<commit_message>
manage all basics concenpts
</commit_message>
<xml_diff>
--- a/Machine_Learning_Assignment.docx
+++ b/Machine_Learning_Assignment.docx
@@ -208,8 +208,49 @@
               <w:b/>
               <w:color w:val="5B9BD5" w:themeColor="accent1"/>
             </w:rPr>
-            <w:t>Module Co-ordinator: Besher Alhalabi</w:t>
+            <w:t>Module Co-</w:t>
           </w:r>
+          <w:proofErr w:type="spellStart"/>
+          <w:r>
+            <w:rPr>
+              <w:b/>
+              <w:color w:val="5B9BD5" w:themeColor="accent1"/>
+            </w:rPr>
+            <w:t>ordinator</w:t>
+          </w:r>
+          <w:proofErr w:type="spellEnd"/>
+          <w:r>
+            <w:rPr>
+              <w:b/>
+              <w:color w:val="5B9BD5" w:themeColor="accent1"/>
+            </w:rPr>
+            <w:t xml:space="preserve">: </w:t>
+          </w:r>
+          <w:proofErr w:type="spellStart"/>
+          <w:r>
+            <w:rPr>
+              <w:b/>
+              <w:color w:val="5B9BD5" w:themeColor="accent1"/>
+            </w:rPr>
+            <w:t>Besher</w:t>
+          </w:r>
+          <w:proofErr w:type="spellEnd"/>
+          <w:r>
+            <w:rPr>
+              <w:b/>
+              <w:color w:val="5B9BD5" w:themeColor="accent1"/>
+            </w:rPr>
+            <w:t xml:space="preserve"> </w:t>
+          </w:r>
+          <w:proofErr w:type="spellStart"/>
+          <w:r>
+            <w:rPr>
+              <w:b/>
+              <w:color w:val="5B9BD5" w:themeColor="accent1"/>
+            </w:rPr>
+            <w:t>Alhalabi</w:t>
+          </w:r>
+          <w:proofErr w:type="spellEnd"/>
           <w:r>
             <w:rPr>
               <w:noProof/>
@@ -333,8 +374,30 @@
                                   <w:rPr>
                                     <w:color w:val="5B9BD5" w:themeColor="accent1"/>
                                   </w:rPr>
-                                  <w:t>Name: Muhammad Nawab Anjum</w:t>
+                                  <w:t xml:space="preserve">Name: Muhammad </w:t>
                                 </w:r>
+                                <w:proofErr w:type="spellStart"/>
+                                <w:r>
+                                  <w:rPr>
+                                    <w:color w:val="5B9BD5" w:themeColor="accent1"/>
+                                  </w:rPr>
+                                  <w:t>Nawab</w:t>
+                                </w:r>
+                                <w:proofErr w:type="spellEnd"/>
+                                <w:r>
+                                  <w:rPr>
+                                    <w:color w:val="5B9BD5" w:themeColor="accent1"/>
+                                  </w:rPr>
+                                  <w:t xml:space="preserve"> </w:t>
+                                </w:r>
+                                <w:proofErr w:type="spellStart"/>
+                                <w:r>
+                                  <w:rPr>
+                                    <w:color w:val="5B9BD5" w:themeColor="accent1"/>
+                                  </w:rPr>
+                                  <w:t>Anjum</w:t>
+                                </w:r>
+                                <w:proofErr w:type="spellEnd"/>
                               </w:p>
                               <w:p>
                                 <w:pPr>
@@ -520,8 +583,30 @@
                             <w:rPr>
                               <w:color w:val="5B9BD5" w:themeColor="accent1"/>
                             </w:rPr>
-                            <w:t>Name: Muhammad Nawab Anjum</w:t>
+                            <w:t xml:space="preserve">Name: Muhammad </w:t>
                           </w:r>
+                          <w:proofErr w:type="spellStart"/>
+                          <w:r>
+                            <w:rPr>
+                              <w:color w:val="5B9BD5" w:themeColor="accent1"/>
+                            </w:rPr>
+                            <w:t>Nawab</w:t>
+                          </w:r>
+                          <w:proofErr w:type="spellEnd"/>
+                          <w:r>
+                            <w:rPr>
+                              <w:color w:val="5B9BD5" w:themeColor="accent1"/>
+                            </w:rPr>
+                            <w:t xml:space="preserve"> </w:t>
+                          </w:r>
+                          <w:proofErr w:type="spellStart"/>
+                          <w:r>
+                            <w:rPr>
+                              <w:color w:val="5B9BD5" w:themeColor="accent1"/>
+                            </w:rPr>
+                            <w:t>Anjum</w:t>
+                          </w:r>
+                          <w:proofErr w:type="spellEnd"/>
                         </w:p>
                         <w:p>
                           <w:pPr>
@@ -682,7 +767,7 @@
           <w:r>
             <w:fldChar w:fldCharType="separate"/>
           </w:r>
-          <w:hyperlink w:anchor="_Toc89536108" w:history="1">
+          <w:hyperlink w:anchor="_Toc89596215" w:history="1">
             <w:r>
               <w:rPr>
                 <w:rStyle w:val="Hyperlink"/>
@@ -709,7 +794,7 @@
                 <w:noProof/>
                 <w:webHidden/>
               </w:rPr>
-              <w:instrText xml:space="preserve"> PAGEREF _Toc89536108 \h </w:instrText>
+              <w:instrText xml:space="preserve"> PAGEREF _Toc89596215 \h </w:instrText>
             </w:r>
             <w:r>
               <w:rPr>
@@ -752,7 +837,7 @@
               <w:lang w:eastAsia="en-GB"/>
             </w:rPr>
           </w:pPr>
-          <w:hyperlink w:anchor="_Toc89536109" w:history="1">
+          <w:hyperlink w:anchor="_Toc89596216" w:history="1">
             <w:r>
               <w:rPr>
                 <w:rStyle w:val="Hyperlink"/>
@@ -779,7 +864,7 @@
                 <w:noProof/>
                 <w:webHidden/>
               </w:rPr>
-              <w:instrText xml:space="preserve"> PAGEREF _Toc89536109 \h </w:instrText>
+              <w:instrText xml:space="preserve"> PAGEREF _Toc89596216 \h </w:instrText>
             </w:r>
             <w:r>
               <w:rPr>
@@ -822,7 +907,7 @@
               <w:lang w:eastAsia="en-GB"/>
             </w:rPr>
           </w:pPr>
-          <w:hyperlink w:anchor="_Toc89536110" w:history="1">
+          <w:hyperlink w:anchor="_Toc89596217" w:history="1">
             <w:r>
               <w:rPr>
                 <w:rStyle w:val="Hyperlink"/>
@@ -849,7 +934,7 @@
                 <w:noProof/>
                 <w:webHidden/>
               </w:rPr>
-              <w:instrText xml:space="preserve"> PAGEREF _Toc89536110 \h </w:instrText>
+              <w:instrText xml:space="preserve"> PAGEREF _Toc89596217 \h </w:instrText>
             </w:r>
             <w:r>
               <w:rPr>
@@ -892,7 +977,7 @@
               <w:lang w:eastAsia="en-GB"/>
             </w:rPr>
           </w:pPr>
-          <w:hyperlink w:anchor="_Toc89536111" w:history="1">
+          <w:hyperlink w:anchor="_Toc89596218" w:history="1">
             <w:r>
               <w:rPr>
                 <w:rStyle w:val="Hyperlink"/>
@@ -919,7 +1004,7 @@
                 <w:noProof/>
                 <w:webHidden/>
               </w:rPr>
-              <w:instrText xml:space="preserve"> PAGEREF _Toc89536111 \h </w:instrText>
+              <w:instrText xml:space="preserve"> PAGEREF _Toc89596218 \h </w:instrText>
             </w:r>
             <w:r>
               <w:rPr>
@@ -962,7 +1047,7 @@
               <w:lang w:eastAsia="en-GB"/>
             </w:rPr>
           </w:pPr>
-          <w:hyperlink w:anchor="_Toc89536112" w:history="1">
+          <w:hyperlink w:anchor="_Toc89596219" w:history="1">
             <w:r>
               <w:rPr>
                 <w:rStyle w:val="Hyperlink"/>
@@ -989,7 +1074,7 @@
                 <w:noProof/>
                 <w:webHidden/>
               </w:rPr>
-              <w:instrText xml:space="preserve"> PAGEREF _Toc89536112 \h </w:instrText>
+              <w:instrText xml:space="preserve"> PAGEREF _Toc89596219 \h </w:instrText>
             </w:r>
             <w:r>
               <w:rPr>
@@ -1032,7 +1117,7 @@
               <w:lang w:eastAsia="en-GB"/>
             </w:rPr>
           </w:pPr>
-          <w:hyperlink w:anchor="_Toc89536113" w:history="1">
+          <w:hyperlink w:anchor="_Toc89596220" w:history="1">
             <w:r>
               <w:rPr>
                 <w:rStyle w:val="Hyperlink"/>
@@ -1059,7 +1144,7 @@
                 <w:noProof/>
                 <w:webHidden/>
               </w:rPr>
-              <w:instrText xml:space="preserve"> PAGEREF _Toc89536113 \h </w:instrText>
+              <w:instrText xml:space="preserve"> PAGEREF _Toc89596220 \h </w:instrText>
             </w:r>
             <w:r>
               <w:rPr>
@@ -1102,7 +1187,7 @@
               <w:lang w:eastAsia="en-GB"/>
             </w:rPr>
           </w:pPr>
-          <w:hyperlink w:anchor="_Toc89536114" w:history="1">
+          <w:hyperlink w:anchor="_Toc89596221" w:history="1">
             <w:r>
               <w:rPr>
                 <w:rStyle w:val="Hyperlink"/>
@@ -1129,7 +1214,7 @@
                 <w:noProof/>
                 <w:webHidden/>
               </w:rPr>
-              <w:instrText xml:space="preserve"> PAGEREF _Toc89536114 \h </w:instrText>
+              <w:instrText xml:space="preserve"> PAGEREF _Toc89596221 \h </w:instrText>
             </w:r>
             <w:r>
               <w:rPr>
@@ -1150,6 +1235,76 @@
                 <w:webHidden/>
               </w:rPr>
               <w:t>3</w:t>
+            </w:r>
+            <w:r>
+              <w:rPr>
+                <w:noProof/>
+                <w:webHidden/>
+              </w:rPr>
+              <w:fldChar w:fldCharType="end"/>
+            </w:r>
+          </w:hyperlink>
+        </w:p>
+        <w:p>
+          <w:pPr>
+            <w:pStyle w:val="TOC2"/>
+            <w:tabs>
+              <w:tab w:val="right" w:leader="dot" w:pos="9016"/>
+            </w:tabs>
+            <w:rPr>
+              <w:rFonts w:eastAsiaTheme="minorEastAsia"/>
+              <w:noProof/>
+              <w:lang w:eastAsia="en-GB"/>
+            </w:rPr>
+          </w:pPr>
+          <w:hyperlink w:anchor="_Toc89596222" w:history="1">
+            <w:r>
+              <w:rPr>
+                <w:rStyle w:val="Hyperlink"/>
+                <w:noProof/>
+              </w:rPr>
+              <w:t>Data Cleaning</w:t>
+            </w:r>
+            <w:r>
+              <w:rPr>
+                <w:noProof/>
+                <w:webHidden/>
+              </w:rPr>
+              <w:tab/>
+            </w:r>
+            <w:r>
+              <w:rPr>
+                <w:noProof/>
+                <w:webHidden/>
+              </w:rPr>
+              <w:fldChar w:fldCharType="begin"/>
+            </w:r>
+            <w:r>
+              <w:rPr>
+                <w:noProof/>
+                <w:webHidden/>
+              </w:rPr>
+              <w:instrText xml:space="preserve"> PAGEREF _Toc89596222 \h </w:instrText>
+            </w:r>
+            <w:r>
+              <w:rPr>
+                <w:noProof/>
+                <w:webHidden/>
+              </w:rPr>
+            </w:r>
+            <w:r>
+              <w:rPr>
+                <w:noProof/>
+                <w:webHidden/>
+              </w:rPr>
+              <w:fldChar w:fldCharType="separate"/>
+            </w:r>
+            <w:r>
+              <w:rPr>
+                <w:noProof/>
+                <w:webHidden/>
+              </w:rPr>
+              <w:t>5</w:t>
             </w:r>
             <w:r>
               <w:rPr>
@@ -1172,7 +1327,7 @@
               <w:lang w:eastAsia="en-GB"/>
             </w:rPr>
           </w:pPr>
-          <w:hyperlink w:anchor="_Toc89536115" w:history="1">
+          <w:hyperlink w:anchor="_Toc89596223" w:history="1">
             <w:r>
               <w:rPr>
                 <w:rStyle w:val="Hyperlink"/>
@@ -1199,7 +1354,7 @@
                 <w:noProof/>
                 <w:webHidden/>
               </w:rPr>
-              <w:instrText xml:space="preserve"> PAGEREF _Toc89536115 \h </w:instrText>
+              <w:instrText xml:space="preserve"> PAGEREF _Toc89596223 \h </w:instrText>
             </w:r>
             <w:r>
               <w:rPr>
@@ -1219,7 +1374,7 @@
                 <w:noProof/>
                 <w:webHidden/>
               </w:rPr>
-              <w:t>4</w:t>
+              <w:t>5</w:t>
             </w:r>
             <w:r>
               <w:rPr>
@@ -1242,7 +1397,7 @@
               <w:lang w:eastAsia="en-GB"/>
             </w:rPr>
           </w:pPr>
-          <w:hyperlink w:anchor="_Toc89536116" w:history="1">
+          <w:hyperlink w:anchor="_Toc89596224" w:history="1">
             <w:r>
               <w:rPr>
                 <w:rStyle w:val="Hyperlink"/>
@@ -1269,7 +1424,7 @@
                 <w:noProof/>
                 <w:webHidden/>
               </w:rPr>
-              <w:instrText xml:space="preserve"> PAGEREF _Toc89536116 \h </w:instrText>
+              <w:instrText xml:space="preserve"> PAGEREF _Toc89596224 \h </w:instrText>
             </w:r>
             <w:r>
               <w:rPr>
@@ -1289,7 +1444,7 @@
                 <w:noProof/>
                 <w:webHidden/>
               </w:rPr>
-              <w:t>4</w:t>
+              <w:t>5</w:t>
             </w:r>
             <w:r>
               <w:rPr>
@@ -1312,7 +1467,7 @@
               <w:lang w:eastAsia="en-GB"/>
             </w:rPr>
           </w:pPr>
-          <w:hyperlink w:anchor="_Toc89536117" w:history="1">
+          <w:hyperlink w:anchor="_Toc89596225" w:history="1">
             <w:r>
               <w:rPr>
                 <w:rStyle w:val="Hyperlink"/>
@@ -1339,7 +1494,7 @@
                 <w:noProof/>
                 <w:webHidden/>
               </w:rPr>
-              <w:instrText xml:space="preserve"> PAGEREF _Toc89536117 \h </w:instrText>
+              <w:instrText xml:space="preserve"> PAGEREF _Toc89596225 \h </w:instrText>
             </w:r>
             <w:r>
               <w:rPr>
@@ -1359,7 +1514,7 @@
                 <w:noProof/>
                 <w:webHidden/>
               </w:rPr>
-              <w:t>4</w:t>
+              <w:t>5</w:t>
             </w:r>
             <w:r>
               <w:rPr>
@@ -1382,7 +1537,7 @@
               <w:lang w:eastAsia="en-GB"/>
             </w:rPr>
           </w:pPr>
-          <w:hyperlink w:anchor="_Toc89536118" w:history="1">
+          <w:hyperlink w:anchor="_Toc89596226" w:history="1">
             <w:r>
               <w:rPr>
                 <w:rStyle w:val="Hyperlink"/>
@@ -1409,7 +1564,7 @@
                 <w:noProof/>
                 <w:webHidden/>
               </w:rPr>
-              <w:instrText xml:space="preserve"> PAGEREF _Toc89536118 \h </w:instrText>
+              <w:instrText xml:space="preserve"> PAGEREF _Toc89596226 \h </w:instrText>
             </w:r>
             <w:r>
               <w:rPr>
@@ -1429,7 +1584,7 @@
                 <w:noProof/>
                 <w:webHidden/>
               </w:rPr>
-              <w:t>4</w:t>
+              <w:t>5</w:t>
             </w:r>
             <w:r>
               <w:rPr>
@@ -1461,7 +1616,7 @@
       <w:pPr>
         <w:pStyle w:val="Heading1"/>
       </w:pPr>
-      <w:bookmarkStart w:id="0" w:name="_Toc89536108"/>
+      <w:bookmarkStart w:id="0" w:name="_Toc89596215"/>
       <w:r>
         <w:t>Machine Learning Subfields</w:t>
       </w:r>
@@ -1472,7 +1627,23 @@
     </w:p>
     <w:p>
       <w:r>
-        <w:t>Machine learning and artificial intelligence is most advanced technologies. Machine learning algorithm is vastly used to train data and get exact result according to our requirements. Most popular Google search engine used machine learning algorithm. Social networking sites also used machine learning algorithm, Facebook, Twitter, YouTube, Instagram, and email spam filter is also used to save time.  (Das &amp; Dey, 2015)</w:t>
+        <w:t xml:space="preserve">Machine learning and artificial intelligence is most advanced technologies. Machine learning algorithm is vastly used to train data and get exact result according to our requirements. Most popular Google search engine used machine learning algorithm. Social networking sites also used machine learning algorithm, Facebook, Twitter, YouTube, </w:t>
+      </w:r>
+      <w:proofErr w:type="spellStart"/>
+      <w:r>
+        <w:t>Instagram</w:t>
+      </w:r>
+      <w:proofErr w:type="spellEnd"/>
+      <w:r>
+        <w:t xml:space="preserve">, and email spam filter is also used to save time.  (Das &amp; </w:t>
+      </w:r>
+      <w:proofErr w:type="spellStart"/>
+      <w:r>
+        <w:t>Dey</w:t>
+      </w:r>
+      <w:proofErr w:type="spellEnd"/>
+      <w:r>
+        <w:t>, 2015)</w:t>
       </w:r>
     </w:p>
     <w:p>
@@ -1513,7 +1684,15 @@
         </w:numPr>
       </w:pPr>
       <w:r>
-        <w:t xml:space="preserve">Deductive Transductive Learning algorithm </w:t>
+        <w:t xml:space="preserve">Deductive </w:t>
+      </w:r>
+      <w:proofErr w:type="spellStart"/>
+      <w:r>
+        <w:t>Transductive</w:t>
+      </w:r>
+      <w:proofErr w:type="spellEnd"/>
+      <w:r>
+        <w:t xml:space="preserve"> Learning algorithm </w:t>
       </w:r>
     </w:p>
     <w:p>
@@ -1542,14 +1721,20 @@
     </w:p>
     <w:p>
       <w:r>
-        <w:t>Mostly the supervised and unsupervised technique is used in our daily lives. Some other learning algorithm are being used for different purposes and have different perspective. Deep learning and its other part is also a machine learning artificial intelligence neural network part. Artificial algorithm is sub domain of other domain and its work together to perform task. The classification of image processing using deep learning algorithm either the person is male and female, face recognition and image labeler. Artificial neural network can train large set of images datasets and its easy method to identify images. (Machine Learning Mastery, 2021)</w:t>
+        <w:t xml:space="preserve">Mostly the supervised and unsupervised technique is used in our daily lives. Some other learning algorithm are being used for different purposes and have different perspective. Deep learning and its other part is also a machine learning artificial intelligence neural network part. Artificial algorithm is sub domain of other domain and its work together to perform task. The classification of image processing using deep learning algorithm either the person is male and female, face recognition and image </w:t>
+      </w:r>
+      <w:r>
+        <w:t>labeller</w:t>
+      </w:r>
+      <w:r>
+        <w:t>. Artificial neural network can train large set of images datasets and its easy method to identify images. (Machine Learning Mastery, 2021)</w:t>
       </w:r>
     </w:p>
     <w:p>
       <w:pPr>
         <w:pStyle w:val="Heading1"/>
       </w:pPr>
-      <w:bookmarkStart w:id="1" w:name="_Toc89536109"/>
+      <w:bookmarkStart w:id="1" w:name="_Toc89596216"/>
       <w:r>
         <w:t>Domain Description</w:t>
       </w:r>
@@ -1596,7 +1781,15 @@
         <w:t>pplication of different models. I will</w:t>
       </w:r>
       <w:r>
-        <w:t xml:space="preserve"> first collect data from the Kaggle website. In the next step </w:t>
+        <w:t xml:space="preserve"> first collect data from the </w:t>
+      </w:r>
+      <w:proofErr w:type="spellStart"/>
+      <w:r>
+        <w:t>Kaggle</w:t>
+      </w:r>
+      <w:proofErr w:type="spellEnd"/>
+      <w:r>
+        <w:t xml:space="preserve"> website. In the next step </w:t>
       </w:r>
       <w:r>
         <w:t>I</w:t>
@@ -1638,7 +1831,7 @@
       <w:pPr>
         <w:pStyle w:val="Heading1"/>
       </w:pPr>
-      <w:bookmarkStart w:id="2" w:name="_Toc89536110"/>
+      <w:bookmarkStart w:id="2" w:name="_Toc89596217"/>
       <w:r>
         <w:t>Problems D</w:t>
       </w:r>
@@ -1651,7 +1844,7 @@
       <w:pPr>
         <w:pStyle w:val="Heading2"/>
       </w:pPr>
-      <w:bookmarkStart w:id="3" w:name="_Toc89536111"/>
+      <w:bookmarkStart w:id="3" w:name="_Toc89596218"/>
       <w:r>
         <w:t>Scenario 1</w:t>
       </w:r>
@@ -1669,7 +1862,7 @@
       <w:pPr>
         <w:pStyle w:val="Heading1"/>
       </w:pPr>
-      <w:bookmarkStart w:id="4" w:name="_Toc89536112"/>
+      <w:bookmarkStart w:id="4" w:name="_Toc89596219"/>
       <w:r>
         <w:t>Data</w:t>
       </w:r>
@@ -1709,23 +1902,27 @@
         <w:t xml:space="preserve">In my case I have download the dataset from the </w:t>
       </w:r>
       <w:hyperlink r:id="rId10" w:history="1">
+        <w:proofErr w:type="spellStart"/>
         <w:r>
           <w:rPr>
             <w:rStyle w:val="Hyperlink"/>
           </w:rPr>
           <w:t>Kaggle</w:t>
         </w:r>
+        <w:proofErr w:type="spellEnd"/>
       </w:hyperlink>
       <w:r>
         <w:t xml:space="preserve"> this is a web scrapping repository where </w:t>
       </w:r>
       <w:hyperlink r:id="rId11" w:history="1">
+        <w:proofErr w:type="spellStart"/>
         <w:r>
           <w:rPr>
             <w:rStyle w:val="Hyperlink"/>
           </w:rPr>
           <w:t>Kaggle</w:t>
         </w:r>
+        <w:proofErr w:type="spellEnd"/>
       </w:hyperlink>
       <w:r>
         <w:t xml:space="preserve"> user contribute such kind of data. My </w:t>
@@ -1964,7 +2161,7 @@
       <w:pPr>
         <w:pStyle w:val="Heading1"/>
       </w:pPr>
-      <w:bookmarkStart w:id="5" w:name="_Toc89536113"/>
+      <w:bookmarkStart w:id="5" w:name="_Toc89596220"/>
       <w:r>
         <w:t>Data</w:t>
       </w:r>
@@ -1999,7 +2196,7 @@
       <w:pPr>
         <w:pStyle w:val="Heading2"/>
       </w:pPr>
-      <w:bookmarkStart w:id="6" w:name="_Toc89536114"/>
+      <w:bookmarkStart w:id="6" w:name="_Toc89596221"/>
       <w:r>
         <w:t>Main Python libraries that I have used for this project.</w:t>
       </w:r>
@@ -2032,7 +2229,20 @@
         <w:t>ython or C.</w:t>
       </w:r>
       <w:r>
-        <w:t xml:space="preserve"> It deal with DataFrame,time series data,</w:t>
+        <w:t xml:space="preserve"> It deal with </w:t>
+      </w:r>
+      <w:proofErr w:type="spellStart"/>
+      <w:r>
+        <w:t>DataFrame</w:t>
+      </w:r>
+      <w:proofErr w:type="gramStart"/>
+      <w:r>
+        <w:t>,time</w:t>
+      </w:r>
+      <w:proofErr w:type="spellEnd"/>
+      <w:proofErr w:type="gramEnd"/>
+      <w:r>
+        <w:t xml:space="preserve"> series data,</w:t>
       </w:r>
       <w:r>
         <w:t xml:space="preserve"> reading and writing data between in-memory data structures and different file formats.</w:t>
@@ -2046,11 +2256,19 @@
           <w:numId w:val="3"/>
         </w:numPr>
       </w:pPr>
+      <w:proofErr w:type="spellStart"/>
       <w:r>
         <w:rPr>
           <w:b/>
         </w:rPr>
-        <w:t>Scikit Learn</w:t>
+        <w:t>Scikit</w:t>
+      </w:r>
+      <w:proofErr w:type="spellEnd"/>
+      <w:r>
+        <w:rPr>
+          <w:b/>
+        </w:rPr>
+        <w:t xml:space="preserve"> Learn</w:t>
       </w:r>
       <w:r>
         <w:t>:</w:t>
@@ -2062,7 +2280,23 @@
         <w:t>machine learning library for the Python programming language. It features various classification, regression and clustering algorithms including support vector machines</w:t>
       </w:r>
       <w:r>
-        <w:t>. Also ,it can work with other libraries and packages like Numpy.</w:t>
+        <w:t xml:space="preserve">. </w:t>
+      </w:r>
+      <w:proofErr w:type="gramStart"/>
+      <w:r>
+        <w:t>Also ,it</w:t>
+      </w:r>
+      <w:proofErr w:type="gramEnd"/>
+      <w:r>
+        <w:t xml:space="preserve"> can work with other libraries and packages like </w:t>
+      </w:r>
+      <w:proofErr w:type="spellStart"/>
+      <w:r>
+        <w:t>Numpy</w:t>
+      </w:r>
+      <w:proofErr w:type="spellEnd"/>
+      <w:r>
+        <w:t>.</w:t>
       </w:r>
     </w:p>
     <w:p>
@@ -2073,14 +2307,35 @@
           <w:numId w:val="3"/>
         </w:numPr>
       </w:pPr>
+      <w:proofErr w:type="spellStart"/>
       <w:r>
         <w:rPr>
           <w:b/>
         </w:rPr>
-        <w:t xml:space="preserve">Graphviz: </w:t>
-      </w:r>
-      <w:r>
-        <w:t>Graphviz is an open-source python module that is used to create graph objects which can be completed using different nodes and edges. It is based on the DOT language of the Graphviz software and in python it allows us to download the source code of the graph in DOT language</w:t>
+        <w:t>Graphviz</w:t>
+      </w:r>
+      <w:proofErr w:type="spellEnd"/>
+      <w:r>
+        <w:rPr>
+          <w:b/>
+        </w:rPr>
+        <w:t xml:space="preserve">: </w:t>
+      </w:r>
+      <w:proofErr w:type="spellStart"/>
+      <w:r>
+        <w:t>Graphviz</w:t>
+      </w:r>
+      <w:proofErr w:type="spellEnd"/>
+      <w:r>
+        <w:t xml:space="preserve"> is an open-source python module that is used to create graph objects which can be completed using different nodes and edges. It is based on the DOT language of the </w:t>
+      </w:r>
+      <w:proofErr w:type="spellStart"/>
+      <w:r>
+        <w:t>Graphviz</w:t>
+      </w:r>
+      <w:proofErr w:type="spellEnd"/>
+      <w:r>
+        <w:t xml:space="preserve"> software and in python it allows us to download the source code of the graph in DOT language</w:t>
       </w:r>
       <w:r>
         <w:t>.</w:t>
@@ -2094,11 +2349,19 @@
           <w:numId w:val="3"/>
         </w:numPr>
       </w:pPr>
+      <w:proofErr w:type="spellStart"/>
       <w:r>
         <w:rPr>
           <w:b/>
         </w:rPr>
-        <w:t xml:space="preserve">NumPy: </w:t>
+        <w:t>NumPy</w:t>
+      </w:r>
+      <w:proofErr w:type="spellEnd"/>
+      <w:r>
+        <w:rPr>
+          <w:b/>
+        </w:rPr>
+        <w:t xml:space="preserve">: </w:t>
       </w:r>
       <w:r>
         <w:t>I</w:t>
@@ -2115,18 +2378,39 @@
           <w:numId w:val="3"/>
         </w:numPr>
       </w:pPr>
+      <w:proofErr w:type="spellStart"/>
       <w:r>
         <w:rPr>
           <w:b/>
         </w:rPr>
         <w:lastRenderedPageBreak/>
-        <w:t>Matplotlib:</w:t>
+        <w:t>Matplotlib</w:t>
+      </w:r>
+      <w:proofErr w:type="spellEnd"/>
+      <w:r>
+        <w:rPr>
+          <w:b/>
+        </w:rPr>
+        <w:t>:</w:t>
       </w:r>
       <w:r>
         <w:t xml:space="preserve"> </w:t>
       </w:r>
-      <w:r>
-        <w:t>Matplotlib is a comprehensive library for creating static, animated, and interactive visualizations in Python. Matplotlib makes easy things easy and hard things possible.</w:t>
+      <w:proofErr w:type="spellStart"/>
+      <w:r>
+        <w:t>Matplotlib</w:t>
+      </w:r>
+      <w:proofErr w:type="spellEnd"/>
+      <w:r>
+        <w:t xml:space="preserve"> is a comprehensive library for creating static, animated, and interactive visualizations in Python. </w:t>
+      </w:r>
+      <w:proofErr w:type="spellStart"/>
+      <w:r>
+        <w:t>Matplotlib</w:t>
+      </w:r>
+      <w:proofErr w:type="spellEnd"/>
+      <w:r>
+        <w:t xml:space="preserve"> makes easy things easy and hard things possible.</w:t>
       </w:r>
     </w:p>
     <w:p>
@@ -2137,14 +2421,712 @@
           <w:numId w:val="3"/>
         </w:numPr>
       </w:pPr>
+      <w:proofErr w:type="spellStart"/>
       <w:r>
         <w:rPr>
           <w:b/>
         </w:rPr>
-        <w:t xml:space="preserve">Seaborn: </w:t>
-      </w:r>
-      <w:r>
-        <w:t>Seaborn is a Python data visualization library based on matplotlib. It provides a high-level interface for drawing attractive and informative statistical graphics.</w:t>
+        <w:t>Seaborn</w:t>
+      </w:r>
+      <w:proofErr w:type="spellEnd"/>
+      <w:r>
+        <w:rPr>
+          <w:b/>
+        </w:rPr>
+        <w:t xml:space="preserve">: </w:t>
+      </w:r>
+      <w:proofErr w:type="spellStart"/>
+      <w:r>
+        <w:t>Seaborn</w:t>
+      </w:r>
+      <w:proofErr w:type="spellEnd"/>
+      <w:r>
+        <w:t xml:space="preserve"> is a Python data visualization library based on </w:t>
+      </w:r>
+      <w:proofErr w:type="spellStart"/>
+      <w:r>
+        <w:t>matplotlib</w:t>
+      </w:r>
+      <w:proofErr w:type="spellEnd"/>
+      <w:r>
+        <w:t>. It provides a high-level interface for drawing attractive and informative statistical graphics.</w:t>
+      </w:r>
+    </w:p>
+    <w:p>
+      <w:pPr>
+        <w:ind w:left="360"/>
+      </w:pPr>
+      <w:r>
+        <w:rPr>
+          <w:noProof/>
+          <w:lang w:eastAsia="en-GB"/>
+        </w:rPr>
+        <w:drawing>
+          <wp:inline distT="0" distB="0" distL="0" distR="0" wp14:anchorId="0F127B3C" wp14:editId="49D158D5">
+            <wp:extent cx="5724525" cy="2800350"/>
+            <wp:effectExtent l="0" t="0" r="9525" b="0"/>
+            <wp:docPr id="2" name="Picture 2"/>
+            <wp:cNvGraphicFramePr>
+              <a:graphicFrameLocks xmlns:a="http://schemas.openxmlformats.org/drawingml/2006/main" noChangeAspect="1"/>
+            </wp:cNvGraphicFramePr>
+            <a:graphic xmlns:a="http://schemas.openxmlformats.org/drawingml/2006/main">
+              <a:graphicData uri="http://schemas.openxmlformats.org/drawingml/2006/picture">
+                <pic:pic xmlns:pic="http://schemas.openxmlformats.org/drawingml/2006/picture">
+                  <pic:nvPicPr>
+                    <pic:cNvPr id="1" name=""/>
+                    <pic:cNvPicPr/>
+                  </pic:nvPicPr>
+                  <pic:blipFill>
+                    <a:blip r:embed="rId13"/>
+                    <a:stretch>
+                      <a:fillRect/>
+                    </a:stretch>
+                  </pic:blipFill>
+                  <pic:spPr>
+                    <a:xfrm>
+                      <a:off x="0" y="0"/>
+                      <a:ext cx="5724525" cy="2800350"/>
+                    </a:xfrm>
+                    <a:prstGeom prst="rect">
+                      <a:avLst/>
+                    </a:prstGeom>
+                  </pic:spPr>
+                </pic:pic>
+              </a:graphicData>
+            </a:graphic>
+          </wp:inline>
+        </w:drawing>
+      </w:r>
+    </w:p>
+    <w:p>
+      <w:pPr>
+        <w:ind w:left="1800" w:firstLine="360"/>
+        <w:jc w:val="center"/>
+      </w:pPr>
+      <w:r>
+        <w:t>Libraries importing</w:t>
+      </w:r>
+    </w:p>
+    <w:p>
+      <w:pPr>
+        <w:rPr>
+          <w:b/>
+        </w:rPr>
+      </w:pPr>
+      <w:r>
+        <w:t>The first step for any data science project is to enter your data. Often you will be dealing with data in Co</w:t>
+      </w:r>
+      <w:r>
+        <w:t>mma Separated Value (CSV) files.</w:t>
+      </w:r>
+      <w:r>
+        <w:t xml:space="preserve"> </w:t>
+      </w:r>
+      <w:r>
+        <w:t xml:space="preserve">Now next main task is to read the dataset using </w:t>
+      </w:r>
+      <w:r>
+        <w:rPr>
+          <w:b/>
+        </w:rPr>
+        <w:t>Pandas</w:t>
+      </w:r>
+      <w:r>
+        <w:rPr>
+          <w:b/>
+        </w:rPr>
+        <w:t xml:space="preserve"> </w:t>
+      </w:r>
+      <w:proofErr w:type="spellStart"/>
+      <w:r>
+        <w:t>Read</w:t>
+      </w:r>
+      <w:r>
+        <w:rPr>
+          <w:b/>
+        </w:rPr>
+        <w:t>_</w:t>
+      </w:r>
+      <w:r>
+        <w:t>CSV</w:t>
+      </w:r>
+      <w:proofErr w:type="spellEnd"/>
+      <w:r>
+        <w:t xml:space="preserve"> It is an easy way to read the </w:t>
+      </w:r>
+      <w:r>
+        <w:t>CSV</w:t>
+      </w:r>
+      <w:r>
+        <w:t xml:space="preserve"> file data as </w:t>
+      </w:r>
+      <w:r>
+        <w:t>a</w:t>
+      </w:r>
+      <w:r>
+        <w:t xml:space="preserve"> dataset.</w:t>
+      </w:r>
+      <w:r>
+        <w:t xml:space="preserve"> Before you can use Panda to import your data, you need to know where your data is in your file system and what your current task list is. </w:t>
+      </w:r>
+      <w:r>
+        <w:t xml:space="preserve">I’m my case I have upload the CSV file into local directory of the </w:t>
+      </w:r>
+      <w:proofErr w:type="spellStart"/>
+      <w:r>
+        <w:rPr>
+          <w:b/>
+        </w:rPr>
+        <w:t>Colab</w:t>
+      </w:r>
+      <w:proofErr w:type="spellEnd"/>
+    </w:p>
+    <w:p>
+      <w:r>
+        <w:rPr>
+          <w:noProof/>
+          <w:lang w:eastAsia="en-GB"/>
+        </w:rPr>
+        <w:drawing>
+          <wp:inline distT="0" distB="0" distL="0" distR="0" wp14:anchorId="0E046B00" wp14:editId="27E3838F">
+            <wp:extent cx="4958862" cy="2426335"/>
+            <wp:effectExtent l="0" t="0" r="0" b="0"/>
+            <wp:docPr id="3" name="Picture 3"/>
+            <wp:cNvGraphicFramePr>
+              <a:graphicFrameLocks xmlns:a="http://schemas.openxmlformats.org/drawingml/2006/main" noChangeAspect="1"/>
+            </wp:cNvGraphicFramePr>
+            <a:graphic xmlns:a="http://schemas.openxmlformats.org/drawingml/2006/main">
+              <a:graphicData uri="http://schemas.openxmlformats.org/drawingml/2006/picture">
+                <pic:pic xmlns:pic="http://schemas.openxmlformats.org/drawingml/2006/picture">
+                  <pic:nvPicPr>
+                    <pic:cNvPr id="1" name=""/>
+                    <pic:cNvPicPr/>
+                  </pic:nvPicPr>
+                  <pic:blipFill>
+                    <a:blip r:embed="rId14"/>
+                    <a:stretch>
+                      <a:fillRect/>
+                    </a:stretch>
+                  </pic:blipFill>
+                  <pic:spPr>
+                    <a:xfrm>
+                      <a:off x="0" y="0"/>
+                      <a:ext cx="4981121" cy="2437226"/>
+                    </a:xfrm>
+                    <a:prstGeom prst="rect">
+                      <a:avLst/>
+                    </a:prstGeom>
+                  </pic:spPr>
+                </pic:pic>
+              </a:graphicData>
+            </a:graphic>
+          </wp:inline>
+        </w:drawing>
+      </w:r>
+    </w:p>
+    <w:p>
+      <w:pPr>
+        <w:shd w:val="clear" w:color="auto" w:fill="FFFFFE"/>
+        <w:spacing w:after="0" w:line="285" w:lineRule="atLeast"/>
+        <w:rPr>
+          <w:rFonts w:ascii="Courier New" w:eastAsia="Times New Roman" w:hAnsi="Courier New" w:cs="Courier New"/>
+          <w:color w:val="000000"/>
+          <w:sz w:val="21"/>
+          <w:szCs w:val="21"/>
+          <w:lang w:eastAsia="en-GB"/>
+        </w:rPr>
+      </w:pPr>
+      <w:proofErr w:type="spellStart"/>
+      <w:proofErr w:type="gramStart"/>
+      <w:r>
+        <w:rPr>
+          <w:rFonts w:ascii="Courier New" w:eastAsia="Times New Roman" w:hAnsi="Courier New" w:cs="Courier New"/>
+          <w:color w:val="000000"/>
+          <w:sz w:val="21"/>
+          <w:szCs w:val="21"/>
+          <w:lang w:eastAsia="en-GB"/>
+        </w:rPr>
+        <w:t>df</w:t>
+      </w:r>
+      <w:proofErr w:type="spellEnd"/>
+      <w:r>
+        <w:rPr>
+          <w:rFonts w:ascii="Courier New" w:eastAsia="Times New Roman" w:hAnsi="Courier New" w:cs="Courier New"/>
+          <w:color w:val="000000"/>
+          <w:sz w:val="21"/>
+          <w:szCs w:val="21"/>
+          <w:lang w:eastAsia="en-GB"/>
+        </w:rPr>
+        <w:t>=</w:t>
+      </w:r>
+      <w:proofErr w:type="spellStart"/>
+      <w:proofErr w:type="gramEnd"/>
+      <w:r>
+        <w:rPr>
+          <w:rFonts w:ascii="Courier New" w:eastAsia="Times New Roman" w:hAnsi="Courier New" w:cs="Courier New"/>
+          <w:color w:val="000000"/>
+          <w:sz w:val="21"/>
+          <w:szCs w:val="21"/>
+          <w:lang w:eastAsia="en-GB"/>
+        </w:rPr>
+        <w:t>pd.read_csv</w:t>
+      </w:r>
+      <w:proofErr w:type="spellEnd"/>
+      <w:r>
+        <w:rPr>
+          <w:rFonts w:ascii="Courier New" w:eastAsia="Times New Roman" w:hAnsi="Courier New" w:cs="Courier New"/>
+          <w:color w:val="000000"/>
+          <w:sz w:val="21"/>
+          <w:szCs w:val="21"/>
+          <w:lang w:eastAsia="en-GB"/>
+        </w:rPr>
+        <w:t>(</w:t>
+      </w:r>
+      <w:r>
+        <w:rPr>
+          <w:rFonts w:ascii="Courier New" w:eastAsia="Times New Roman" w:hAnsi="Courier New" w:cs="Courier New"/>
+          <w:color w:val="A31515"/>
+          <w:sz w:val="21"/>
+          <w:szCs w:val="21"/>
+          <w:lang w:eastAsia="en-GB"/>
+        </w:rPr>
+        <w:t>"/content/googleplaystore.csv"</w:t>
+      </w:r>
+      <w:r>
+        <w:rPr>
+          <w:rFonts w:ascii="Courier New" w:eastAsia="Times New Roman" w:hAnsi="Courier New" w:cs="Courier New"/>
+          <w:color w:val="000000"/>
+          <w:sz w:val="21"/>
+          <w:szCs w:val="21"/>
+          <w:lang w:eastAsia="en-GB"/>
+        </w:rPr>
+        <w:t>)</w:t>
+      </w:r>
+    </w:p>
+    <w:p/>
+    <w:p>
+      <w:r>
+        <w:t>After reading the file, just checking that file is read or not by printing the head of the dataset.</w:t>
+      </w:r>
+    </w:p>
+    <w:p>
+      <w:r>
+        <w:rPr>
+          <w:noProof/>
+          <w:lang w:eastAsia="en-GB"/>
+        </w:rPr>
+        <w:lastRenderedPageBreak/>
+        <w:drawing>
+          <wp:inline distT="0" distB="0" distL="0" distR="0" wp14:anchorId="67BE6DAB" wp14:editId="6691D1B9">
+            <wp:extent cx="5731510" cy="1230923"/>
+            <wp:effectExtent l="0" t="0" r="2540" b="7620"/>
+            <wp:docPr id="4" name="Picture 4"/>
+            <wp:cNvGraphicFramePr>
+              <a:graphicFrameLocks xmlns:a="http://schemas.openxmlformats.org/drawingml/2006/main" noChangeAspect="1"/>
+            </wp:cNvGraphicFramePr>
+            <a:graphic xmlns:a="http://schemas.openxmlformats.org/drawingml/2006/main">
+              <a:graphicData uri="http://schemas.openxmlformats.org/drawingml/2006/picture">
+                <pic:pic xmlns:pic="http://schemas.openxmlformats.org/drawingml/2006/picture">
+                  <pic:nvPicPr>
+                    <pic:cNvPr id="1" name=""/>
+                    <pic:cNvPicPr/>
+                  </pic:nvPicPr>
+                  <pic:blipFill>
+                    <a:blip r:embed="rId15"/>
+                    <a:stretch>
+                      <a:fillRect/>
+                    </a:stretch>
+                  </pic:blipFill>
+                  <pic:spPr>
+                    <a:xfrm>
+                      <a:off x="0" y="0"/>
+                      <a:ext cx="5760102" cy="1237063"/>
+                    </a:xfrm>
+                    <a:prstGeom prst="rect">
+                      <a:avLst/>
+                    </a:prstGeom>
+                  </pic:spPr>
+                </pic:pic>
+              </a:graphicData>
+            </a:graphic>
+          </wp:inline>
+        </w:drawing>
+      </w:r>
+    </w:p>
+    <w:p>
+      <w:r>
+        <w:t>Now I’m successful to reading the file, next step is star to clean the imported data.</w:t>
+      </w:r>
+    </w:p>
+    <w:p>
+      <w:pPr>
+        <w:pStyle w:val="Heading2"/>
+      </w:pPr>
+      <w:bookmarkStart w:id="7" w:name="_Toc89596222"/>
+      <w:r>
+        <w:t>Data Cleaning</w:t>
+      </w:r>
+      <w:bookmarkEnd w:id="7"/>
+      <w:r>
+        <w:t xml:space="preserve"> </w:t>
+      </w:r>
+    </w:p>
+    <w:p>
+      <w:r>
+        <w:t xml:space="preserve">Checking the total null </w:t>
+      </w:r>
+      <w:r>
+        <w:t>values,</w:t>
+      </w:r>
+      <w:r>
+        <w:t xml:space="preserve"> I’m using the </w:t>
+      </w:r>
+      <w:proofErr w:type="spellStart"/>
+      <w:proofErr w:type="gramStart"/>
+      <w:r>
+        <w:t>isnull.sum</w:t>
+      </w:r>
+      <w:proofErr w:type="spellEnd"/>
+      <w:r>
+        <w:t>(</w:t>
+      </w:r>
+      <w:proofErr w:type="gramEnd"/>
+      <w:r>
+        <w:t>) method this method will return the sum of missing values</w:t>
+      </w:r>
+    </w:p>
+    <w:p>
+      <w:r>
+        <w:rPr>
+          <w:noProof/>
+          <w:lang w:eastAsia="en-GB"/>
+        </w:rPr>
+        <w:drawing>
+          <wp:inline distT="0" distB="0" distL="0" distR="0" wp14:anchorId="18313078" wp14:editId="01670541">
+            <wp:extent cx="2419350" cy="2714625"/>
+            <wp:effectExtent l="0" t="0" r="0" b="9525"/>
+            <wp:docPr id="5" name="Picture 5"/>
+            <wp:cNvGraphicFramePr>
+              <a:graphicFrameLocks xmlns:a="http://schemas.openxmlformats.org/drawingml/2006/main" noChangeAspect="1"/>
+            </wp:cNvGraphicFramePr>
+            <a:graphic xmlns:a="http://schemas.openxmlformats.org/drawingml/2006/main">
+              <a:graphicData uri="http://schemas.openxmlformats.org/drawingml/2006/picture">
+                <pic:pic xmlns:pic="http://schemas.openxmlformats.org/drawingml/2006/picture">
+                  <pic:nvPicPr>
+                    <pic:cNvPr id="1" name=""/>
+                    <pic:cNvPicPr/>
+                  </pic:nvPicPr>
+                  <pic:blipFill>
+                    <a:blip r:embed="rId16"/>
+                    <a:stretch>
+                      <a:fillRect/>
+                    </a:stretch>
+                  </pic:blipFill>
+                  <pic:spPr>
+                    <a:xfrm>
+                      <a:off x="0" y="0"/>
+                      <a:ext cx="2419350" cy="2714625"/>
+                    </a:xfrm>
+                    <a:prstGeom prst="rect">
+                      <a:avLst/>
+                    </a:prstGeom>
+                  </pic:spPr>
+                </pic:pic>
+              </a:graphicData>
+            </a:graphic>
+          </wp:inline>
+        </w:drawing>
+      </w:r>
+    </w:p>
+    <w:p>
+      <w:r>
+        <w:t xml:space="preserve">In the above picture we can see that </w:t>
+      </w:r>
+      <w:proofErr w:type="gramStart"/>
+      <w:r>
+        <w:t>Rating</w:t>
+      </w:r>
+      <w:proofErr w:type="gramEnd"/>
+      <w:r>
+        <w:t xml:space="preserve"> field has 1474 Null values type has 1 and content rating 1 as well </w:t>
+      </w:r>
+      <w:r>
+        <w:t xml:space="preserve">as android </w:t>
+      </w:r>
+      <w:proofErr w:type="spellStart"/>
+      <w:r>
+        <w:t>ver</w:t>
+      </w:r>
+      <w:proofErr w:type="spellEnd"/>
+      <w:r>
+        <w:t xml:space="preserve"> 3. Category has 1.9 that is considered as a </w:t>
+      </w:r>
+      <w:proofErr w:type="gramStart"/>
+      <w:r>
+        <w:t>mislabelled ,so</w:t>
+      </w:r>
+      <w:proofErr w:type="gramEnd"/>
+      <w:r>
+        <w:t xml:space="preserve"> we have to remove this  using the below code </w:t>
+      </w:r>
+    </w:p>
+    <w:p>
+      <w:pPr>
+        <w:ind w:left="720"/>
+        <w:rPr>
+          <w:color w:val="4472C4" w:themeColor="accent5"/>
+        </w:rPr>
+      </w:pPr>
+      <w:proofErr w:type="gramStart"/>
+      <w:r>
+        <w:rPr>
+          <w:color w:val="4472C4" w:themeColor="accent5"/>
+        </w:rPr>
+        <w:t>mislabel</w:t>
+      </w:r>
+      <w:proofErr w:type="gramEnd"/>
+      <w:r>
+        <w:rPr>
+          <w:color w:val="4472C4" w:themeColor="accent5"/>
+        </w:rPr>
+        <w:t xml:space="preserve"> = </w:t>
+      </w:r>
+      <w:proofErr w:type="spellStart"/>
+      <w:r>
+        <w:rPr>
+          <w:color w:val="4472C4" w:themeColor="accent5"/>
+        </w:rPr>
+        <w:t>df.loc</w:t>
+      </w:r>
+      <w:proofErr w:type="spellEnd"/>
+      <w:r>
+        <w:rPr>
+          <w:color w:val="4472C4" w:themeColor="accent5"/>
+        </w:rPr>
+        <w:t>[</w:t>
+      </w:r>
+      <w:proofErr w:type="spellStart"/>
+      <w:r>
+        <w:rPr>
+          <w:color w:val="4472C4" w:themeColor="accent5"/>
+        </w:rPr>
+        <w:t>df</w:t>
+      </w:r>
+      <w:proofErr w:type="spellEnd"/>
+      <w:r>
+        <w:rPr>
+          <w:color w:val="4472C4" w:themeColor="accent5"/>
+        </w:rPr>
+        <w:t>["Category"] == "1.9"]</w:t>
+      </w:r>
+    </w:p>
+    <w:p>
+      <w:pPr>
+        <w:ind w:left="720"/>
+        <w:rPr>
+          <w:color w:val="4472C4" w:themeColor="accent5"/>
+        </w:rPr>
+      </w:pPr>
+      <w:proofErr w:type="spellStart"/>
+      <w:proofErr w:type="gramStart"/>
+      <w:r>
+        <w:rPr>
+          <w:color w:val="4472C4" w:themeColor="accent5"/>
+        </w:rPr>
+        <w:t>df</w:t>
+      </w:r>
+      <w:proofErr w:type="spellEnd"/>
+      <w:proofErr w:type="gramEnd"/>
+      <w:r>
+        <w:rPr>
+          <w:color w:val="4472C4" w:themeColor="accent5"/>
+        </w:rPr>
+        <w:t xml:space="preserve"> = </w:t>
+      </w:r>
+      <w:proofErr w:type="spellStart"/>
+      <w:r>
+        <w:rPr>
+          <w:color w:val="4472C4" w:themeColor="accent5"/>
+        </w:rPr>
+        <w:t>df.drop</w:t>
+      </w:r>
+      <w:proofErr w:type="spellEnd"/>
+      <w:r>
+        <w:rPr>
+          <w:color w:val="4472C4" w:themeColor="accent5"/>
+        </w:rPr>
+        <w:t>(</w:t>
+      </w:r>
+      <w:proofErr w:type="spellStart"/>
+      <w:r>
+        <w:rPr>
+          <w:color w:val="4472C4" w:themeColor="accent5"/>
+        </w:rPr>
+        <w:t>int</w:t>
+      </w:r>
+      <w:proofErr w:type="spellEnd"/>
+      <w:r>
+        <w:rPr>
+          <w:color w:val="4472C4" w:themeColor="accent5"/>
+        </w:rPr>
+        <w:t>(</w:t>
+      </w:r>
+      <w:proofErr w:type="spellStart"/>
+      <w:r>
+        <w:rPr>
+          <w:color w:val="4472C4" w:themeColor="accent5"/>
+        </w:rPr>
+        <w:t>mislabel.index.values</w:t>
+      </w:r>
+      <w:proofErr w:type="spellEnd"/>
+      <w:r>
+        <w:rPr>
+          <w:color w:val="4472C4" w:themeColor="accent5"/>
+        </w:rPr>
+        <w:t>),axis=0)</w:t>
+      </w:r>
+    </w:p>
+    <w:p>
+      <w:pPr>
+        <w:ind w:left="720"/>
+        <w:rPr>
+          <w:color w:val="4472C4" w:themeColor="accent5"/>
+        </w:rPr>
+      </w:pPr>
+      <w:proofErr w:type="gramStart"/>
+      <w:r>
+        <w:rPr>
+          <w:color w:val="4472C4" w:themeColor="accent5"/>
+        </w:rPr>
+        <w:t>print(</w:t>
+      </w:r>
+      <w:proofErr w:type="spellStart"/>
+      <w:proofErr w:type="gramEnd"/>
+      <w:r>
+        <w:rPr>
+          <w:color w:val="4472C4" w:themeColor="accent5"/>
+        </w:rPr>
+        <w:t>df</w:t>
+      </w:r>
+      <w:proofErr w:type="spellEnd"/>
+      <w:r>
+        <w:rPr>
+          <w:color w:val="4472C4" w:themeColor="accent5"/>
+        </w:rPr>
+        <w:t>["Category"].unique())</w:t>
+      </w:r>
+    </w:p>
+    <w:p>
+      <w:r>
+        <w:t>Also Rating has some null values so removing the null values from the dataset.</w:t>
+      </w:r>
+    </w:p>
+    <w:p>
+      <w:pPr>
+        <w:ind w:left="720"/>
+        <w:rPr>
+          <w:color w:val="4472C4" w:themeColor="accent5"/>
+        </w:rPr>
+      </w:pPr>
+      <w:r>
+        <w:rPr>
+          <w:color w:val="4472C4" w:themeColor="accent5"/>
+        </w:rPr>
+        <w:t>#dropping null values</w:t>
+      </w:r>
+    </w:p>
+    <w:p>
+      <w:pPr>
+        <w:ind w:left="720"/>
+        <w:rPr>
+          <w:color w:val="4472C4" w:themeColor="accent5"/>
+        </w:rPr>
+      </w:pPr>
+      <w:proofErr w:type="spellStart"/>
+      <w:proofErr w:type="gramStart"/>
+      <w:r>
+        <w:rPr>
+          <w:color w:val="4472C4" w:themeColor="accent5"/>
+        </w:rPr>
+        <w:t>df</w:t>
+      </w:r>
+      <w:proofErr w:type="spellEnd"/>
+      <w:proofErr w:type="gramEnd"/>
+      <w:r>
+        <w:rPr>
+          <w:color w:val="4472C4" w:themeColor="accent5"/>
+        </w:rPr>
+        <w:t xml:space="preserve"> = </w:t>
+      </w:r>
+      <w:proofErr w:type="spellStart"/>
+      <w:r>
+        <w:rPr>
+          <w:color w:val="4472C4" w:themeColor="accent5"/>
+        </w:rPr>
+        <w:t>df.drop</w:t>
+      </w:r>
+      <w:proofErr w:type="spellEnd"/>
+      <w:r>
+        <w:rPr>
+          <w:color w:val="4472C4" w:themeColor="accent5"/>
+        </w:rPr>
+        <w:t>(</w:t>
+      </w:r>
+      <w:proofErr w:type="spellStart"/>
+      <w:r>
+        <w:rPr>
+          <w:color w:val="4472C4" w:themeColor="accent5"/>
+        </w:rPr>
+        <w:t>df</w:t>
+      </w:r>
+      <w:proofErr w:type="spellEnd"/>
+      <w:r>
+        <w:rPr>
+          <w:color w:val="4472C4" w:themeColor="accent5"/>
+        </w:rPr>
+        <w:t>[</w:t>
+      </w:r>
+      <w:proofErr w:type="spellStart"/>
+      <w:r>
+        <w:rPr>
+          <w:color w:val="4472C4" w:themeColor="accent5"/>
+        </w:rPr>
+        <w:t>df</w:t>
+      </w:r>
+      <w:proofErr w:type="spellEnd"/>
+      <w:r>
+        <w:rPr>
+          <w:color w:val="4472C4" w:themeColor="accent5"/>
+        </w:rPr>
+        <w:t>['Rating'].</w:t>
+      </w:r>
+      <w:proofErr w:type="spellStart"/>
+      <w:r>
+        <w:rPr>
+          <w:color w:val="4472C4" w:themeColor="accent5"/>
+        </w:rPr>
+        <w:t>isnull</w:t>
+      </w:r>
+      <w:proofErr w:type="spellEnd"/>
+      <w:r>
+        <w:rPr>
+          <w:color w:val="4472C4" w:themeColor="accent5"/>
+        </w:rPr>
+        <w:t>()].index, axis=0)</w:t>
+      </w:r>
+    </w:p>
+    <w:p>
+      <w:pPr>
+        <w:pStyle w:val="Heading2"/>
+      </w:pPr>
+      <w:r>
+        <w:t>Differ</w:t>
+      </w:r>
+      <w:r>
+        <w:t>ent</w:t>
+      </w:r>
+      <w:r>
+        <w:t xml:space="preserve"> Approaches to overcome the Outlier </w:t>
       </w:r>
     </w:p>
     <w:p>
@@ -2152,64 +3134,593 @@
         <w:pStyle w:val="ListParagraph"/>
         <w:numPr>
           <w:ilvl w:val="0"/>
-          <w:numId w:val="3"/>
+          <w:numId w:val="4"/>
         </w:numPr>
-      </w:pPr>
-      <w:bookmarkStart w:id="7" w:name="_GoBack"/>
-      <w:bookmarkEnd w:id="7"/>
+        <w:rPr>
+          <w:b/>
+          <w:color w:val="000000" w:themeColor="text1"/>
+        </w:rPr>
+      </w:pPr>
+      <w:r>
+        <w:rPr>
+          <w:b/>
+          <w:color w:val="000000" w:themeColor="text1"/>
+        </w:rPr>
+        <w:t xml:space="preserve">Mean: </w:t>
+      </w:r>
+      <w:r>
+        <w:rPr>
+          <w:color w:val="000000" w:themeColor="text1"/>
+        </w:rPr>
+        <w:t>If we have a sample of numeric values, then its mean or the average is the total sum of the values (or observations) divided by the number of values</w:t>
+      </w:r>
+    </w:p>
+    <w:p>
+      <w:pPr>
+        <w:pStyle w:val="ListParagraph"/>
+        <w:numPr>
+          <w:ilvl w:val="0"/>
+          <w:numId w:val="4"/>
+        </w:numPr>
+        <w:rPr>
+          <w:b/>
+          <w:color w:val="000000" w:themeColor="text1"/>
+        </w:rPr>
+      </w:pPr>
+      <w:r>
+        <w:rPr>
+          <w:b/>
+          <w:color w:val="000000" w:themeColor="text1"/>
+        </w:rPr>
+        <w:t>Median</w:t>
+      </w:r>
+      <w:r>
+        <w:rPr>
+          <w:b/>
+          <w:color w:val="000000" w:themeColor="text1"/>
+        </w:rPr>
+        <w:t xml:space="preserve">: </w:t>
+      </w:r>
+      <w:r>
+        <w:rPr>
+          <w:color w:val="000000" w:themeColor="text1"/>
+        </w:rPr>
+        <w:t>The median of a sample of numeric data is the value that lies in the middle when we sort the data. The data may be sorted in ascending or descending order, the median remains the same</w:t>
+      </w:r>
+      <w:r>
+        <w:rPr>
+          <w:color w:val="000000" w:themeColor="text1"/>
+        </w:rPr>
+        <w:t>.</w:t>
+      </w:r>
+    </w:p>
+    <w:p>
+      <w:pPr>
+        <w:pStyle w:val="ListParagraph"/>
+        <w:numPr>
+          <w:ilvl w:val="0"/>
+          <w:numId w:val="4"/>
+        </w:numPr>
+        <w:rPr>
+          <w:b/>
+          <w:color w:val="000000" w:themeColor="text1"/>
+        </w:rPr>
+      </w:pPr>
+      <w:r>
+        <w:rPr>
+          <w:b/>
+          <w:color w:val="000000" w:themeColor="text1"/>
+        </w:rPr>
+        <w:lastRenderedPageBreak/>
+        <w:t>Mode</w:t>
+      </w:r>
+      <w:r>
+        <w:rPr>
+          <w:b/>
+          <w:color w:val="000000" w:themeColor="text1"/>
+        </w:rPr>
+        <w:t xml:space="preserve">: </w:t>
+      </w:r>
+      <w:r>
+        <w:rPr>
+          <w:color w:val="000000" w:themeColor="text1"/>
+        </w:rPr>
+        <w:t>The mode is the most frequent observation (or observations) in a sample. If we have the sample [4, 1, 2, 2, 3, 5], then its mode is 2 because 2 appears two times in the sample whereas the other elements only appear once.</w:t>
+      </w:r>
+    </w:p>
+    <w:p>
+      <w:pPr>
+        <w:rPr>
+          <w:b/>
+          <w:color w:val="000000" w:themeColor="text1"/>
+        </w:rPr>
+      </w:pPr>
+    </w:p>
+    <w:p>
+      <w:pPr>
+        <w:pStyle w:val="Heading2"/>
+      </w:pPr>
+      <w:r>
+        <w:t xml:space="preserve">Data Visualisation </w:t>
+      </w:r>
+    </w:p>
+    <w:p>
+      <w:r>
+        <w:t>Data visualization in python is perhaps one of the most utilized features for data science with python in today’s day and age. The libraries in python come with lots of different features that enable users to make highly customized, elegant, and interactive plots</w:t>
+      </w:r>
+    </w:p>
+    <w:p>
+      <w:pPr>
+        <w:pStyle w:val="Heading3"/>
+      </w:pPr>
+      <w:r>
+        <w:t>Histograms</w:t>
+      </w:r>
+    </w:p>
+    <w:p>
+      <w:r>
+        <w:t xml:space="preserve">A histogram is a graph showing frequency </w:t>
+      </w:r>
+      <w:r>
+        <w:t>distributions. It</w:t>
+      </w:r>
+      <w:r>
+        <w:t xml:space="preserve"> is a graph showing the number of observations within each given interval</w:t>
+      </w:r>
+      <w:r>
+        <w:t>.</w:t>
+      </w:r>
     </w:p>
     <w:p/>
     <w:p>
+      <w:r>
+        <w:rPr>
+          <w:noProof/>
+          <w:lang w:eastAsia="en-GB"/>
+        </w:rPr>
+        <w:drawing>
+          <wp:inline distT="0" distB="0" distL="0" distR="0" wp14:anchorId="6A2A0121" wp14:editId="586985C9">
+            <wp:extent cx="5731510" cy="2148840"/>
+            <wp:effectExtent l="0" t="0" r="2540" b="3810"/>
+            <wp:docPr id="7" name="Picture 7"/>
+            <wp:cNvGraphicFramePr>
+              <a:graphicFrameLocks xmlns:a="http://schemas.openxmlformats.org/drawingml/2006/main" noChangeAspect="1"/>
+            </wp:cNvGraphicFramePr>
+            <a:graphic xmlns:a="http://schemas.openxmlformats.org/drawingml/2006/main">
+              <a:graphicData uri="http://schemas.openxmlformats.org/drawingml/2006/picture">
+                <pic:pic xmlns:pic="http://schemas.openxmlformats.org/drawingml/2006/picture">
+                  <pic:nvPicPr>
+                    <pic:cNvPr id="1" name=""/>
+                    <pic:cNvPicPr/>
+                  </pic:nvPicPr>
+                  <pic:blipFill>
+                    <a:blip r:embed="rId17"/>
+                    <a:stretch>
+                      <a:fillRect/>
+                    </a:stretch>
+                  </pic:blipFill>
+                  <pic:spPr>
+                    <a:xfrm>
+                      <a:off x="0" y="0"/>
+                      <a:ext cx="5731510" cy="2148840"/>
+                    </a:xfrm>
+                    <a:prstGeom prst="rect">
+                      <a:avLst/>
+                    </a:prstGeom>
+                  </pic:spPr>
+                </pic:pic>
+              </a:graphicData>
+            </a:graphic>
+          </wp:inline>
+        </w:drawing>
+      </w:r>
+    </w:p>
+    <w:p/>
+    <w:p>
+      <w:r>
+        <w:t xml:space="preserve">In this chart I’m showing the Total Apps on </w:t>
+      </w:r>
+      <w:proofErr w:type="spellStart"/>
+      <w:r>
+        <w:t>yaxis</w:t>
+      </w:r>
+      <w:proofErr w:type="spellEnd"/>
+      <w:r>
+        <w:t xml:space="preserve"> and Rating on </w:t>
+      </w:r>
+      <w:proofErr w:type="spellStart"/>
+      <w:r>
+        <w:t>xaxis</w:t>
+      </w:r>
+      <w:proofErr w:type="spellEnd"/>
+      <w:r>
+        <w:t>.</w:t>
+      </w:r>
+    </w:p>
+    <w:p>
+      <w:pPr>
+        <w:pStyle w:val="Heading3"/>
+      </w:pPr>
+      <w:proofErr w:type="spellStart"/>
+      <w:r>
+        <w:lastRenderedPageBreak/>
+        <w:t>BarPlot</w:t>
+      </w:r>
+      <w:proofErr w:type="spellEnd"/>
+    </w:p>
+    <w:p>
+      <w:r>
+        <w:t xml:space="preserve">A </w:t>
+      </w:r>
+      <w:proofErr w:type="spellStart"/>
+      <w:r>
+        <w:t>barplot</w:t>
+      </w:r>
+      <w:proofErr w:type="spellEnd"/>
+      <w:r>
+        <w:t xml:space="preserve"> shows the relationship between a numeric and a categorical variable. Each entity of the categorical variable is represented as a bar. The size of the bar represents its numeric value</w:t>
+      </w:r>
+      <w:r>
+        <w:rPr>
+          <w:noProof/>
+          <w:lang w:eastAsia="en-GB"/>
+        </w:rPr>
+        <w:drawing>
+          <wp:inline distT="0" distB="0" distL="0" distR="0" wp14:anchorId="3BE445BF" wp14:editId="009D1A4B">
+            <wp:extent cx="5731510" cy="3144520"/>
+            <wp:effectExtent l="0" t="0" r="2540" b="0"/>
+            <wp:docPr id="8" name="Picture 8"/>
+            <wp:cNvGraphicFramePr>
+              <a:graphicFrameLocks xmlns:a="http://schemas.openxmlformats.org/drawingml/2006/main" noChangeAspect="1"/>
+            </wp:cNvGraphicFramePr>
+            <a:graphic xmlns:a="http://schemas.openxmlformats.org/drawingml/2006/main">
+              <a:graphicData uri="http://schemas.openxmlformats.org/drawingml/2006/picture">
+                <pic:pic xmlns:pic="http://schemas.openxmlformats.org/drawingml/2006/picture">
+                  <pic:nvPicPr>
+                    <pic:cNvPr id="1" name=""/>
+                    <pic:cNvPicPr/>
+                  </pic:nvPicPr>
+                  <pic:blipFill>
+                    <a:blip r:embed="rId18"/>
+                    <a:stretch>
+                      <a:fillRect/>
+                    </a:stretch>
+                  </pic:blipFill>
+                  <pic:spPr>
+                    <a:xfrm>
+                      <a:off x="0" y="0"/>
+                      <a:ext cx="5731510" cy="3144520"/>
+                    </a:xfrm>
+                    <a:prstGeom prst="rect">
+                      <a:avLst/>
+                    </a:prstGeom>
+                  </pic:spPr>
+                </pic:pic>
+              </a:graphicData>
+            </a:graphic>
+          </wp:inline>
+        </w:drawing>
+      </w:r>
+    </w:p>
+    <w:p>
+      <w:r>
+        <w:t xml:space="preserve">In my case I have </w:t>
+      </w:r>
+      <w:proofErr w:type="spellStart"/>
+      <w:r>
+        <w:t>Show</w:t>
+      </w:r>
+      <w:proofErr w:type="spellEnd"/>
+      <w:r>
+        <w:t xml:space="preserve"> top 30 app genres</w:t>
+      </w:r>
+      <w:r>
+        <w:t>.</w:t>
+      </w:r>
+    </w:p>
+    <w:p>
+      <w:pPr>
+        <w:pStyle w:val="Heading3"/>
+      </w:pPr>
+      <w:r>
+        <w:t>Box Plot</w:t>
+      </w:r>
+    </w:p>
+    <w:p>
+      <w:r>
+        <w:t>A Box Plot is also known as Whisker plot is created to display the summary of the set of data values having properties like minimum, first quartile, median, third quartile and maximum. In the box plot, a box is created from the first quartile to the third quartile, a vertical line is also there which goes through the box at the median. Here x-axis denotes the data to be plotted while the y-axis shows the frequency distribution.</w:t>
+      </w:r>
+    </w:p>
+    <w:p>
+      <w:r>
+        <w:rPr>
+          <w:noProof/>
+          <w:lang w:eastAsia="en-GB"/>
+        </w:rPr>
+        <w:drawing>
+          <wp:inline distT="0" distB="0" distL="0" distR="0" wp14:anchorId="711AFA48" wp14:editId="134C3CA5">
+            <wp:extent cx="5731510" cy="2898140"/>
+            <wp:effectExtent l="0" t="0" r="2540" b="0"/>
+            <wp:docPr id="9" name="Picture 9"/>
+            <wp:cNvGraphicFramePr>
+              <a:graphicFrameLocks xmlns:a="http://schemas.openxmlformats.org/drawingml/2006/main" noChangeAspect="1"/>
+            </wp:cNvGraphicFramePr>
+            <a:graphic xmlns:a="http://schemas.openxmlformats.org/drawingml/2006/main">
+              <a:graphicData uri="http://schemas.openxmlformats.org/drawingml/2006/picture">
+                <pic:pic xmlns:pic="http://schemas.openxmlformats.org/drawingml/2006/picture">
+                  <pic:nvPicPr>
+                    <pic:cNvPr id="1" name=""/>
+                    <pic:cNvPicPr/>
+                  </pic:nvPicPr>
+                  <pic:blipFill>
+                    <a:blip r:embed="rId19"/>
+                    <a:stretch>
+                      <a:fillRect/>
+                    </a:stretch>
+                  </pic:blipFill>
+                  <pic:spPr>
+                    <a:xfrm>
+                      <a:off x="0" y="0"/>
+                      <a:ext cx="5731510" cy="2898140"/>
+                    </a:xfrm>
+                    <a:prstGeom prst="rect">
+                      <a:avLst/>
+                    </a:prstGeom>
+                  </pic:spPr>
+                </pic:pic>
+              </a:graphicData>
+            </a:graphic>
+          </wp:inline>
+        </w:drawing>
+      </w:r>
+    </w:p>
+    <w:p>
+      <w:r>
+        <w:t xml:space="preserve">I have to show Rating and category in </w:t>
+      </w:r>
+      <w:proofErr w:type="spellStart"/>
+      <w:r>
+        <w:t>BoxPlot</w:t>
+      </w:r>
+      <w:proofErr w:type="spellEnd"/>
+      <w:r>
+        <w:t>.</w:t>
+      </w:r>
+    </w:p>
+    <w:p>
+      <w:pPr>
+        <w:rPr>
+          <w:noProof/>
+          <w:lang w:eastAsia="en-GB"/>
+        </w:rPr>
+      </w:pPr>
+    </w:p>
+    <w:p>
+      <w:pPr>
+        <w:pStyle w:val="Heading2"/>
+        <w:rPr>
+          <w:noProof/>
+          <w:lang w:eastAsia="en-GB"/>
+        </w:rPr>
+      </w:pPr>
+      <w:r>
+        <w:rPr>
+          <w:noProof/>
+          <w:lang w:eastAsia="en-GB"/>
+        </w:rPr>
+        <w:lastRenderedPageBreak/>
+        <w:t>Feature Selection</w:t>
+      </w:r>
+    </w:p>
+    <w:p>
+      <w:pPr>
+        <w:rPr>
+          <w:lang w:eastAsia="en-GB"/>
+        </w:rPr>
+      </w:pPr>
+      <w:r>
+        <w:rPr>
+          <w:lang w:eastAsia="en-GB"/>
+        </w:rPr>
+        <w:t>In machine learning and statistics, feature selection, also known as variable selection, attribute selection or variable subset selection, is the process of selecting a subset of relevant features for use in model</w:t>
+      </w:r>
+    </w:p>
+    <w:p>
+      <w:pPr>
+        <w:pStyle w:val="Heading2"/>
+        <w:rPr>
+          <w:lang w:eastAsia="en-GB"/>
+        </w:rPr>
+      </w:pPr>
+      <w:r>
+        <w:rPr>
+          <w:lang w:eastAsia="en-GB"/>
+        </w:rPr>
+        <w:t>Coloration b/w features</w:t>
+      </w:r>
+    </w:p>
+    <w:p>
+      <w:pPr>
+        <w:rPr>
+          <w:lang w:eastAsia="en-GB"/>
+        </w:rPr>
+      </w:pPr>
+      <w:r>
+        <w:rPr>
+          <w:lang w:eastAsia="en-GB"/>
+        </w:rPr>
+        <w:t>Correlation is a statistical term which in common usage refers to how close two variables are to having a linear relationship with each other</w:t>
+      </w:r>
+      <w:r>
+        <w:rPr>
+          <w:lang w:eastAsia="en-GB"/>
+        </w:rPr>
+        <w:t>.</w:t>
+      </w:r>
+    </w:p>
+    <w:p>
+      <w:pPr>
+        <w:rPr>
+          <w:lang w:eastAsia="en-GB"/>
+        </w:rPr>
+      </w:pPr>
+      <w:r>
+        <w:rPr>
+          <w:lang w:eastAsia="en-GB"/>
+        </w:rPr>
+        <w:t>Features with high correlation are more linearly dependent and hence have almost the same effect on the dependent variable. So, when two features have high correlation, we can drop one of the two features.</w:t>
+      </w:r>
+    </w:p>
+    <w:p>
+      <w:r>
+        <w:rPr>
+          <w:noProof/>
+          <w:lang w:eastAsia="en-GB"/>
+        </w:rPr>
+        <w:drawing>
+          <wp:inline distT="0" distB="0" distL="0" distR="0" wp14:anchorId="58152910" wp14:editId="0C14F977">
+            <wp:extent cx="5731510" cy="3246755"/>
+            <wp:effectExtent l="0" t="0" r="2540" b="0"/>
+            <wp:docPr id="10" name="Picture 10"/>
+            <wp:cNvGraphicFramePr>
+              <a:graphicFrameLocks xmlns:a="http://schemas.openxmlformats.org/drawingml/2006/main" noChangeAspect="1"/>
+            </wp:cNvGraphicFramePr>
+            <a:graphic xmlns:a="http://schemas.openxmlformats.org/drawingml/2006/main">
+              <a:graphicData uri="http://schemas.openxmlformats.org/drawingml/2006/picture">
+                <pic:pic xmlns:pic="http://schemas.openxmlformats.org/drawingml/2006/picture">
+                  <pic:nvPicPr>
+                    <pic:cNvPr id="1" name=""/>
+                    <pic:cNvPicPr/>
+                  </pic:nvPicPr>
+                  <pic:blipFill>
+                    <a:blip r:embed="rId20"/>
+                    <a:stretch>
+                      <a:fillRect/>
+                    </a:stretch>
+                  </pic:blipFill>
+                  <pic:spPr>
+                    <a:xfrm>
+                      <a:off x="0" y="0"/>
+                      <a:ext cx="5731510" cy="3246755"/>
+                    </a:xfrm>
+                    <a:prstGeom prst="rect">
+                      <a:avLst/>
+                    </a:prstGeom>
+                  </pic:spPr>
+                </pic:pic>
+              </a:graphicData>
+            </a:graphic>
+          </wp:inline>
+        </w:drawing>
+      </w:r>
+      <w:bookmarkStart w:id="8" w:name="_GoBack"/>
+      <w:bookmarkEnd w:id="8"/>
+    </w:p>
+    <w:p>
+      <w:pPr>
+        <w:jc w:val="center"/>
+      </w:pPr>
+      <w:r>
+        <w:t>Correlation</w:t>
+      </w:r>
+      <w:r>
+        <w:t xml:space="preserve"> Matrix</w:t>
+      </w:r>
+    </w:p>
+    <w:p>
+      <w:r>
+        <w:t xml:space="preserve">Correlation is mostly used in Machine leering to figure out the least correlating variable that tends to be the best for </w:t>
+      </w:r>
+      <w:proofErr w:type="gramStart"/>
+      <w:r>
+        <w:t>classification .</w:t>
+      </w:r>
+      <w:proofErr w:type="gramEnd"/>
+    </w:p>
+    <w:p/>
+    <w:p/>
+    <w:p>
       <w:pPr>
         <w:pStyle w:val="Heading1"/>
       </w:pPr>
-      <w:bookmarkStart w:id="8" w:name="_Toc89536115"/>
+      <w:bookmarkStart w:id="9" w:name="_Toc89596223"/>
       <w:r>
         <w:t>Analysis and Results</w:t>
       </w:r>
-      <w:bookmarkEnd w:id="8"/>
+      <w:bookmarkEnd w:id="9"/>
     </w:p>
     <w:p/>
     <w:p>
       <w:pPr>
         <w:pStyle w:val="Heading1"/>
       </w:pPr>
-      <w:bookmarkStart w:id="9" w:name="_Toc89536116"/>
+      <w:bookmarkStart w:id="10" w:name="_Toc89596224"/>
       <w:r>
         <w:t>Conclusions</w:t>
       </w:r>
-      <w:bookmarkEnd w:id="9"/>
+      <w:bookmarkEnd w:id="10"/>
     </w:p>
     <w:p/>
     <w:p>
       <w:pPr>
         <w:pStyle w:val="Heading1"/>
       </w:pPr>
-      <w:bookmarkStart w:id="10" w:name="_Toc89536117"/>
+      <w:bookmarkStart w:id="11" w:name="_Toc89596225"/>
       <w:r>
         <w:t>References</w:t>
       </w:r>
-      <w:bookmarkEnd w:id="10"/>
-    </w:p>
+      <w:bookmarkEnd w:id="11"/>
+    </w:p>
+    <w:p>
+      <w:pPr>
+        <w:rPr>
+          <w:color w:val="5B9BD5" w:themeColor="accent1"/>
+        </w:rPr>
+      </w:pPr>
+      <w:hyperlink r:id="rId21" w:history="1">
+        <w:r>
+          <w:rPr>
+            <w:rStyle w:val="Hyperlink"/>
+            <w:color w:val="5B9BD5" w:themeColor="accent1"/>
+          </w:rPr>
+          <w:t>https://www.python-graph-gallery.com/barplot/</w:t>
+        </w:r>
+      </w:hyperlink>
+    </w:p>
+    <w:p>
+      <w:pPr>
+        <w:rPr>
+          <w:color w:val="5B9BD5" w:themeColor="accent1"/>
+        </w:rPr>
+      </w:pPr>
+      <w:r>
+        <w:rPr>
+          <w:color w:val="5B9BD5" w:themeColor="accent1"/>
+        </w:rPr>
+        <w:lastRenderedPageBreak/>
+        <w:t>https://towardsdatascience.com/feature-selection-correlation-and-p-value-da8921bfb3cf</w:t>
+      </w:r>
+    </w:p>
+    <w:p/>
     <w:p>
       <w:pPr>
         <w:pStyle w:val="Heading1"/>
       </w:pPr>
-      <w:bookmarkStart w:id="11" w:name="_Toc89536118"/>
+      <w:bookmarkStart w:id="12" w:name="_Toc89596226"/>
       <w:r>
         <w:t>Appendixes</w:t>
       </w:r>
-      <w:bookmarkEnd w:id="11"/>
+      <w:bookmarkEnd w:id="12"/>
     </w:p>
     <w:p/>
     <w:p/>
     <w:sectPr>
-      <w:headerReference w:type="even" r:id="rId13"/>
-      <w:headerReference w:type="default" r:id="rId14"/>
-      <w:footerReference w:type="even" r:id="rId15"/>
-      <w:footerReference w:type="default" r:id="rId16"/>
-      <w:headerReference w:type="first" r:id="rId17"/>
-      <w:footerReference w:type="first" r:id="rId18"/>
+      <w:headerReference w:type="even" r:id="rId22"/>
+      <w:headerReference w:type="default" r:id="rId23"/>
+      <w:footerReference w:type="even" r:id="rId24"/>
+      <w:footerReference w:type="default" r:id="rId25"/>
+      <w:headerReference w:type="first" r:id="rId26"/>
+      <w:footerReference w:type="first" r:id="rId27"/>
       <w:pgSz w:w="11906" w:h="16838"/>
       <w:pgMar w:top="1440" w:right="1440" w:bottom="1440" w:left="1440" w:header="708" w:footer="708" w:gutter="0"/>
       <w:pgNumType w:start="0"/>
@@ -2334,9 +3845,9 @@
 <file path=word/numbering.xml><?xml version="1.0" encoding="utf-8"?>
 <w:numbering xmlns:wpc="http://schemas.microsoft.com/office/word/2010/wordprocessingCanvas" xmlns:mc="http://schemas.openxmlformats.org/markup-compatibility/2006" xmlns:o="urn:schemas-microsoft-com:office:office" xmlns:r="http://schemas.openxmlformats.org/officeDocument/2006/relationships" xmlns:m="http://schemas.openxmlformats.org/officeDocument/2006/math" xmlns:v="urn:schemas-microsoft-com:vml" xmlns:wp14="http://schemas.microsoft.com/office/word/2010/wordprocessingDrawing" xmlns:wp="http://schemas.openxmlformats.org/drawingml/2006/wordprocessingDrawing" xmlns:w10="urn:schemas-microsoft-com:office:word" xmlns:w="http://schemas.openxmlformats.org/wordprocessingml/2006/main" xmlns:w14="http://schemas.microsoft.com/office/word/2010/wordml" xmlns:w15="http://schemas.microsoft.com/office/word/2012/wordml" xmlns:wpg="http://schemas.microsoft.com/office/word/2010/wordprocessingGroup" xmlns:wpi="http://schemas.microsoft.com/office/word/2010/wordprocessingInk" xmlns:wne="http://schemas.microsoft.com/office/word/2006/wordml" xmlns:wps="http://schemas.microsoft.com/office/word/2010/wordprocessingShape" mc:Ignorable="w14 w15 wp14">
   <w:abstractNum w:abstractNumId="0">
-    <w:nsid w:val="4D266CE0"/>
+    <w:nsid w:val="07A02ED7"/>
     <w:multiLevelType w:val="hybridMultilevel"/>
-    <w:tmpl w:val="1B82D408"/>
+    <w:tmpl w:val="7226AD9E"/>
     <w:lvl w:ilvl="0" w:tplc="08090001">
       <w:start w:val="1"/>
       <w:numFmt w:val="bullet"/>
@@ -2447,6 +3958,119 @@
     </w:lvl>
   </w:abstractNum>
   <w:abstractNum w:abstractNumId="1">
+    <w:nsid w:val="4D266CE0"/>
+    <w:multiLevelType w:val="hybridMultilevel"/>
+    <w:tmpl w:val="1B82D408"/>
+    <w:lvl w:ilvl="0" w:tplc="08090001">
+      <w:start w:val="1"/>
+      <w:numFmt w:val="bullet"/>
+      <w:lvlText w:val=""/>
+      <w:lvlJc w:val="left"/>
+      <w:pPr>
+        <w:ind w:left="720" w:hanging="360"/>
+      </w:pPr>
+      <w:rPr>
+        <w:rFonts w:ascii="Symbol" w:hAnsi="Symbol" w:hint="default"/>
+      </w:rPr>
+    </w:lvl>
+    <w:lvl w:ilvl="1" w:tplc="08090003" w:tentative="1">
+      <w:start w:val="1"/>
+      <w:numFmt w:val="bullet"/>
+      <w:lvlText w:val="o"/>
+      <w:lvlJc w:val="left"/>
+      <w:pPr>
+        <w:ind w:left="1440" w:hanging="360"/>
+      </w:pPr>
+      <w:rPr>
+        <w:rFonts w:ascii="Courier New" w:hAnsi="Courier New" w:cs="Courier New" w:hint="default"/>
+      </w:rPr>
+    </w:lvl>
+    <w:lvl w:ilvl="2" w:tplc="08090005" w:tentative="1">
+      <w:start w:val="1"/>
+      <w:numFmt w:val="bullet"/>
+      <w:lvlText w:val=""/>
+      <w:lvlJc w:val="left"/>
+      <w:pPr>
+        <w:ind w:left="2160" w:hanging="360"/>
+      </w:pPr>
+      <w:rPr>
+        <w:rFonts w:ascii="Wingdings" w:hAnsi="Wingdings" w:hint="default"/>
+      </w:rPr>
+    </w:lvl>
+    <w:lvl w:ilvl="3" w:tplc="08090001" w:tentative="1">
+      <w:start w:val="1"/>
+      <w:numFmt w:val="bullet"/>
+      <w:lvlText w:val=""/>
+      <w:lvlJc w:val="left"/>
+      <w:pPr>
+        <w:ind w:left="2880" w:hanging="360"/>
+      </w:pPr>
+      <w:rPr>
+        <w:rFonts w:ascii="Symbol" w:hAnsi="Symbol" w:hint="default"/>
+      </w:rPr>
+    </w:lvl>
+    <w:lvl w:ilvl="4" w:tplc="08090003" w:tentative="1">
+      <w:start w:val="1"/>
+      <w:numFmt w:val="bullet"/>
+      <w:lvlText w:val="o"/>
+      <w:lvlJc w:val="left"/>
+      <w:pPr>
+        <w:ind w:left="3600" w:hanging="360"/>
+      </w:pPr>
+      <w:rPr>
+        <w:rFonts w:ascii="Courier New" w:hAnsi="Courier New" w:cs="Courier New" w:hint="default"/>
+      </w:rPr>
+    </w:lvl>
+    <w:lvl w:ilvl="5" w:tplc="08090005" w:tentative="1">
+      <w:start w:val="1"/>
+      <w:numFmt w:val="bullet"/>
+      <w:lvlText w:val=""/>
+      <w:lvlJc w:val="left"/>
+      <w:pPr>
+        <w:ind w:left="4320" w:hanging="360"/>
+      </w:pPr>
+      <w:rPr>
+        <w:rFonts w:ascii="Wingdings" w:hAnsi="Wingdings" w:hint="default"/>
+      </w:rPr>
+    </w:lvl>
+    <w:lvl w:ilvl="6" w:tplc="08090001" w:tentative="1">
+      <w:start w:val="1"/>
+      <w:numFmt w:val="bullet"/>
+      <w:lvlText w:val=""/>
+      <w:lvlJc w:val="left"/>
+      <w:pPr>
+        <w:ind w:left="5040" w:hanging="360"/>
+      </w:pPr>
+      <w:rPr>
+        <w:rFonts w:ascii="Symbol" w:hAnsi="Symbol" w:hint="default"/>
+      </w:rPr>
+    </w:lvl>
+    <w:lvl w:ilvl="7" w:tplc="08090003" w:tentative="1">
+      <w:start w:val="1"/>
+      <w:numFmt w:val="bullet"/>
+      <w:lvlText w:val="o"/>
+      <w:lvlJc w:val="left"/>
+      <w:pPr>
+        <w:ind w:left="5760" w:hanging="360"/>
+      </w:pPr>
+      <w:rPr>
+        <w:rFonts w:ascii="Courier New" w:hAnsi="Courier New" w:cs="Courier New" w:hint="default"/>
+      </w:rPr>
+    </w:lvl>
+    <w:lvl w:ilvl="8" w:tplc="08090005" w:tentative="1">
+      <w:start w:val="1"/>
+      <w:numFmt w:val="bullet"/>
+      <w:lvlText w:val=""/>
+      <w:lvlJc w:val="left"/>
+      <w:pPr>
+        <w:ind w:left="6480" w:hanging="360"/>
+      </w:pPr>
+      <w:rPr>
+        <w:rFonts w:ascii="Wingdings" w:hAnsi="Wingdings" w:hint="default"/>
+      </w:rPr>
+    </w:lvl>
+  </w:abstractNum>
+  <w:abstractNum w:abstractNumId="2">
     <w:nsid w:val="4DFA244F"/>
     <w:multiLevelType w:val="hybridMultilevel"/>
     <w:tmpl w:val="6792CDB6"/>
@@ -2532,7 +4156,7 @@
       </w:pPr>
     </w:lvl>
   </w:abstractNum>
-  <w:abstractNum w:abstractNumId="2">
+  <w:abstractNum w:abstractNumId="3">
     <w:nsid w:val="7F8603AF"/>
     <w:multiLevelType w:val="hybridMultilevel"/>
     <w:tmpl w:val="F9DE78CA"/>
@@ -2619,12 +4243,15 @@
     </w:lvl>
   </w:abstractNum>
   <w:num w:numId="1">
+    <w:abstractNumId w:val="2"/>
+  </w:num>
+  <w:num w:numId="2">
+    <w:abstractNumId w:val="3"/>
+  </w:num>
+  <w:num w:numId="3">
     <w:abstractNumId w:val="1"/>
   </w:num>
-  <w:num w:numId="2">
-    <w:abstractNumId w:val="2"/>
-  </w:num>
-  <w:num w:numId="3">
+  <w:num w:numId="4">
     <w:abstractNumId w:val="0"/>
   </w:num>
 </w:numbering>
@@ -3067,6 +4694,51 @@
       <w:szCs w:val="26"/>
     </w:rPr>
   </w:style>
+  <w:style w:type="paragraph" w:styleId="Heading3">
+    <w:name w:val="heading 3"/>
+    <w:basedOn w:val="Normal"/>
+    <w:next w:val="Normal"/>
+    <w:link w:val="Heading3Char"/>
+    <w:uiPriority w:val="9"/>
+    <w:unhideWhenUsed/>
+    <w:qFormat/>
+    <w:rsid w:val="00D12CE5"/>
+    <w:pPr>
+      <w:keepNext/>
+      <w:keepLines/>
+      <w:spacing w:before="40" w:after="0"/>
+      <w:outlineLvl w:val="2"/>
+    </w:pPr>
+    <w:rPr>
+      <w:rFonts w:asciiTheme="majorHAnsi" w:eastAsiaTheme="majorEastAsia" w:hAnsiTheme="majorHAnsi" w:cstheme="majorBidi"/>
+      <w:color w:val="1F4D78" w:themeColor="accent1" w:themeShade="7F"/>
+      <w:sz w:val="24"/>
+      <w:szCs w:val="24"/>
+    </w:rPr>
+  </w:style>
+  <w:style w:type="paragraph" w:styleId="Heading4">
+    <w:name w:val="heading 4"/>
+    <w:basedOn w:val="Normal"/>
+    <w:next w:val="Normal"/>
+    <w:link w:val="Heading4Char"/>
+    <w:uiPriority w:val="9"/>
+    <w:semiHidden/>
+    <w:unhideWhenUsed/>
+    <w:qFormat/>
+    <w:rsid w:val="0028253C"/>
+    <w:pPr>
+      <w:keepNext/>
+      <w:keepLines/>
+      <w:spacing w:before="40" w:after="0"/>
+      <w:outlineLvl w:val="3"/>
+    </w:pPr>
+    <w:rPr>
+      <w:rFonts w:asciiTheme="majorHAnsi" w:eastAsiaTheme="majorEastAsia" w:hAnsiTheme="majorHAnsi" w:cstheme="majorBidi"/>
+      <w:i/>
+      <w:iCs/>
+      <w:color w:val="2E74B5" w:themeColor="accent1" w:themeShade="BF"/>
+    </w:rPr>
+  </w:style>
   <w:style w:type="character" w:default="1" w:styleId="DefaultParagraphFont">
     <w:name w:val="Default Paragraph Font"/>
     <w:uiPriority w:val="1"/>
@@ -3251,6 +4923,33 @@
       <w:contextualSpacing/>
     </w:pPr>
   </w:style>
+  <w:style w:type="character" w:customStyle="1" w:styleId="Heading3Char">
+    <w:name w:val="Heading 3 Char"/>
+    <w:basedOn w:val="DefaultParagraphFont"/>
+    <w:link w:val="Heading3"/>
+    <w:uiPriority w:val="9"/>
+    <w:rsid w:val="00D12CE5"/>
+    <w:rPr>
+      <w:rFonts w:asciiTheme="majorHAnsi" w:eastAsiaTheme="majorEastAsia" w:hAnsiTheme="majorHAnsi" w:cstheme="majorBidi"/>
+      <w:color w:val="1F4D78" w:themeColor="accent1" w:themeShade="7F"/>
+      <w:sz w:val="24"/>
+      <w:szCs w:val="24"/>
+    </w:rPr>
+  </w:style>
+  <w:style w:type="character" w:customStyle="1" w:styleId="Heading4Char">
+    <w:name w:val="Heading 4 Char"/>
+    <w:basedOn w:val="DefaultParagraphFont"/>
+    <w:link w:val="Heading4"/>
+    <w:uiPriority w:val="9"/>
+    <w:semiHidden/>
+    <w:rsid w:val="0028253C"/>
+    <w:rPr>
+      <w:rFonts w:asciiTheme="majorHAnsi" w:eastAsiaTheme="majorEastAsia" w:hAnsiTheme="majorHAnsi" w:cstheme="majorBidi"/>
+      <w:i/>
+      <w:iCs/>
+      <w:color w:val="2E74B5" w:themeColor="accent1" w:themeShade="BF"/>
+    </w:rPr>
+  </w:style>
 </w:styles>
 </file>
 
@@ -3391,6 +5090,7 @@
     <w:rsid w:val="007B0864"/>
     <w:rsid w:val="009159E1"/>
     <w:rsid w:val="00BA65DA"/>
+    <w:rsid w:val="00CB754E"/>
     <w:rsid w:val="00F05609"/>
     <w:rsid w:val="00FE471D"/>
   </w:rsids>
@@ -4151,7 +5851,7 @@
 </file>
 
 <file path=customXml/itemProps2.xml><?xml version="1.0" encoding="utf-8"?>
-<ds:datastoreItem xmlns:ds="http://schemas.openxmlformats.org/officeDocument/2006/customXml" ds:itemID="{D19B5D76-F686-418B-8914-2DBCD117AC6D}">
+<ds:datastoreItem xmlns:ds="http://schemas.openxmlformats.org/officeDocument/2006/customXml" ds:itemID="{23379360-C601-4F0D-83DA-DEE0EB9589D6}">
   <ds:schemaRefs>
     <ds:schemaRef ds:uri="http://schemas.openxmlformats.org/officeDocument/2006/bibliography"/>
   </ds:schemaRefs>

</xml_diff>

<commit_message>
add some dis into the charts
</commit_message>
<xml_diff>
--- a/Machine_Learning_Assignment.docx
+++ b/Machine_Learning_Assignment.docx
@@ -723,7 +723,7 @@
           <w:r>
             <w:fldChar w:fldCharType="separate"/>
           </w:r>
-          <w:hyperlink w:anchor="_Toc89601596" w:history="1">
+          <w:hyperlink w:anchor="_Toc90027400" w:history="1">
             <w:r>
               <w:rPr>
                 <w:rStyle w:val="Hyperlink"/>
@@ -750,7 +750,7 @@
                 <w:noProof/>
                 <w:webHidden/>
               </w:rPr>
-              <w:instrText xml:space="preserve"> PAGEREF _Toc89601596 \h </w:instrText>
+              <w:instrText xml:space="preserve"> PAGEREF _Toc90027400 \h </w:instrText>
             </w:r>
             <w:r>
               <w:rPr>
@@ -793,7 +793,7 @@
               <w:lang w:eastAsia="en-GB"/>
             </w:rPr>
           </w:pPr>
-          <w:hyperlink w:anchor="_Toc89601597" w:history="1">
+          <w:hyperlink w:anchor="_Toc90027401" w:history="1">
             <w:r>
               <w:rPr>
                 <w:rStyle w:val="Hyperlink"/>
@@ -820,7 +820,7 @@
                 <w:noProof/>
                 <w:webHidden/>
               </w:rPr>
-              <w:instrText xml:space="preserve"> PAGEREF _Toc89601597 \h </w:instrText>
+              <w:instrText xml:space="preserve"> PAGEREF _Toc90027401 \h </w:instrText>
             </w:r>
             <w:r>
               <w:rPr>
@@ -863,7 +863,7 @@
               <w:lang w:eastAsia="en-GB"/>
             </w:rPr>
           </w:pPr>
-          <w:hyperlink w:anchor="_Toc89601598" w:history="1">
+          <w:hyperlink w:anchor="_Toc90027402" w:history="1">
             <w:r>
               <w:rPr>
                 <w:rStyle w:val="Hyperlink"/>
@@ -890,7 +890,7 @@
                 <w:noProof/>
                 <w:webHidden/>
               </w:rPr>
-              <w:instrText xml:space="preserve"> PAGEREF _Toc89601598 \h </w:instrText>
+              <w:instrText xml:space="preserve"> PAGEREF _Toc90027402 \h </w:instrText>
             </w:r>
             <w:r>
               <w:rPr>
@@ -910,7 +910,7 @@
                 <w:noProof/>
                 <w:webHidden/>
               </w:rPr>
-              <w:t>2</w:t>
+              <w:t>3</w:t>
             </w:r>
             <w:r>
               <w:rPr>
@@ -933,7 +933,7 @@
               <w:lang w:eastAsia="en-GB"/>
             </w:rPr>
           </w:pPr>
-          <w:hyperlink w:anchor="_Toc89601599" w:history="1">
+          <w:hyperlink w:anchor="_Toc90027403" w:history="1">
             <w:r>
               <w:rPr>
                 <w:rStyle w:val="Hyperlink"/>
@@ -960,7 +960,7 @@
                 <w:noProof/>
                 <w:webHidden/>
               </w:rPr>
-              <w:instrText xml:space="preserve"> PAGEREF _Toc89601599 \h </w:instrText>
+              <w:instrText xml:space="preserve"> PAGEREF _Toc90027403 \h </w:instrText>
             </w:r>
             <w:r>
               <w:rPr>
@@ -980,7 +980,7 @@
                 <w:noProof/>
                 <w:webHidden/>
               </w:rPr>
-              <w:t>2</w:t>
+              <w:t>3</w:t>
             </w:r>
             <w:r>
               <w:rPr>
@@ -1003,7 +1003,7 @@
               <w:lang w:eastAsia="en-GB"/>
             </w:rPr>
           </w:pPr>
-          <w:hyperlink w:anchor="_Toc89601600" w:history="1">
+          <w:hyperlink w:anchor="_Toc90027404" w:history="1">
             <w:r>
               <w:rPr>
                 <w:rStyle w:val="Hyperlink"/>
@@ -1030,7 +1030,7 @@
                 <w:noProof/>
                 <w:webHidden/>
               </w:rPr>
-              <w:instrText xml:space="preserve"> PAGEREF _Toc89601600 \h </w:instrText>
+              <w:instrText xml:space="preserve"> PAGEREF _Toc90027404 \h </w:instrText>
             </w:r>
             <w:r>
               <w:rPr>
@@ -1050,7 +1050,7 @@
                 <w:noProof/>
                 <w:webHidden/>
               </w:rPr>
-              <w:t>2</w:t>
+              <w:t>3</w:t>
             </w:r>
             <w:r>
               <w:rPr>
@@ -1073,7 +1073,7 @@
               <w:lang w:eastAsia="en-GB"/>
             </w:rPr>
           </w:pPr>
-          <w:hyperlink w:anchor="_Toc89601601" w:history="1">
+          <w:hyperlink w:anchor="_Toc90027405" w:history="1">
             <w:r>
               <w:rPr>
                 <w:rStyle w:val="Hyperlink"/>
@@ -1100,7 +1100,7 @@
                 <w:noProof/>
                 <w:webHidden/>
               </w:rPr>
-              <w:instrText xml:space="preserve"> PAGEREF _Toc89601601 \h </w:instrText>
+              <w:instrText xml:space="preserve"> PAGEREF _Toc90027405 \h </w:instrText>
             </w:r>
             <w:r>
               <w:rPr>
@@ -1143,7 +1143,7 @@
               <w:lang w:eastAsia="en-GB"/>
             </w:rPr>
           </w:pPr>
-          <w:hyperlink w:anchor="_Toc89601602" w:history="1">
+          <w:hyperlink w:anchor="_Toc90027406" w:history="1">
             <w:r>
               <w:rPr>
                 <w:rStyle w:val="Hyperlink"/>
@@ -1170,7 +1170,7 @@
                 <w:noProof/>
                 <w:webHidden/>
               </w:rPr>
-              <w:instrText xml:space="preserve"> PAGEREF _Toc89601602 \h </w:instrText>
+              <w:instrText xml:space="preserve"> PAGEREF _Toc90027406 \h </w:instrText>
             </w:r>
             <w:r>
               <w:rPr>
@@ -1190,7 +1190,7 @@
                 <w:noProof/>
                 <w:webHidden/>
               </w:rPr>
-              <w:t>3</w:t>
+              <w:t>4</w:t>
             </w:r>
             <w:r>
               <w:rPr>
@@ -1213,7 +1213,7 @@
               <w:lang w:eastAsia="en-GB"/>
             </w:rPr>
           </w:pPr>
-          <w:hyperlink w:anchor="_Toc89601603" w:history="1">
+          <w:hyperlink w:anchor="_Toc90027407" w:history="1">
             <w:r>
               <w:rPr>
                 <w:rStyle w:val="Hyperlink"/>
@@ -1240,7 +1240,7 @@
                 <w:noProof/>
                 <w:webHidden/>
               </w:rPr>
-              <w:instrText xml:space="preserve"> PAGEREF _Toc89601603 \h </w:instrText>
+              <w:instrText xml:space="preserve"> PAGEREF _Toc90027407 \h </w:instrText>
             </w:r>
             <w:r>
               <w:rPr>
@@ -1283,7 +1283,7 @@
               <w:lang w:eastAsia="en-GB"/>
             </w:rPr>
           </w:pPr>
-          <w:hyperlink w:anchor="_Toc89601604" w:history="1">
+          <w:hyperlink w:anchor="_Toc90027408" w:history="1">
             <w:r>
               <w:rPr>
                 <w:rStyle w:val="Hyperlink"/>
@@ -1310,7 +1310,7 @@
                 <w:noProof/>
                 <w:webHidden/>
               </w:rPr>
-              <w:instrText xml:space="preserve"> PAGEREF _Toc89601604 \h </w:instrText>
+              <w:instrText xml:space="preserve"> PAGEREF _Toc90027408 \h </w:instrText>
             </w:r>
             <w:r>
               <w:rPr>
@@ -1353,7 +1353,7 @@
               <w:lang w:eastAsia="en-GB"/>
             </w:rPr>
           </w:pPr>
-          <w:hyperlink w:anchor="_Toc89601605" w:history="1">
+          <w:hyperlink w:anchor="_Toc90027409" w:history="1">
             <w:r>
               <w:rPr>
                 <w:rStyle w:val="Hyperlink"/>
@@ -1380,7 +1380,7 @@
                 <w:noProof/>
                 <w:webHidden/>
               </w:rPr>
-              <w:instrText xml:space="preserve"> PAGEREF _Toc89601605 \h </w:instrText>
+              <w:instrText xml:space="preserve"> PAGEREF _Toc90027409 \h </w:instrText>
             </w:r>
             <w:r>
               <w:rPr>
@@ -1418,10 +1418,12 @@
               <w:tab w:val="right" w:leader="dot" w:pos="9016"/>
             </w:tabs>
             <w:rPr>
+              <w:rFonts w:eastAsiaTheme="minorEastAsia"/>
               <w:noProof/>
+              <w:lang w:eastAsia="en-GB"/>
             </w:rPr>
           </w:pPr>
-          <w:hyperlink w:anchor="_Toc89601606" w:history="1">
+          <w:hyperlink w:anchor="_Toc90027410" w:history="1">
             <w:r>
               <w:rPr>
                 <w:rStyle w:val="Hyperlink"/>
@@ -1448,7 +1450,7 @@
                 <w:noProof/>
                 <w:webHidden/>
               </w:rPr>
-              <w:instrText xml:space="preserve"> PAGEREF _Toc89601606 \h </w:instrText>
+              <w:instrText xml:space="preserve"> PAGEREF _Toc90027410 \h </w:instrText>
             </w:r>
             <w:r>
               <w:rPr>
@@ -1486,10 +1488,12 @@
               <w:tab w:val="right" w:leader="dot" w:pos="9016"/>
             </w:tabs>
             <w:rPr>
+              <w:rFonts w:eastAsiaTheme="minorEastAsia"/>
               <w:noProof/>
+              <w:lang w:eastAsia="en-GB"/>
             </w:rPr>
           </w:pPr>
-          <w:hyperlink w:anchor="_Toc89601607" w:history="1">
+          <w:hyperlink w:anchor="_Toc90027411" w:history="1">
             <w:r>
               <w:rPr>
                 <w:rStyle w:val="Hyperlink"/>
@@ -1516,7 +1520,7 @@
                 <w:noProof/>
                 <w:webHidden/>
               </w:rPr>
-              <w:instrText xml:space="preserve"> PAGEREF _Toc89601607 \h </w:instrText>
+              <w:instrText xml:space="preserve"> PAGEREF _Toc90027411 \h </w:instrText>
             </w:r>
             <w:r>
               <w:rPr>
@@ -1554,10 +1558,12 @@
               <w:tab w:val="right" w:leader="dot" w:pos="9016"/>
             </w:tabs>
             <w:rPr>
+              <w:rFonts w:eastAsiaTheme="minorEastAsia"/>
               <w:noProof/>
+              <w:lang w:eastAsia="en-GB"/>
             </w:rPr>
           </w:pPr>
-          <w:hyperlink w:anchor="_Toc89601608" w:history="1">
+          <w:hyperlink w:anchor="_Toc90027412" w:history="1">
             <w:r>
               <w:rPr>
                 <w:rStyle w:val="Hyperlink"/>
@@ -1584,7 +1590,7 @@
                 <w:noProof/>
                 <w:webHidden/>
               </w:rPr>
-              <w:instrText xml:space="preserve"> PAGEREF _Toc89601608 \h </w:instrText>
+              <w:instrText xml:space="preserve"> PAGEREF _Toc90027412 \h </w:instrText>
             </w:r>
             <w:r>
               <w:rPr>
@@ -1605,6 +1611,76 @@
                 <w:webHidden/>
               </w:rPr>
               <w:t>7</w:t>
+            </w:r>
+            <w:r>
+              <w:rPr>
+                <w:noProof/>
+                <w:webHidden/>
+              </w:rPr>
+              <w:fldChar w:fldCharType="end"/>
+            </w:r>
+          </w:hyperlink>
+        </w:p>
+        <w:p>
+          <w:pPr>
+            <w:pStyle w:val="TOC3"/>
+            <w:tabs>
+              <w:tab w:val="right" w:leader="dot" w:pos="9016"/>
+            </w:tabs>
+            <w:rPr>
+              <w:rFonts w:eastAsiaTheme="minorEastAsia"/>
+              <w:noProof/>
+              <w:lang w:eastAsia="en-GB"/>
+            </w:rPr>
+          </w:pPr>
+          <w:hyperlink w:anchor="_Toc90027413" w:history="1">
+            <w:r>
+              <w:rPr>
+                <w:rStyle w:val="Hyperlink"/>
+                <w:noProof/>
+              </w:rPr>
+              <w:t>Pie Chart</w:t>
+            </w:r>
+            <w:r>
+              <w:rPr>
+                <w:noProof/>
+                <w:webHidden/>
+              </w:rPr>
+              <w:tab/>
+            </w:r>
+            <w:r>
+              <w:rPr>
+                <w:noProof/>
+                <w:webHidden/>
+              </w:rPr>
+              <w:fldChar w:fldCharType="begin"/>
+            </w:r>
+            <w:r>
+              <w:rPr>
+                <w:noProof/>
+                <w:webHidden/>
+              </w:rPr>
+              <w:instrText xml:space="preserve"> PAGEREF _Toc90027413 \h </w:instrText>
+            </w:r>
+            <w:r>
+              <w:rPr>
+                <w:noProof/>
+                <w:webHidden/>
+              </w:rPr>
+            </w:r>
+            <w:r>
+              <w:rPr>
+                <w:noProof/>
+                <w:webHidden/>
+              </w:rPr>
+              <w:fldChar w:fldCharType="separate"/>
+            </w:r>
+            <w:r>
+              <w:rPr>
+                <w:noProof/>
+                <w:webHidden/>
+              </w:rPr>
+              <w:t>8</w:t>
             </w:r>
             <w:r>
               <w:rPr>
@@ -1627,7 +1703,7 @@
               <w:lang w:eastAsia="en-GB"/>
             </w:rPr>
           </w:pPr>
-          <w:hyperlink w:anchor="_Toc89601609" w:history="1">
+          <w:hyperlink w:anchor="_Toc90027414" w:history="1">
             <w:r>
               <w:rPr>
                 <w:rStyle w:val="Hyperlink"/>
@@ -1655,7 +1731,7 @@
                 <w:noProof/>
                 <w:webHidden/>
               </w:rPr>
-              <w:instrText xml:space="preserve"> PAGEREF _Toc89601609 \h </w:instrText>
+              <w:instrText xml:space="preserve"> PAGEREF _Toc90027414 \h </w:instrText>
             </w:r>
             <w:r>
               <w:rPr>
@@ -1675,7 +1751,7 @@
                 <w:noProof/>
                 <w:webHidden/>
               </w:rPr>
-              <w:t>8</w:t>
+              <w:t>9</w:t>
             </w:r>
             <w:r>
               <w:rPr>
@@ -1698,7 +1774,7 @@
               <w:lang w:eastAsia="en-GB"/>
             </w:rPr>
           </w:pPr>
-          <w:hyperlink w:anchor="_Toc89601610" w:history="1">
+          <w:hyperlink w:anchor="_Toc90027415" w:history="1">
             <w:r>
               <w:rPr>
                 <w:rStyle w:val="Hyperlink"/>
@@ -1726,7 +1802,7 @@
                 <w:noProof/>
                 <w:webHidden/>
               </w:rPr>
-              <w:instrText xml:space="preserve"> PAGEREF _Toc89601610 \h </w:instrText>
+              <w:instrText xml:space="preserve"> PAGEREF _Toc90027415 \h </w:instrText>
             </w:r>
             <w:r>
               <w:rPr>
@@ -1746,7 +1822,77 @@
                 <w:noProof/>
                 <w:webHidden/>
               </w:rPr>
-              <w:t>8</w:t>
+              <w:t>9</w:t>
+            </w:r>
+            <w:r>
+              <w:rPr>
+                <w:noProof/>
+                <w:webHidden/>
+              </w:rPr>
+              <w:fldChar w:fldCharType="end"/>
+            </w:r>
+          </w:hyperlink>
+        </w:p>
+        <w:p>
+          <w:pPr>
+            <w:pStyle w:val="TOC3"/>
+            <w:tabs>
+              <w:tab w:val="right" w:leader="dot" w:pos="9016"/>
+            </w:tabs>
+            <w:rPr>
+              <w:rFonts w:eastAsiaTheme="minorEastAsia"/>
+              <w:noProof/>
+              <w:lang w:eastAsia="en-GB"/>
+            </w:rPr>
+          </w:pPr>
+          <w:hyperlink w:anchor="_Toc90027416" w:history="1">
+            <w:r>
+              <w:rPr>
+                <w:rStyle w:val="Hyperlink"/>
+                <w:noProof/>
+              </w:rPr>
+              <w:t>Correlation Analysis.</w:t>
+            </w:r>
+            <w:r>
+              <w:rPr>
+                <w:noProof/>
+                <w:webHidden/>
+              </w:rPr>
+              <w:tab/>
+            </w:r>
+            <w:r>
+              <w:rPr>
+                <w:noProof/>
+                <w:webHidden/>
+              </w:rPr>
+              <w:fldChar w:fldCharType="begin"/>
+            </w:r>
+            <w:r>
+              <w:rPr>
+                <w:noProof/>
+                <w:webHidden/>
+              </w:rPr>
+              <w:instrText xml:space="preserve"> PAGEREF _Toc90027416 \h </w:instrText>
+            </w:r>
+            <w:r>
+              <w:rPr>
+                <w:noProof/>
+                <w:webHidden/>
+              </w:rPr>
+            </w:r>
+            <w:r>
+              <w:rPr>
+                <w:noProof/>
+                <w:webHidden/>
+              </w:rPr>
+              <w:fldChar w:fldCharType="separate"/>
+            </w:r>
+            <w:r>
+              <w:rPr>
+                <w:noProof/>
+                <w:webHidden/>
+              </w:rPr>
+              <w:t>9</w:t>
             </w:r>
             <w:r>
               <w:rPr>
@@ -1769,13 +1915,13 @@
               <w:lang w:eastAsia="en-GB"/>
             </w:rPr>
           </w:pPr>
-          <w:hyperlink w:anchor="_Toc89601611" w:history="1">
+          <w:hyperlink w:anchor="_Toc90027417" w:history="1">
             <w:r>
               <w:rPr>
                 <w:rStyle w:val="Hyperlink"/>
                 <w:noProof/>
               </w:rPr>
-              <w:t>Analysis and Results</w:t>
+              <w:t>Experiment and Evaluation</w:t>
             </w:r>
             <w:r>
               <w:rPr>
@@ -1796,7 +1942,7 @@
                 <w:noProof/>
                 <w:webHidden/>
               </w:rPr>
-              <w:instrText xml:space="preserve"> PAGEREF _Toc89601611 \h </w:instrText>
+              <w:instrText xml:space="preserve"> PAGEREF _Toc90027417 \h </w:instrText>
             </w:r>
             <w:r>
               <w:rPr>
@@ -1816,7 +1962,77 @@
                 <w:noProof/>
                 <w:webHidden/>
               </w:rPr>
-              <w:t>8</w:t>
+              <w:t>10</w:t>
+            </w:r>
+            <w:r>
+              <w:rPr>
+                <w:noProof/>
+                <w:webHidden/>
+              </w:rPr>
+              <w:fldChar w:fldCharType="end"/>
+            </w:r>
+          </w:hyperlink>
+        </w:p>
+        <w:p>
+          <w:pPr>
+            <w:pStyle w:val="TOC2"/>
+            <w:tabs>
+              <w:tab w:val="right" w:leader="dot" w:pos="9016"/>
+            </w:tabs>
+            <w:rPr>
+              <w:rFonts w:eastAsiaTheme="minorEastAsia"/>
+              <w:noProof/>
+              <w:lang w:eastAsia="en-GB"/>
+            </w:rPr>
+          </w:pPr>
+          <w:hyperlink w:anchor="_Toc90027418" w:history="1">
+            <w:r>
+              <w:rPr>
+                <w:rStyle w:val="Hyperlink"/>
+                <w:noProof/>
+              </w:rPr>
+              <w:t>Supervised learning</w:t>
+            </w:r>
+            <w:r>
+              <w:rPr>
+                <w:noProof/>
+                <w:webHidden/>
+              </w:rPr>
+              <w:tab/>
+            </w:r>
+            <w:r>
+              <w:rPr>
+                <w:noProof/>
+                <w:webHidden/>
+              </w:rPr>
+              <w:fldChar w:fldCharType="begin"/>
+            </w:r>
+            <w:r>
+              <w:rPr>
+                <w:noProof/>
+                <w:webHidden/>
+              </w:rPr>
+              <w:instrText xml:space="preserve"> PAGEREF _Toc90027418 \h </w:instrText>
+            </w:r>
+            <w:r>
+              <w:rPr>
+                <w:noProof/>
+                <w:webHidden/>
+              </w:rPr>
+            </w:r>
+            <w:r>
+              <w:rPr>
+                <w:noProof/>
+                <w:webHidden/>
+              </w:rPr>
+              <w:fldChar w:fldCharType="separate"/>
+            </w:r>
+            <w:r>
+              <w:rPr>
+                <w:noProof/>
+                <w:webHidden/>
+              </w:rPr>
+              <w:t>10</w:t>
             </w:r>
             <w:r>
               <w:rPr>
@@ -1839,13 +2055,13 @@
               <w:lang w:eastAsia="en-GB"/>
             </w:rPr>
           </w:pPr>
-          <w:hyperlink w:anchor="_Toc89601612" w:history="1">
+          <w:hyperlink w:anchor="_Toc90027419" w:history="1">
             <w:r>
               <w:rPr>
                 <w:rStyle w:val="Hyperlink"/>
                 <w:noProof/>
               </w:rPr>
-              <w:t>Conclusions</w:t>
+              <w:t>Analysis and Results</w:t>
             </w:r>
             <w:r>
               <w:rPr>
@@ -1866,7 +2082,7 @@
                 <w:noProof/>
                 <w:webHidden/>
               </w:rPr>
-              <w:instrText xml:space="preserve"> PAGEREF _Toc89601612 \h </w:instrText>
+              <w:instrText xml:space="preserve"> PAGEREF _Toc90027419 \h </w:instrText>
             </w:r>
             <w:r>
               <w:rPr>
@@ -1886,7 +2102,7 @@
                 <w:noProof/>
                 <w:webHidden/>
               </w:rPr>
-              <w:t>8</w:t>
+              <w:t>10</w:t>
             </w:r>
             <w:r>
               <w:rPr>
@@ -1909,13 +2125,13 @@
               <w:lang w:eastAsia="en-GB"/>
             </w:rPr>
           </w:pPr>
-          <w:hyperlink w:anchor="_Toc89601613" w:history="1">
+          <w:hyperlink w:anchor="_Toc90027420" w:history="1">
             <w:r>
               <w:rPr>
                 <w:rStyle w:val="Hyperlink"/>
                 <w:noProof/>
               </w:rPr>
-              <w:t>References</w:t>
+              <w:t>Conclusions</w:t>
             </w:r>
             <w:r>
               <w:rPr>
@@ -1936,7 +2152,7 @@
                 <w:noProof/>
                 <w:webHidden/>
               </w:rPr>
-              <w:instrText xml:space="preserve"> PAGEREF _Toc89601613 \h </w:instrText>
+              <w:instrText xml:space="preserve"> PAGEREF _Toc90027420 \h </w:instrText>
             </w:r>
             <w:r>
               <w:rPr>
@@ -1956,7 +2172,7 @@
                 <w:noProof/>
                 <w:webHidden/>
               </w:rPr>
-              <w:t>9</w:t>
+              <w:t>10</w:t>
             </w:r>
             <w:r>
               <w:rPr>
@@ -1979,12 +2195,82 @@
               <w:lang w:eastAsia="en-GB"/>
             </w:rPr>
           </w:pPr>
-          <w:hyperlink w:anchor="_Toc89601614" w:history="1">
+          <w:hyperlink w:anchor="_Toc90027421" w:history="1">
             <w:r>
               <w:rPr>
                 <w:rStyle w:val="Hyperlink"/>
                 <w:noProof/>
               </w:rPr>
+              <w:t>References</w:t>
+            </w:r>
+            <w:r>
+              <w:rPr>
+                <w:noProof/>
+                <w:webHidden/>
+              </w:rPr>
+              <w:tab/>
+            </w:r>
+            <w:r>
+              <w:rPr>
+                <w:noProof/>
+                <w:webHidden/>
+              </w:rPr>
+              <w:fldChar w:fldCharType="begin"/>
+            </w:r>
+            <w:r>
+              <w:rPr>
+                <w:noProof/>
+                <w:webHidden/>
+              </w:rPr>
+              <w:instrText xml:space="preserve"> PAGEREF _Toc90027421 \h </w:instrText>
+            </w:r>
+            <w:r>
+              <w:rPr>
+                <w:noProof/>
+                <w:webHidden/>
+              </w:rPr>
+            </w:r>
+            <w:r>
+              <w:rPr>
+                <w:noProof/>
+                <w:webHidden/>
+              </w:rPr>
+              <w:fldChar w:fldCharType="separate"/>
+            </w:r>
+            <w:r>
+              <w:rPr>
+                <w:noProof/>
+                <w:webHidden/>
+              </w:rPr>
+              <w:t>11</w:t>
+            </w:r>
+            <w:r>
+              <w:rPr>
+                <w:noProof/>
+                <w:webHidden/>
+              </w:rPr>
+              <w:fldChar w:fldCharType="end"/>
+            </w:r>
+          </w:hyperlink>
+        </w:p>
+        <w:p>
+          <w:pPr>
+            <w:pStyle w:val="TOC1"/>
+            <w:tabs>
+              <w:tab w:val="right" w:leader="dot" w:pos="9016"/>
+            </w:tabs>
+            <w:rPr>
+              <w:rFonts w:eastAsiaTheme="minorEastAsia"/>
+              <w:noProof/>
+              <w:lang w:eastAsia="en-GB"/>
+            </w:rPr>
+          </w:pPr>
+          <w:hyperlink w:anchor="_Toc90027422" w:history="1">
+            <w:r>
+              <w:rPr>
+                <w:rStyle w:val="Hyperlink"/>
+                <w:noProof/>
+              </w:rPr>
               <w:t>Appendixes</w:t>
             </w:r>
             <w:r>
@@ -2006,7 +2292,7 @@
                 <w:noProof/>
                 <w:webHidden/>
               </w:rPr>
-              <w:instrText xml:space="preserve"> PAGEREF _Toc89601614 \h </w:instrText>
+              <w:instrText xml:space="preserve"> PAGEREF _Toc90027422 \h </w:instrText>
             </w:r>
             <w:r>
               <w:rPr>
@@ -2026,7 +2312,7 @@
                 <w:noProof/>
                 <w:webHidden/>
               </w:rPr>
-              <w:t>9</w:t>
+              <w:t>11</w:t>
             </w:r>
             <w:r>
               <w:rPr>
@@ -2058,7 +2344,7 @@
       <w:pPr>
         <w:pStyle w:val="Heading1"/>
       </w:pPr>
-      <w:bookmarkStart w:id="0" w:name="_Toc89601596"/>
+      <w:bookmarkStart w:id="0" w:name="_Toc90027400"/>
       <w:r>
         <w:t>Machine Learning Subfields</w:t>
       </w:r>
@@ -2138,6 +2424,7 @@
         </w:numPr>
       </w:pPr>
       <w:r>
+        <w:lastRenderedPageBreak/>
         <w:t xml:space="preserve">Inductive Deductive Learning &amp; reinforcement learning </w:t>
       </w:r>
     </w:p>
@@ -2187,7 +2474,6 @@
     </w:p>
     <w:p>
       <w:r>
-        <w:lastRenderedPageBreak/>
         <w:t xml:space="preserve">Mostly the supervised and unsupervised technique is used in our daily lives. Some other learning algorithm are being used for different purposes and have different perspective. Deep learning and its other part is also a machine learning artificial intelligence neural network part. Artificial algorithm is sub domain of other domain and its work together to perform task. The classification of image processing using deep learning algorithm either the person is male and female, face recognition and image </w:t>
       </w:r>
       <w:r>
@@ -2201,7 +2487,7 @@
       <w:pPr>
         <w:pStyle w:val="Heading1"/>
       </w:pPr>
-      <w:bookmarkStart w:id="1" w:name="_Toc89601597"/>
+      <w:bookmarkStart w:id="1" w:name="_Toc90027401"/>
       <w:r>
         <w:t>Domain Description</w:t>
       </w:r>
@@ -2294,7 +2580,7 @@
       <w:pPr>
         <w:pStyle w:val="Heading1"/>
       </w:pPr>
-      <w:bookmarkStart w:id="2" w:name="_Toc89601598"/>
+      <w:bookmarkStart w:id="2" w:name="_Toc90027402"/>
       <w:r>
         <w:t>Problems D</w:t>
       </w:r>
@@ -2307,7 +2593,7 @@
       <w:pPr>
         <w:pStyle w:val="Heading2"/>
       </w:pPr>
-      <w:bookmarkStart w:id="3" w:name="_Toc89601599"/>
+      <w:bookmarkStart w:id="3" w:name="_Toc90027403"/>
       <w:r>
         <w:t>Scenario 1</w:t>
       </w:r>
@@ -2325,9 +2611,8 @@
       <w:pPr>
         <w:pStyle w:val="Heading1"/>
       </w:pPr>
-      <w:bookmarkStart w:id="4" w:name="_Toc89601600"/>
-      <w:r>
-        <w:lastRenderedPageBreak/>
+      <w:bookmarkStart w:id="4" w:name="_Toc90027404"/>
+      <w:r>
         <w:t>Data</w:t>
       </w:r>
       <w:r>
@@ -2416,6 +2701,9 @@
       </w:pPr>
       <w:r>
         <w:t>App (Name)</w:t>
+      </w:r>
+      <w:r>
+        <w:t xml:space="preserve"> The name of the App on the play store</w:t>
       </w:r>
     </w:p>
     <w:p>
@@ -2624,7 +2912,7 @@
       <w:pPr>
         <w:pStyle w:val="Heading1"/>
       </w:pPr>
-      <w:bookmarkStart w:id="5" w:name="_Toc89601601"/>
+      <w:bookmarkStart w:id="5" w:name="_Toc90027405"/>
       <w:r>
         <w:t>Data</w:t>
       </w:r>
@@ -2641,7 +2929,11 @@
         <w:t xml:space="preserve">Most of the time, the data come with garbage/waste values, which need to be addressed before affecting performance. Trained models that predict outcome. Several steps are used to pre-process this </w:t>
       </w:r>
       <w:r>
-        <w:t>data. Reprocessing is important into transitioning raw data into more desirable format. Undergoing the pre-processing process can help with completeness and compellability. For instance, you'll see if certain values were recorded or not. Also, you'll see how trustable the info is. It could also help with finding how consistent the values are. We need pre-processing because most real-world data are dirty. Data can be noisy i.e. the data can contain outliers or simply errors generally. Data can also be incomplete i.e. there can be some missing values.</w:t>
+        <w:t xml:space="preserve">data. Reprocessing is important into transitioning raw data into more desirable format. Undergoing the pre-processing process can help with completeness and compellability. For instance, you'll see if certain values were recorded or not. Also, you'll see how trustable the info is. It could </w:t>
+      </w:r>
+      <w:r>
+        <w:lastRenderedPageBreak/>
+        <w:t>also help with finding how consistent the values are. We need pre-processing because most real-world data are dirty. Data can be noisy i.e. the data can contain outliers or simply errors generally. Data can also be incomplete i.e. there can be some missing values.</w:t>
       </w:r>
     </w:p>
     <w:p>
@@ -2659,9 +2951,8 @@
       <w:pPr>
         <w:pStyle w:val="Heading2"/>
       </w:pPr>
-      <w:bookmarkStart w:id="6" w:name="_Toc89601602"/>
-      <w:r>
-        <w:lastRenderedPageBreak/>
+      <w:bookmarkStart w:id="6" w:name="_Toc90027406"/>
+      <w:r>
         <w:t>Main Python libraries that I have used for this project.</w:t>
       </w:r>
       <w:bookmarkEnd w:id="6"/>
@@ -3024,7 +3315,11 @@
         <w:t xml:space="preserve"> file data as a dataset.</w:t>
       </w:r>
       <w:r>
-        <w:t xml:space="preserve"> Before you can use Panda to import your data, you need to know where your data is in your file system and what your current task list is. </w:t>
+        <w:t xml:space="preserve"> Before you can use Panda to </w:t>
+      </w:r>
+      <w:r>
+        <w:lastRenderedPageBreak/>
+        <w:t xml:space="preserve">import your data, you need to know where your data is in your file system and what your current task list is. </w:t>
       </w:r>
       <w:r>
         <w:t xml:space="preserve">I’m my case I have upload the CSV file into local directory of the </w:t>
@@ -3044,7 +3339,6 @@
           <w:noProof/>
           <w:lang w:eastAsia="en-GB"/>
         </w:rPr>
-        <w:lastRenderedPageBreak/>
         <w:drawing>
           <wp:inline distT="0" distB="0" distL="0" distR="0" wp14:anchorId="0E046B00" wp14:editId="27E3838F">
             <wp:extent cx="4958862" cy="2426335"/>
@@ -3219,7 +3513,7 @@
       <w:pPr>
         <w:pStyle w:val="Heading2"/>
       </w:pPr>
-      <w:bookmarkStart w:id="7" w:name="_Toc89601603"/>
+      <w:bookmarkStart w:id="7" w:name="_Toc90027407"/>
       <w:r>
         <w:t>Data Cleaning</w:t>
       </w:r>
@@ -3577,7 +3871,7 @@
       <w:pPr>
         <w:pStyle w:val="Heading2"/>
       </w:pPr>
-      <w:bookmarkStart w:id="8" w:name="_Toc89601604"/>
+      <w:bookmarkStart w:id="8" w:name="_Toc90027408"/>
       <w:r>
         <w:t>Differ</w:t>
       </w:r>
@@ -3702,7 +3996,7 @@
       <w:pPr>
         <w:pStyle w:val="Heading2"/>
       </w:pPr>
-      <w:bookmarkStart w:id="9" w:name="_Toc89601605"/>
+      <w:bookmarkStart w:id="9" w:name="_Toc90027409"/>
       <w:r>
         <w:t>Data Visualisation</w:t>
       </w:r>
@@ -3718,13 +4012,7 @@
     </w:p>
     <w:p>
       <w:r>
-        <w:t xml:space="preserve"> A good v</w:t>
-      </w:r>
-      <w:r>
-        <w:t>isualization</w:t>
-      </w:r>
-      <w:r>
-        <w:t xml:space="preserve"> must follow the </w:t>
+        <w:t xml:space="preserve"> A good visualization must follow the </w:t>
       </w:r>
       <w:r>
         <w:rPr>
@@ -3757,19 +4045,10 @@
         <w:rPr>
           <w:b/>
         </w:rPr>
-        <w:t xml:space="preserve">Law of </w:t>
-      </w:r>
-      <w:r>
-        <w:rPr>
-          <w:b/>
-        </w:rPr>
-        <w:t>Proximity</w:t>
-      </w:r>
-      <w:r>
-        <w:t>: We</w:t>
-      </w:r>
-      <w:r>
-        <w:t xml:space="preserve"> view objects close to each other as belonging to a group.</w:t>
+        <w:t>Law of Proximity</w:t>
+      </w:r>
+      <w:r>
+        <w:t>: We view objects close to each other as belonging to a group.</w:t>
       </w:r>
     </w:p>
     <w:p>
@@ -3784,19 +4063,10 @@
         <w:rPr>
           <w:b/>
         </w:rPr>
-        <w:t xml:space="preserve">Law of </w:t>
-      </w:r>
-      <w:r>
-        <w:rPr>
-          <w:b/>
-        </w:rPr>
-        <w:t>Similarity</w:t>
-      </w:r>
-      <w:r>
-        <w:t>:</w:t>
-      </w:r>
-      <w:r>
-        <w:t xml:space="preserve"> We look for likeness and differences in objects and link similar objects as belonging to a group.</w:t>
+        <w:t>Law of Similarity</w:t>
+      </w:r>
+      <w:r>
+        <w:t>: We look for likeness and differences in objects and link similar objects as belonging to a group.</w:t>
       </w:r>
     </w:p>
     <w:p>
@@ -3811,19 +4081,10 @@
         <w:rPr>
           <w:b/>
         </w:rPr>
-        <w:t xml:space="preserve">Law of </w:t>
-      </w:r>
-      <w:r>
-        <w:rPr>
-          <w:b/>
-        </w:rPr>
-        <w:t>Closure</w:t>
-      </w:r>
-      <w:r>
-        <w:t>:</w:t>
-      </w:r>
-      <w:r>
-        <w:t xml:space="preserve"> Our minds tend to see complete figures or forms even if a picture is incomplete.</w:t>
+        <w:t>Law of Closure</w:t>
+      </w:r>
+      <w:r>
+        <w:t>: Our minds tend to see complete figures or forms even if a picture is incomplete.</w:t>
       </w:r>
     </w:p>
     <w:p>
@@ -3838,19 +4099,10 @@
         <w:rPr>
           <w:b/>
         </w:rPr>
-        <w:t xml:space="preserve">Law of </w:t>
-      </w:r>
-      <w:r>
-        <w:rPr>
-          <w:b/>
-        </w:rPr>
-        <w:t>Enclosure</w:t>
-      </w:r>
-      <w:r>
-        <w:t>:</w:t>
-      </w:r>
-      <w:r>
-        <w:t xml:space="preserve"> We view objects as belonging to a group when they are enclosed in a way that creates a boundary or border around them.</w:t>
+        <w:t>Law of Enclosure</w:t>
+      </w:r>
+      <w:r>
+        <w:t>: We view objects as belonging to a group when they are enclosed in a way that creates a boundary or border around them.</w:t>
       </w:r>
     </w:p>
     <w:p>
@@ -3865,19 +4117,10 @@
         <w:rPr>
           <w:b/>
         </w:rPr>
-        <w:t xml:space="preserve">Law of </w:t>
-      </w:r>
-      <w:r>
-        <w:rPr>
-          <w:b/>
-        </w:rPr>
-        <w:t>Connectedness</w:t>
-      </w:r>
-      <w:r>
-        <w:t>:</w:t>
-      </w:r>
-      <w:r>
-        <w:t xml:space="preserve"> We view objects connected to each other as a single group as opposed to objects that are not linked in the same way.</w:t>
+        <w:t>Law of Connectedness</w:t>
+      </w:r>
+      <w:r>
+        <w:t>: We view objects connected to each other as a single group as opposed to objects that are not linked in the same way.</w:t>
       </w:r>
     </w:p>
     <w:p>
@@ -3892,19 +4135,10 @@
         <w:rPr>
           <w:b/>
         </w:rPr>
-        <w:t xml:space="preserve">Law of </w:t>
-      </w:r>
-      <w:r>
-        <w:rPr>
-          <w:b/>
-        </w:rPr>
-        <w:t>Continuity</w:t>
-      </w:r>
-      <w:r>
-        <w:t>:</w:t>
-      </w:r>
-      <w:r>
-        <w:t xml:space="preserve"> Our propensity is to see shapes as continuous to the greatest degree possible. The human eye follows lines, curves or a sequence of shapes to create pathways.</w:t>
+        <w:t>Law of Continuity</w:t>
+      </w:r>
+      <w:r>
+        <w:t>: Our propensity is to see shapes as continuous to the greatest degree possible. The human eye follows lines, curves or a sequence of shapes to create pathways.</w:t>
       </w:r>
     </w:p>
     <w:p>
@@ -3916,7 +4150,7 @@
       <w:pPr>
         <w:pStyle w:val="Heading3"/>
       </w:pPr>
-      <w:bookmarkStart w:id="10" w:name="_Toc89601606"/>
+      <w:bookmarkStart w:id="10" w:name="_Toc90027410"/>
       <w:r>
         <w:t>Histograms</w:t>
       </w:r>
@@ -3992,12 +4226,26 @@
       <w:r>
         <w:t>.</w:t>
       </w:r>
+      <w:r>
+        <w:t xml:space="preserve"> </w:t>
+      </w:r>
+      <w:r>
+        <w:t xml:space="preserve">There are total almost 1099 application that are coming under the 4.5 rating and 275 is rated as </w:t>
+      </w:r>
+      <w:proofErr w:type="gramStart"/>
+      <w:r>
+        <w:t>5 ,</w:t>
+      </w:r>
+      <w:proofErr w:type="gramEnd"/>
+      <w:r>
+        <w:t xml:space="preserve"> whereas 27 applications is in 1 rating that’s are fail/flops or bad in the play store.    </w:t>
+      </w:r>
     </w:p>
     <w:p>
       <w:pPr>
         <w:pStyle w:val="Heading3"/>
       </w:pPr>
-      <w:bookmarkStart w:id="11" w:name="_Toc89601607"/>
+      <w:bookmarkStart w:id="11" w:name="_Toc90027411"/>
       <w:proofErr w:type="spellStart"/>
       <w:r>
         <w:t>BarPlot</w:t>
@@ -4061,17 +4309,32 @@
     </w:p>
     <w:p>
       <w:r>
-        <w:t xml:space="preserve">In my case I have </w:t>
+        <w:t xml:space="preserve">In my case I </w:t>
+      </w:r>
+      <w:r>
+        <w:t>did Show</w:t>
+      </w:r>
+      <w:r>
+        <w:t xml:space="preserve"> top 30 app genres</w:t>
+      </w:r>
+      <w:r>
+        <w:t xml:space="preserve"> with different colour Tools, Entertainment and education category is the </w:t>
+      </w:r>
+      <w:r>
+        <w:t>main category</w:t>
+      </w:r>
+      <w:r>
+        <w:t xml:space="preserve"> that are the most top category</w:t>
+      </w:r>
+      <w:r>
+        <w:t xml:space="preserve"> in the </w:t>
       </w:r>
       <w:proofErr w:type="spellStart"/>
       <w:r>
-        <w:t>Show</w:t>
+        <w:t>playstore</w:t>
       </w:r>
       <w:proofErr w:type="spellEnd"/>
       <w:r>
-        <w:t xml:space="preserve"> top 30 app genres</w:t>
-      </w:r>
-      <w:r>
         <w:t>.</w:t>
       </w:r>
     </w:p>
@@ -4079,7 +4342,7 @@
       <w:pPr>
         <w:pStyle w:val="Heading3"/>
       </w:pPr>
-      <w:bookmarkStart w:id="12" w:name="_Toc89601608"/>
+      <w:bookmarkStart w:id="12" w:name="_Toc90027412"/>
       <w:r>
         <w:t>Box Plot</w:t>
       </w:r>
@@ -4087,7 +4350,11 @@
     </w:p>
     <w:p>
       <w:r>
-        <w:t>A Box Plot is also known as Whisker plot is created to display the summary of the set of data values having properties like minimum, first quartile, median, third quartile and maximum. In the box plot, a box is created from the first quartile to the third quartile, a vertical line is also there which goes through the box at the median. Here x-axis denotes the data to be plotted while the y-axis shows the frequency distribution.</w:t>
+        <w:t xml:space="preserve">A Box Plot is also known as Whisker plot is created to display the summary of the set of data values having properties like minimum, first quartile, median, third quartile and maximum. In the box plot, a box is created from the first quartile to the third quartile, a vertical line is also there which goes </w:t>
+      </w:r>
+      <w:r>
+        <w:lastRenderedPageBreak/>
+        <w:t>through the box at the median. Here x-axis denotes the data to be plotted while the y-axis shows the frequency distribution.</w:t>
       </w:r>
     </w:p>
     <w:p>
@@ -4096,7 +4363,6 @@
           <w:noProof/>
           <w:lang w:eastAsia="en-GB"/>
         </w:rPr>
-        <w:lastRenderedPageBreak/>
         <w:drawing>
           <wp:inline distT="0" distB="0" distL="0" distR="0" wp14:anchorId="711AFA48" wp14:editId="134C3CA5">
             <wp:extent cx="5731510" cy="2898140"/>
@@ -4136,7 +4402,19 @@
     </w:p>
     <w:p>
       <w:r>
-        <w:t xml:space="preserve">I have to show Rating and category in </w:t>
+        <w:t xml:space="preserve">I </w:t>
+      </w:r>
+      <w:r>
+        <w:t>did show</w:t>
+      </w:r>
+      <w:r>
+        <w:t xml:space="preserve"> </w:t>
+      </w:r>
+      <w:r>
+        <w:t xml:space="preserve">the </w:t>
+      </w:r>
+      <w:r>
+        <w:t xml:space="preserve">Rating and category in </w:t>
       </w:r>
       <w:proofErr w:type="spellStart"/>
       <w:r>
@@ -4144,16 +4422,71 @@
       </w:r>
       <w:proofErr w:type="spellEnd"/>
       <w:r>
+        <w:t>,</w:t>
+      </w:r>
+      <w:r>
+        <w:t xml:space="preserve"> </w:t>
+      </w:r>
+      <w:proofErr w:type="spellStart"/>
+      <w:r>
+        <w:t>xaxis</w:t>
+      </w:r>
+      <w:proofErr w:type="spellEnd"/>
+      <w:r>
+        <w:t xml:space="preserve"> showing the Category whereas </w:t>
+      </w:r>
+      <w:proofErr w:type="spellStart"/>
+      <w:r>
+        <w:t>yaxis</w:t>
+      </w:r>
+      <w:proofErr w:type="spellEnd"/>
+      <w:r>
+        <w:t xml:space="preserve"> showing the </w:t>
+      </w:r>
+      <w:r>
+        <w:t>rating. As</w:t>
+      </w:r>
+      <w:r>
+        <w:t xml:space="preserve"> we can see that the graph showing  </w:t>
+      </w:r>
+      <w:r>
+        <w:rPr>
+          <w:b/>
+        </w:rPr>
+        <w:t>4.5</w:t>
+      </w:r>
+      <w:r>
+        <w:t xml:space="preserve"> rating the maximum rating of an application that is considered as a good or </w:t>
+      </w:r>
+      <w:r>
+        <w:t xml:space="preserve">successful </w:t>
+      </w:r>
+      <w:r>
+        <w:t xml:space="preserve">application </w:t>
+      </w:r>
+      <w:r>
+        <w:t xml:space="preserve">in the </w:t>
+      </w:r>
+      <w:proofErr w:type="spellStart"/>
+      <w:r>
+        <w:t>playstore</w:t>
+      </w:r>
+      <w:proofErr w:type="spellEnd"/>
+      <w:r>
         <w:t>.</w:t>
       </w:r>
+      <w:bookmarkStart w:id="13" w:name="_GoBack"/>
+      <w:bookmarkEnd w:id="13"/>
     </w:p>
     <w:p>
       <w:pPr>
         <w:pStyle w:val="Heading3"/>
       </w:pPr>
+      <w:bookmarkStart w:id="14" w:name="_Toc90027413"/>
       <w:r>
         <w:t>Pie Chart</w:t>
       </w:r>
+      <w:bookmarkEnd w:id="14"/>
     </w:p>
     <w:p>
       <w:r>
@@ -4199,6 +4532,7 @@
           <w:noProof/>
           <w:lang w:eastAsia="en-GB"/>
         </w:rPr>
+        <w:lastRenderedPageBreak/>
         <w:drawing>
           <wp:inline distT="0" distB="0" distL="0" distR="0" wp14:anchorId="20A3D29B" wp14:editId="116B3984">
             <wp:extent cx="5619750" cy="3733800"/>
@@ -4252,16 +4586,15 @@
           <w:lang w:eastAsia="en-GB"/>
         </w:rPr>
       </w:pPr>
-      <w:bookmarkStart w:id="13" w:name="_Toc89601609"/>
+      <w:bookmarkStart w:id="15" w:name="_Toc90027414"/>
       <w:r>
         <w:rPr>
           <w:noProof/>
           <w:lang w:eastAsia="en-GB"/>
         </w:rPr>
-        <w:lastRenderedPageBreak/>
         <w:t>Feature Selection</w:t>
       </w:r>
-      <w:bookmarkEnd w:id="13"/>
+      <w:bookmarkEnd w:id="15"/>
     </w:p>
     <w:p>
       <w:pPr>
@@ -4283,14 +4616,14 @@
           <w:lang w:eastAsia="en-GB"/>
         </w:rPr>
       </w:pPr>
-      <w:bookmarkStart w:id="14" w:name="_Toc89601610"/>
+      <w:bookmarkStart w:id="16" w:name="_Toc90027415"/>
       <w:r>
         <w:rPr>
           <w:lang w:eastAsia="en-GB"/>
         </w:rPr>
         <w:t>Coloration b/w features</w:t>
       </w:r>
-      <w:bookmarkEnd w:id="14"/>
+      <w:bookmarkEnd w:id="16"/>
     </w:p>
     <w:p>
       <w:pPr>
@@ -4330,6 +4663,7 @@
           <w:noProof/>
           <w:lang w:eastAsia="en-GB"/>
         </w:rPr>
+        <w:lastRenderedPageBreak/>
         <w:drawing>
           <wp:inline distT="0" distB="0" distL="0" distR="0" wp14:anchorId="58152910" wp14:editId="0C14F977">
             <wp:extent cx="5731510" cy="3246755"/>
@@ -4383,212 +4717,460 @@
         <w:t>classification.</w:t>
       </w:r>
     </w:p>
-    <w:p/>
-    <w:p>
-      <w:pPr>
-        <w:pStyle w:val="Heading1"/>
-      </w:pPr>
-      <w:r>
-        <w:t>Experiment and Evaluation</w:t>
-      </w:r>
-    </w:p>
-    <w:p>
-      <w:r>
-        <w:t xml:space="preserve">Now this is our main concern and topic, for that I have created a complete description about </w:t>
+    <w:p>
+      <w:pPr>
+        <w:pStyle w:val="Heading3"/>
+      </w:pPr>
+      <w:bookmarkStart w:id="17" w:name="_Toc90027416"/>
+      <w:r>
+        <w:t>Correlation Analysis.</w:t>
+      </w:r>
+      <w:bookmarkEnd w:id="17"/>
+    </w:p>
+    <w:p>
+      <w:r>
+        <w:t xml:space="preserve">We used correlation for two purposed </w:t>
+      </w:r>
+      <w:r>
+        <w:t>Feature engineering</w:t>
+      </w:r>
+      <w:r>
+        <w:t>,</w:t>
+      </w:r>
+      <w:r>
+        <w:t xml:space="preserve"> regression</w:t>
+      </w:r>
+    </w:p>
+    <w:p>
+      <w:pPr>
+        <w:pStyle w:val="ListParagraph"/>
+        <w:numPr>
+          <w:ilvl w:val="0"/>
+          <w:numId w:val="8"/>
+        </w:numPr>
+      </w:pPr>
+      <w:r>
+        <w:rPr>
+          <w:b/>
+        </w:rPr>
+        <w:t>Feature engineering</w:t>
+      </w:r>
+      <w:r>
+        <w:rPr>
+          <w:b/>
+        </w:rPr>
+        <w:t>:</w:t>
+      </w:r>
+      <w:r>
+        <w:t xml:space="preserve"> To optimize feature , like we have too much feature</w:t>
+      </w:r>
+      <w:r>
+        <w:t xml:space="preserve"> in our dataset</w:t>
+      </w:r>
+      <w:r>
+        <w:t xml:space="preserve"> but we </w:t>
+      </w:r>
+      <w:r>
+        <w:t xml:space="preserve">are </w:t>
+      </w:r>
+      <w:r>
+        <w:t>focus</w:t>
+      </w:r>
+      <w:r>
+        <w:t xml:space="preserve">ing </w:t>
+      </w:r>
+      <w:r>
+        <w:t xml:space="preserve"> on related</w:t>
+      </w:r>
+      <w:r>
+        <w:t xml:space="preserve"> to our business</w:t>
+      </w:r>
+    </w:p>
+    <w:p>
+      <w:pPr>
+        <w:pStyle w:val="ListParagraph"/>
+        <w:numPr>
+          <w:ilvl w:val="0"/>
+          <w:numId w:val="8"/>
+        </w:numPr>
+        <w:rPr>
+          <w:b/>
+        </w:rPr>
+      </w:pPr>
+      <w:r>
+        <w:rPr>
+          <w:b/>
+        </w:rPr>
+        <w:t>R</w:t>
+      </w:r>
+      <w:r>
+        <w:rPr>
+          <w:b/>
+        </w:rPr>
+        <w:t>egression</w:t>
+      </w:r>
+      <w:r>
+        <w:rPr>
+          <w:b/>
+        </w:rPr>
+        <w:t xml:space="preserve">: </w:t>
+      </w:r>
+      <w:r>
+        <w:t>To know the relation b/w variable</w:t>
+      </w:r>
+    </w:p>
+    <w:p>
+      <w:pPr>
+        <w:ind w:left="360"/>
+        <w:rPr>
+          <w:b/>
+        </w:rPr>
+      </w:pPr>
+      <w:r>
+        <w:t>At the end of correlation we will found the  1(</w:t>
+      </w:r>
+      <w:r>
+        <w:t>positive</w:t>
+      </w:r>
+      <w:r>
+        <w:t xml:space="preserve">) or -1(negative) values or 0 </w:t>
+      </w:r>
+      <w:r>
+        <w:t>these</w:t>
+      </w:r>
+      <w:r>
+        <w:t xml:space="preserve"> </w:t>
+      </w:r>
+      <w:r>
+        <w:t xml:space="preserve">are some term that are mostly using </w:t>
+      </w:r>
+      <w:r>
+        <w:rPr>
+          <w:b/>
+        </w:rPr>
+        <w:t>Positive</w:t>
+      </w:r>
+      <w:r>
+        <w:rPr>
+          <w:b/>
+        </w:rPr>
+        <w:t xml:space="preserve"> correlation</w:t>
+      </w:r>
+      <w:r>
+        <w:rPr>
+          <w:b/>
+        </w:rPr>
+        <w:t>,</w:t>
+      </w:r>
+      <w:r>
+        <w:t xml:space="preserve"> </w:t>
+      </w:r>
+      <w:r>
+        <w:rPr>
+          <w:b/>
+        </w:rPr>
+        <w:t>Negative Correlation</w:t>
+      </w:r>
+      <w:r>
+        <w:rPr>
+          <w:b/>
+        </w:rPr>
+        <w:t>,</w:t>
+      </w:r>
+      <w:r>
+        <w:rPr>
+          <w:b/>
+        </w:rPr>
+        <w:t xml:space="preserve"> </w:t>
+      </w:r>
+      <w:r>
+        <w:rPr>
+          <w:b/>
+        </w:rPr>
+        <w:t xml:space="preserve">Zero </w:t>
+      </w:r>
+      <w:r>
+        <w:rPr>
+          <w:b/>
+        </w:rPr>
+        <w:t>Correlation</w:t>
+      </w:r>
+    </w:p>
+    <w:p>
+      <w:pPr>
+        <w:pStyle w:val="ListParagraph"/>
+        <w:numPr>
+          <w:ilvl w:val="0"/>
+          <w:numId w:val="9"/>
+        </w:numPr>
+      </w:pPr>
+      <w:r>
+        <w:rPr>
+          <w:b/>
+        </w:rPr>
+        <w:t>Positive correlation</w:t>
+      </w:r>
+      <w:r>
+        <w:rPr>
+          <w:b/>
+        </w:rPr>
+        <w:t xml:space="preserve"> : </w:t>
+      </w:r>
+      <w:r>
+        <w:t xml:space="preserve">When  value of </w:t>
       </w:r>
       <w:proofErr w:type="spellStart"/>
       <w:r>
+        <w:t>A</w:t>
+      </w:r>
+      <w:proofErr w:type="spellEnd"/>
+      <w:r>
+        <w:t xml:space="preserve"> increase the value of  B must be increased</w:t>
+      </w:r>
+    </w:p>
+    <w:p>
+      <w:pPr>
+        <w:pStyle w:val="ListParagraph"/>
+        <w:numPr>
+          <w:ilvl w:val="0"/>
+          <w:numId w:val="9"/>
+        </w:numPr>
+      </w:pPr>
+      <w:r>
         <w:rPr>
           <w:b/>
         </w:rPr>
-        <w:t>ML</w:t>
-      </w:r>
-      <w:proofErr w:type="gramStart"/>
-      <w:r>
-        <w:t>,</w:t>
+        <w:t>Negative Correlation</w:t>
       </w:r>
       <w:r>
         <w:rPr>
           <w:b/>
         </w:rPr>
-        <w:t>Dataset</w:t>
-      </w:r>
-      <w:r>
-        <w:t>,</w:t>
-      </w:r>
+        <w:t xml:space="preserve">: </w:t>
+      </w:r>
+      <w:r>
+        <w:t xml:space="preserve">When  value of </w:t>
+      </w:r>
+      <w:proofErr w:type="spellStart"/>
+      <w:r>
+        <w:t>A</w:t>
+      </w:r>
+      <w:proofErr w:type="spellEnd"/>
+      <w:r>
+        <w:t xml:space="preserve"> increase the value of </w:t>
+      </w:r>
+      <w:r>
+        <w:t xml:space="preserve"> B decreased</w:t>
+      </w:r>
+    </w:p>
+    <w:p>
+      <w:pPr>
+        <w:pStyle w:val="ListParagraph"/>
+        <w:numPr>
+          <w:ilvl w:val="0"/>
+          <w:numId w:val="9"/>
+        </w:numPr>
+      </w:pPr>
       <w:r>
         <w:rPr>
           <w:b/>
         </w:rPr>
-        <w:t>Domain</w:t>
-      </w:r>
-      <w:proofErr w:type="spellEnd"/>
-      <w:proofErr w:type="gramEnd"/>
-      <w:r>
-        <w:t xml:space="preserve">, </w:t>
+        <w:t xml:space="preserve">Zero </w:t>
       </w:r>
       <w:r>
         <w:rPr>
           <w:b/>
         </w:rPr>
-        <w:t>Visualisation</w:t>
-      </w:r>
-      <w:r>
-        <w:t xml:space="preserve"> </w:t>
-      </w:r>
-      <w:r>
-        <w:t xml:space="preserve">etc. Our main concern here to implement at least 3 algorithm which must be from the both </w:t>
+        <w:t>Correlation</w:t>
       </w:r>
       <w:r>
         <w:rPr>
           <w:b/>
         </w:rPr>
-        <w:t>supervised</w:t>
-      </w:r>
-      <w:r>
-        <w:t xml:space="preserve"> and </w:t>
-      </w:r>
-      <w:proofErr w:type="gramStart"/>
-      <w:r>
+        <w:t xml:space="preserve">: </w:t>
+      </w:r>
+      <w:r>
+        <w:t>not relationship</w:t>
+      </w:r>
+    </w:p>
+    <w:p>
+      <w:pPr>
+        <w:pStyle w:val="ListParagraph"/>
+        <w:ind w:left="1080"/>
+      </w:pPr>
+    </w:p>
+    <w:p>
+      <w:pPr>
+        <w:pStyle w:val="ListParagraph"/>
+        <w:ind w:left="1080"/>
         <w:rPr>
           <w:b/>
         </w:rPr>
-        <w:t>unsupervised</w:t>
-      </w:r>
-      <w:r>
-        <w:t xml:space="preserve"> .</w:t>
-      </w:r>
-      <w:proofErr w:type="gramEnd"/>
-    </w:p>
-    <w:p>
-      <w:pPr>
-        <w:pStyle w:val="Heading2"/>
-      </w:pPr>
-      <w:r>
-        <w:t>Supervised learning</w:t>
-      </w:r>
-    </w:p>
-    <w:p>
-      <w:r>
-        <w:t xml:space="preserve">Let’s talk about some basics about supervised machine </w:t>
-      </w:r>
-      <w:r>
-        <w:t>learning</w:t>
-      </w:r>
-      <w:r>
-        <w:t>.</w:t>
-      </w:r>
-      <w:r>
-        <w:t xml:space="preserve"> </w:t>
-      </w:r>
-      <w:r>
-        <w:rPr>
-          <w:b/>
-        </w:rPr>
-        <w:t>Supervised learning</w:t>
-      </w:r>
-      <w:r>
-        <w:t xml:space="preserve"> </w:t>
-      </w:r>
-      <w:r>
-        <w:t xml:space="preserve">machine learning </w:t>
-      </w:r>
-      <w:r>
-        <w:t>is a type</w:t>
-      </w:r>
-      <w:r>
-        <w:t xml:space="preserve"> of </w:t>
-      </w:r>
-      <w:r>
-        <w:t xml:space="preserve">machine </w:t>
-      </w:r>
-      <w:r>
-        <w:t>learning,</w:t>
-      </w:r>
-      <w:r>
-        <w:t xml:space="preserve"> </w:t>
-      </w:r>
-      <w:proofErr w:type="gramStart"/>
-      <w:r>
-        <w:t>The</w:t>
-      </w:r>
-      <w:proofErr w:type="gramEnd"/>
-      <w:r>
-        <w:t xml:space="preserve"> main goal in supervised </w:t>
-      </w:r>
-      <w:r>
-        <w:t>learning</w:t>
-      </w:r>
-      <w:r>
-        <w:t xml:space="preserve"> is to learn a model from </w:t>
-      </w:r>
-      <w:proofErr w:type="spellStart"/>
-      <w:r>
-        <w:t>labled</w:t>
-      </w:r>
-      <w:proofErr w:type="spellEnd"/>
-      <w:r>
-        <w:t xml:space="preserve"> training data that </w:t>
-      </w:r>
-      <w:r>
-        <w:t>allows us</w:t>
-      </w:r>
-      <w:r>
-        <w:t xml:space="preserve"> to make predictions about </w:t>
-      </w:r>
-      <w:r>
-        <w:t>unseen</w:t>
-      </w:r>
-      <w:r>
-        <w:t xml:space="preserve"> or future </w:t>
-      </w:r>
-      <w:r>
-        <w:t>data,</w:t>
-      </w:r>
-      <w:r>
-        <w:t xml:space="preserve"> also the desired output labels are already </w:t>
-      </w:r>
-      <w:r>
-        <w:t>known</w:t>
-      </w:r>
-      <w:r>
-        <w:t>.</w:t>
-      </w:r>
-      <w:r>
-        <w:t xml:space="preserve"> Examples of Supervised Learning </w:t>
-      </w:r>
-      <w:proofErr w:type="gramStart"/>
-      <w:r>
-        <w:t>are ,</w:t>
-      </w:r>
-      <w:r>
-        <w:t>Regression</w:t>
-      </w:r>
-      <w:proofErr w:type="gramEnd"/>
-      <w:r>
-        <w:t>, Decision Tree, Random Forest, KNN, Logistic Regression etc.</w:t>
-      </w:r>
-      <w:bookmarkStart w:id="15" w:name="_GoBack"/>
-      <w:bookmarkEnd w:id="15"/>
+      </w:pPr>
     </w:p>
     <w:p/>
     <w:p/>
     <w:p/>
     <w:p>
-      <w:r>
-        <w:t xml:space="preserve">There are two main terms are being used </w:t>
-      </w:r>
-      <w:r>
-        <w:t>Independent</w:t>
-      </w:r>
+      <w:pPr>
+        <w:pStyle w:val="Heading1"/>
+      </w:pPr>
+      <w:bookmarkStart w:id="18" w:name="_Toc90027417"/>
+      <w:r>
+        <w:t>Experiment and Evaluation</w:t>
+      </w:r>
+      <w:bookmarkEnd w:id="18"/>
+    </w:p>
+    <w:p>
+      <w:r>
+        <w:t xml:space="preserve">Now this is our main concern and topic, for that I have created a complete description about </w:t>
+      </w:r>
+      <w:proofErr w:type="spellStart"/>
+      <w:r>
+        <w:rPr>
+          <w:b/>
+        </w:rPr>
+        <w:t>ML</w:t>
+      </w:r>
+      <w:proofErr w:type="gramStart"/>
+      <w:r>
+        <w:t>,</w:t>
+      </w:r>
+      <w:r>
+        <w:rPr>
+          <w:b/>
+        </w:rPr>
+        <w:t>Dataset</w:t>
+      </w:r>
+      <w:r>
+        <w:t>,</w:t>
+      </w:r>
+      <w:r>
+        <w:rPr>
+          <w:b/>
+        </w:rPr>
+        <w:t>Domain</w:t>
+      </w:r>
+      <w:proofErr w:type="spellEnd"/>
+      <w:proofErr w:type="gramEnd"/>
       <w:r>
         <w:t xml:space="preserve">, </w:t>
       </w:r>
       <w:r>
-        <w:t>dependent Variables</w:t>
-      </w:r>
-      <w:r>
-        <w:t>,</w:t>
+        <w:rPr>
+          <w:b/>
+        </w:rPr>
+        <w:t>Visualisation</w:t>
+      </w:r>
+      <w:r>
+        <w:t xml:space="preserve"> </w:t>
+      </w:r>
+      <w:r>
+        <w:t xml:space="preserve">etc. Our main concern here to implement at least 3 algorithm which must be from the both </w:t>
+      </w:r>
+      <w:r>
+        <w:rPr>
+          <w:b/>
+        </w:rPr>
+        <w:t>supervised</w:t>
+      </w:r>
+      <w:r>
+        <w:t xml:space="preserve"> and </w:t>
+      </w:r>
+      <w:proofErr w:type="gramStart"/>
+      <w:r>
+        <w:rPr>
+          <w:b/>
+        </w:rPr>
+        <w:t>unsupervised</w:t>
+      </w:r>
+      <w:r>
+        <w:t xml:space="preserve"> .</w:t>
+      </w:r>
+      <w:proofErr w:type="gramEnd"/>
+    </w:p>
+    <w:p>
+      <w:pPr>
+        <w:pStyle w:val="Heading2"/>
+      </w:pPr>
+      <w:bookmarkStart w:id="19" w:name="_Toc90027418"/>
+      <w:r>
+        <w:lastRenderedPageBreak/>
+        <w:t>Supervised learning</w:t>
+      </w:r>
+      <w:bookmarkEnd w:id="19"/>
+    </w:p>
+    <w:p>
+      <w:r>
+        <w:t xml:space="preserve">Let’s talk about some basics about supervised machine </w:t>
+      </w:r>
+      <w:r>
+        <w:t>learning</w:t>
+      </w:r>
+      <w:r>
+        <w:t>.</w:t>
+      </w:r>
+      <w:r>
+        <w:t xml:space="preserve"> </w:t>
+      </w:r>
+      <w:r>
+        <w:rPr>
+          <w:b/>
+        </w:rPr>
+        <w:t>Supervised learning</w:t>
+      </w:r>
+      <w:r>
+        <w:t xml:space="preserve"> </w:t>
+      </w:r>
+      <w:r>
+        <w:t xml:space="preserve">machine learning </w:t>
+      </w:r>
+      <w:r>
+        <w:t>is a type</w:t>
+      </w:r>
+      <w:r>
+        <w:t xml:space="preserve"> of machine </w:t>
+      </w:r>
+      <w:r>
+        <w:t>learning,</w:t>
+      </w:r>
+      <w:r>
+        <w:t xml:space="preserve"> </w:t>
+      </w:r>
+      <w:proofErr w:type="gramStart"/>
+      <w:r>
+        <w:t>The</w:t>
+      </w:r>
+      <w:proofErr w:type="gramEnd"/>
+      <w:r>
+        <w:t xml:space="preserve"> main goal in supervised learning is to learn a model from </w:t>
+      </w:r>
+      <w:proofErr w:type="spellStart"/>
+      <w:r>
+        <w:t>labled</w:t>
+      </w:r>
+      <w:proofErr w:type="spellEnd"/>
+      <w:r>
+        <w:t xml:space="preserve"> training data that allows us to make predictions about unseen or future data, also the desired output labels are already known.</w:t>
+      </w:r>
+      <w:r>
+        <w:t xml:space="preserve"> Examples of Supervised Learning </w:t>
+      </w:r>
+      <w:proofErr w:type="gramStart"/>
+      <w:r>
+        <w:t>are ,Regression</w:t>
+      </w:r>
+      <w:proofErr w:type="gramEnd"/>
+      <w:r>
+        <w:t>, Decision Tree, Random Forest, KNN, Logistic Regression etc.</w:t>
+      </w:r>
+    </w:p>
+    <w:p/>
+    <w:p/>
+    <w:p/>
+    <w:p>
+      <w:r>
+        <w:t>There are two main terms are being used Independent, dependent Variables,</w:t>
       </w:r>
     </w:p>
     <w:p/>
@@ -4662,37 +5244,38 @@
         <w:rPr>
           <w:b/>
         </w:rPr>
-        <w:t>D</w:t>
+        <w:t>Dependent</w:t>
       </w:r>
       <w:r>
         <w:rPr>
           <w:b/>
         </w:rPr>
-        <w:t>ependent</w:t>
-      </w:r>
-      <w:r>
+        <w:t xml:space="preserve"> Variables:</w:t>
+      </w:r>
+      <w:r>
+        <w:t xml:space="preserve"> These variables are opposite to independent variable</w:t>
+      </w:r>
+      <w:r>
+        <w:t xml:space="preserve"> the outcome of these variables is totally depends on the Independent variables. </w:t>
+      </w:r>
+      <w:r>
+        <w:t xml:space="preserve">Another name for dependent variables is Predicted variables. In data, dependent variables will also be known as response variable, </w:t>
+      </w:r>
+      <w:proofErr w:type="spellStart"/>
+      <w:r>
+        <w:t>regressand</w:t>
+      </w:r>
+      <w:proofErr w:type="spellEnd"/>
+      <w:r>
+        <w:t>, measured variable, observed variable, responding variable, explained variable, outcome variable, experimental variable, and/or output variables</w:t>
+      </w:r>
+    </w:p>
+    <w:p>
+      <w:pPr>
         <w:rPr>
           <w:b/>
         </w:rPr>
-        <w:t xml:space="preserve"> Variables:</w:t>
-      </w:r>
-      <w:r>
-        <w:t xml:space="preserve"> These variables are opposite to independent variable</w:t>
-      </w:r>
-      <w:r>
-        <w:t xml:space="preserve"> the outcome of these variables is totally depends on the Independent variables. </w:t>
-      </w:r>
-      <w:r>
-        <w:t xml:space="preserve">Another name for dependent variables is Predicted variables. In data, dependent variables will also be known as response variable, </w:t>
-      </w:r>
-      <w:proofErr w:type="spellStart"/>
-      <w:r>
-        <w:t>regressand</w:t>
-      </w:r>
-      <w:proofErr w:type="spellEnd"/>
-      <w:r>
-        <w:t>, measured variable, observed variable, responding variable, explained variable, outcome variable, experimental variable, and/or output variables</w:t>
-      </w:r>
+      </w:pPr>
     </w:p>
     <w:p>
       <w:pPr>
@@ -4703,13 +5286,6 @@
     </w:p>
     <w:p>
       <w:pPr>
-        <w:rPr>
-          <w:b/>
-        </w:rPr>
-      </w:pPr>
-    </w:p>
-    <w:p>
-      <w:pPr>
         <w:pStyle w:val="Heading1"/>
       </w:pPr>
       <w:r>
@@ -4720,33 +5296,33 @@
       <w:pPr>
         <w:pStyle w:val="Heading1"/>
       </w:pPr>
-      <w:bookmarkStart w:id="16" w:name="_Toc89601611"/>
+      <w:bookmarkStart w:id="20" w:name="_Toc90027419"/>
       <w:r>
         <w:t>Analysis and Results</w:t>
       </w:r>
-      <w:bookmarkEnd w:id="16"/>
+      <w:bookmarkEnd w:id="20"/>
     </w:p>
     <w:p/>
     <w:p>
       <w:pPr>
         <w:pStyle w:val="Heading1"/>
       </w:pPr>
-      <w:bookmarkStart w:id="17" w:name="_Toc89601612"/>
+      <w:bookmarkStart w:id="21" w:name="_Toc90027420"/>
       <w:r>
         <w:t>Conclusions</w:t>
       </w:r>
-      <w:bookmarkEnd w:id="17"/>
+      <w:bookmarkEnd w:id="21"/>
     </w:p>
     <w:p/>
     <w:p>
       <w:pPr>
         <w:pStyle w:val="Heading1"/>
       </w:pPr>
-      <w:bookmarkStart w:id="18" w:name="_Toc89601613"/>
+      <w:bookmarkStart w:id="22" w:name="_Toc90027421"/>
       <w:r>
         <w:t>References</w:t>
       </w:r>
-      <w:bookmarkEnd w:id="18"/>
+      <w:bookmarkEnd w:id="22"/>
     </w:p>
     <w:p>
       <w:pPr>
@@ -4782,11 +5358,11 @@
       <w:pPr>
         <w:pStyle w:val="Heading1"/>
       </w:pPr>
-      <w:bookmarkStart w:id="19" w:name="_Toc89601614"/>
+      <w:bookmarkStart w:id="23" w:name="_Toc90027422"/>
       <w:r>
         <w:t>Appendixes</w:t>
       </w:r>
-      <w:bookmarkEnd w:id="19"/>
+      <w:bookmarkEnd w:id="23"/>
     </w:p>
     <w:p/>
     <w:p/>
@@ -5034,9 +5610,9 @@
     </w:lvl>
   </w:abstractNum>
   <w:abstractNum w:abstractNumId="1">
-    <w:nsid w:val="2C056A86"/>
+    <w:nsid w:val="084900BA"/>
     <w:multiLevelType w:val="hybridMultilevel"/>
-    <w:tmpl w:val="E1787A4C"/>
+    <w:tmpl w:val="30CAFE5A"/>
     <w:lvl w:ilvl="0" w:tplc="08090001">
       <w:start w:val="1"/>
       <w:numFmt w:val="bullet"/>
@@ -5147,9 +5723,9 @@
     </w:lvl>
   </w:abstractNum>
   <w:abstractNum w:abstractNumId="2">
-    <w:nsid w:val="43FC5D36"/>
+    <w:nsid w:val="2C056A86"/>
     <w:multiLevelType w:val="hybridMultilevel"/>
-    <w:tmpl w:val="54548190"/>
+    <w:tmpl w:val="E1787A4C"/>
     <w:lvl w:ilvl="0" w:tplc="08090001">
       <w:start w:val="1"/>
       <w:numFmt w:val="bullet"/>
@@ -5260,16 +5836,16 @@
     </w:lvl>
   </w:abstractNum>
   <w:abstractNum w:abstractNumId="3">
-    <w:nsid w:val="4D266CE0"/>
+    <w:nsid w:val="322C019B"/>
     <w:multiLevelType w:val="hybridMultilevel"/>
-    <w:tmpl w:val="1B82D408"/>
+    <w:tmpl w:val="76B45F32"/>
     <w:lvl w:ilvl="0" w:tplc="08090001">
       <w:start w:val="1"/>
       <w:numFmt w:val="bullet"/>
       <w:lvlText w:val=""/>
       <w:lvlJc w:val="left"/>
       <w:pPr>
-        <w:ind w:left="720" w:hanging="360"/>
+        <w:ind w:left="1080" w:hanging="360"/>
       </w:pPr>
       <w:rPr>
         <w:rFonts w:ascii="Symbol" w:hAnsi="Symbol" w:hint="default"/>
@@ -5281,7 +5857,7 @@
       <w:lvlText w:val="o"/>
       <w:lvlJc w:val="left"/>
       <w:pPr>
-        <w:ind w:left="1440" w:hanging="360"/>
+        <w:ind w:left="1800" w:hanging="360"/>
       </w:pPr>
       <w:rPr>
         <w:rFonts w:ascii="Courier New" w:hAnsi="Courier New" w:cs="Courier New" w:hint="default"/>
@@ -5293,7 +5869,7 @@
       <w:lvlText w:val=""/>
       <w:lvlJc w:val="left"/>
       <w:pPr>
-        <w:ind w:left="2160" w:hanging="360"/>
+        <w:ind w:left="2520" w:hanging="360"/>
       </w:pPr>
       <w:rPr>
         <w:rFonts w:ascii="Wingdings" w:hAnsi="Wingdings" w:hint="default"/>
@@ -5305,7 +5881,7 @@
       <w:lvlText w:val=""/>
       <w:lvlJc w:val="left"/>
       <w:pPr>
-        <w:ind w:left="2880" w:hanging="360"/>
+        <w:ind w:left="3240" w:hanging="360"/>
       </w:pPr>
       <w:rPr>
         <w:rFonts w:ascii="Symbol" w:hAnsi="Symbol" w:hint="default"/>
@@ -5317,7 +5893,7 @@
       <w:lvlText w:val="o"/>
       <w:lvlJc w:val="left"/>
       <w:pPr>
-        <w:ind w:left="3600" w:hanging="360"/>
+        <w:ind w:left="3960" w:hanging="360"/>
       </w:pPr>
       <w:rPr>
         <w:rFonts w:ascii="Courier New" w:hAnsi="Courier New" w:cs="Courier New" w:hint="default"/>
@@ -5329,7 +5905,7 @@
       <w:lvlText w:val=""/>
       <w:lvlJc w:val="left"/>
       <w:pPr>
-        <w:ind w:left="4320" w:hanging="360"/>
+        <w:ind w:left="4680" w:hanging="360"/>
       </w:pPr>
       <w:rPr>
         <w:rFonts w:ascii="Wingdings" w:hAnsi="Wingdings" w:hint="default"/>
@@ -5341,7 +5917,7 @@
       <w:lvlText w:val=""/>
       <w:lvlJc w:val="left"/>
       <w:pPr>
-        <w:ind w:left="5040" w:hanging="360"/>
+        <w:ind w:left="5400" w:hanging="360"/>
       </w:pPr>
       <w:rPr>
         <w:rFonts w:ascii="Symbol" w:hAnsi="Symbol" w:hint="default"/>
@@ -5353,7 +5929,7 @@
       <w:lvlText w:val="o"/>
       <w:lvlJc w:val="left"/>
       <w:pPr>
-        <w:ind w:left="5760" w:hanging="360"/>
+        <w:ind w:left="6120" w:hanging="360"/>
       </w:pPr>
       <w:rPr>
         <w:rFonts w:ascii="Courier New" w:hAnsi="Courier New" w:cs="Courier New" w:hint="default"/>
@@ -5365,7 +5941,7 @@
       <w:lvlText w:val=""/>
       <w:lvlJc w:val="left"/>
       <w:pPr>
-        <w:ind w:left="6480" w:hanging="360"/>
+        <w:ind w:left="6840" w:hanging="360"/>
       </w:pPr>
       <w:rPr>
         <w:rFonts w:ascii="Wingdings" w:hAnsi="Wingdings" w:hint="default"/>
@@ -5373,95 +5949,9 @@
     </w:lvl>
   </w:abstractNum>
   <w:abstractNum w:abstractNumId="4">
-    <w:nsid w:val="4DFA244F"/>
+    <w:nsid w:val="43FC5D36"/>
     <w:multiLevelType w:val="hybridMultilevel"/>
-    <w:tmpl w:val="6792CDB6"/>
-    <w:lvl w:ilvl="0" w:tplc="0809000F">
-      <w:start w:val="1"/>
-      <w:numFmt w:val="decimal"/>
-      <w:lvlText w:val="%1."/>
-      <w:lvlJc w:val="left"/>
-      <w:pPr>
-        <w:ind w:left="720" w:hanging="360"/>
-      </w:pPr>
-    </w:lvl>
-    <w:lvl w:ilvl="1" w:tplc="08090019" w:tentative="1">
-      <w:start w:val="1"/>
-      <w:numFmt w:val="lowerLetter"/>
-      <w:lvlText w:val="%2."/>
-      <w:lvlJc w:val="left"/>
-      <w:pPr>
-        <w:ind w:left="1440" w:hanging="360"/>
-      </w:pPr>
-    </w:lvl>
-    <w:lvl w:ilvl="2" w:tplc="0809001B" w:tentative="1">
-      <w:start w:val="1"/>
-      <w:numFmt w:val="lowerRoman"/>
-      <w:lvlText w:val="%3."/>
-      <w:lvlJc w:val="right"/>
-      <w:pPr>
-        <w:ind w:left="2160" w:hanging="180"/>
-      </w:pPr>
-    </w:lvl>
-    <w:lvl w:ilvl="3" w:tplc="0809000F" w:tentative="1">
-      <w:start w:val="1"/>
-      <w:numFmt w:val="decimal"/>
-      <w:lvlText w:val="%4."/>
-      <w:lvlJc w:val="left"/>
-      <w:pPr>
-        <w:ind w:left="2880" w:hanging="360"/>
-      </w:pPr>
-    </w:lvl>
-    <w:lvl w:ilvl="4" w:tplc="08090019" w:tentative="1">
-      <w:start w:val="1"/>
-      <w:numFmt w:val="lowerLetter"/>
-      <w:lvlText w:val="%5."/>
-      <w:lvlJc w:val="left"/>
-      <w:pPr>
-        <w:ind w:left="3600" w:hanging="360"/>
-      </w:pPr>
-    </w:lvl>
-    <w:lvl w:ilvl="5" w:tplc="0809001B" w:tentative="1">
-      <w:start w:val="1"/>
-      <w:numFmt w:val="lowerRoman"/>
-      <w:lvlText w:val="%6."/>
-      <w:lvlJc w:val="right"/>
-      <w:pPr>
-        <w:ind w:left="4320" w:hanging="180"/>
-      </w:pPr>
-    </w:lvl>
-    <w:lvl w:ilvl="6" w:tplc="0809000F" w:tentative="1">
-      <w:start w:val="1"/>
-      <w:numFmt w:val="decimal"/>
-      <w:lvlText w:val="%7."/>
-      <w:lvlJc w:val="left"/>
-      <w:pPr>
-        <w:ind w:left="5040" w:hanging="360"/>
-      </w:pPr>
-    </w:lvl>
-    <w:lvl w:ilvl="7" w:tplc="08090019" w:tentative="1">
-      <w:start w:val="1"/>
-      <w:numFmt w:val="lowerLetter"/>
-      <w:lvlText w:val="%8."/>
-      <w:lvlJc w:val="left"/>
-      <w:pPr>
-        <w:ind w:left="5760" w:hanging="360"/>
-      </w:pPr>
-    </w:lvl>
-    <w:lvl w:ilvl="8" w:tplc="0809001B" w:tentative="1">
-      <w:start w:val="1"/>
-      <w:numFmt w:val="lowerRoman"/>
-      <w:lvlText w:val="%9."/>
-      <w:lvlJc w:val="right"/>
-      <w:pPr>
-        <w:ind w:left="6480" w:hanging="180"/>
-      </w:pPr>
-    </w:lvl>
-  </w:abstractNum>
-  <w:abstractNum w:abstractNumId="5">
-    <w:nsid w:val="62244604"/>
-    <w:multiLevelType w:val="hybridMultilevel"/>
-    <w:tmpl w:val="B6324FA2"/>
+    <w:tmpl w:val="54548190"/>
     <w:lvl w:ilvl="0" w:tplc="08090001">
       <w:start w:val="1"/>
       <w:numFmt w:val="bullet"/>
@@ -5571,7 +6061,319 @@
       </w:rPr>
     </w:lvl>
   </w:abstractNum>
+  <w:abstractNum w:abstractNumId="5">
+    <w:nsid w:val="4D266CE0"/>
+    <w:multiLevelType w:val="hybridMultilevel"/>
+    <w:tmpl w:val="1B82D408"/>
+    <w:lvl w:ilvl="0" w:tplc="08090001">
+      <w:start w:val="1"/>
+      <w:numFmt w:val="bullet"/>
+      <w:lvlText w:val=""/>
+      <w:lvlJc w:val="left"/>
+      <w:pPr>
+        <w:ind w:left="720" w:hanging="360"/>
+      </w:pPr>
+      <w:rPr>
+        <w:rFonts w:ascii="Symbol" w:hAnsi="Symbol" w:hint="default"/>
+      </w:rPr>
+    </w:lvl>
+    <w:lvl w:ilvl="1" w:tplc="08090003" w:tentative="1">
+      <w:start w:val="1"/>
+      <w:numFmt w:val="bullet"/>
+      <w:lvlText w:val="o"/>
+      <w:lvlJc w:val="left"/>
+      <w:pPr>
+        <w:ind w:left="1440" w:hanging="360"/>
+      </w:pPr>
+      <w:rPr>
+        <w:rFonts w:ascii="Courier New" w:hAnsi="Courier New" w:cs="Courier New" w:hint="default"/>
+      </w:rPr>
+    </w:lvl>
+    <w:lvl w:ilvl="2" w:tplc="08090005" w:tentative="1">
+      <w:start w:val="1"/>
+      <w:numFmt w:val="bullet"/>
+      <w:lvlText w:val=""/>
+      <w:lvlJc w:val="left"/>
+      <w:pPr>
+        <w:ind w:left="2160" w:hanging="360"/>
+      </w:pPr>
+      <w:rPr>
+        <w:rFonts w:ascii="Wingdings" w:hAnsi="Wingdings" w:hint="default"/>
+      </w:rPr>
+    </w:lvl>
+    <w:lvl w:ilvl="3" w:tplc="08090001" w:tentative="1">
+      <w:start w:val="1"/>
+      <w:numFmt w:val="bullet"/>
+      <w:lvlText w:val=""/>
+      <w:lvlJc w:val="left"/>
+      <w:pPr>
+        <w:ind w:left="2880" w:hanging="360"/>
+      </w:pPr>
+      <w:rPr>
+        <w:rFonts w:ascii="Symbol" w:hAnsi="Symbol" w:hint="default"/>
+      </w:rPr>
+    </w:lvl>
+    <w:lvl w:ilvl="4" w:tplc="08090003" w:tentative="1">
+      <w:start w:val="1"/>
+      <w:numFmt w:val="bullet"/>
+      <w:lvlText w:val="o"/>
+      <w:lvlJc w:val="left"/>
+      <w:pPr>
+        <w:ind w:left="3600" w:hanging="360"/>
+      </w:pPr>
+      <w:rPr>
+        <w:rFonts w:ascii="Courier New" w:hAnsi="Courier New" w:cs="Courier New" w:hint="default"/>
+      </w:rPr>
+    </w:lvl>
+    <w:lvl w:ilvl="5" w:tplc="08090005" w:tentative="1">
+      <w:start w:val="1"/>
+      <w:numFmt w:val="bullet"/>
+      <w:lvlText w:val=""/>
+      <w:lvlJc w:val="left"/>
+      <w:pPr>
+        <w:ind w:left="4320" w:hanging="360"/>
+      </w:pPr>
+      <w:rPr>
+        <w:rFonts w:ascii="Wingdings" w:hAnsi="Wingdings" w:hint="default"/>
+      </w:rPr>
+    </w:lvl>
+    <w:lvl w:ilvl="6" w:tplc="08090001" w:tentative="1">
+      <w:start w:val="1"/>
+      <w:numFmt w:val="bullet"/>
+      <w:lvlText w:val=""/>
+      <w:lvlJc w:val="left"/>
+      <w:pPr>
+        <w:ind w:left="5040" w:hanging="360"/>
+      </w:pPr>
+      <w:rPr>
+        <w:rFonts w:ascii="Symbol" w:hAnsi="Symbol" w:hint="default"/>
+      </w:rPr>
+    </w:lvl>
+    <w:lvl w:ilvl="7" w:tplc="08090003" w:tentative="1">
+      <w:start w:val="1"/>
+      <w:numFmt w:val="bullet"/>
+      <w:lvlText w:val="o"/>
+      <w:lvlJc w:val="left"/>
+      <w:pPr>
+        <w:ind w:left="5760" w:hanging="360"/>
+      </w:pPr>
+      <w:rPr>
+        <w:rFonts w:ascii="Courier New" w:hAnsi="Courier New" w:cs="Courier New" w:hint="default"/>
+      </w:rPr>
+    </w:lvl>
+    <w:lvl w:ilvl="8" w:tplc="08090005" w:tentative="1">
+      <w:start w:val="1"/>
+      <w:numFmt w:val="bullet"/>
+      <w:lvlText w:val=""/>
+      <w:lvlJc w:val="left"/>
+      <w:pPr>
+        <w:ind w:left="6480" w:hanging="360"/>
+      </w:pPr>
+      <w:rPr>
+        <w:rFonts w:ascii="Wingdings" w:hAnsi="Wingdings" w:hint="default"/>
+      </w:rPr>
+    </w:lvl>
+  </w:abstractNum>
   <w:abstractNum w:abstractNumId="6">
+    <w:nsid w:val="4DFA244F"/>
+    <w:multiLevelType w:val="hybridMultilevel"/>
+    <w:tmpl w:val="6792CDB6"/>
+    <w:lvl w:ilvl="0" w:tplc="0809000F">
+      <w:start w:val="1"/>
+      <w:numFmt w:val="decimal"/>
+      <w:lvlText w:val="%1."/>
+      <w:lvlJc w:val="left"/>
+      <w:pPr>
+        <w:ind w:left="720" w:hanging="360"/>
+      </w:pPr>
+    </w:lvl>
+    <w:lvl w:ilvl="1" w:tplc="08090019" w:tentative="1">
+      <w:start w:val="1"/>
+      <w:numFmt w:val="lowerLetter"/>
+      <w:lvlText w:val="%2."/>
+      <w:lvlJc w:val="left"/>
+      <w:pPr>
+        <w:ind w:left="1440" w:hanging="360"/>
+      </w:pPr>
+    </w:lvl>
+    <w:lvl w:ilvl="2" w:tplc="0809001B" w:tentative="1">
+      <w:start w:val="1"/>
+      <w:numFmt w:val="lowerRoman"/>
+      <w:lvlText w:val="%3."/>
+      <w:lvlJc w:val="right"/>
+      <w:pPr>
+        <w:ind w:left="2160" w:hanging="180"/>
+      </w:pPr>
+    </w:lvl>
+    <w:lvl w:ilvl="3" w:tplc="0809000F" w:tentative="1">
+      <w:start w:val="1"/>
+      <w:numFmt w:val="decimal"/>
+      <w:lvlText w:val="%4."/>
+      <w:lvlJc w:val="left"/>
+      <w:pPr>
+        <w:ind w:left="2880" w:hanging="360"/>
+      </w:pPr>
+    </w:lvl>
+    <w:lvl w:ilvl="4" w:tplc="08090019" w:tentative="1">
+      <w:start w:val="1"/>
+      <w:numFmt w:val="lowerLetter"/>
+      <w:lvlText w:val="%5."/>
+      <w:lvlJc w:val="left"/>
+      <w:pPr>
+        <w:ind w:left="3600" w:hanging="360"/>
+      </w:pPr>
+    </w:lvl>
+    <w:lvl w:ilvl="5" w:tplc="0809001B" w:tentative="1">
+      <w:start w:val="1"/>
+      <w:numFmt w:val="lowerRoman"/>
+      <w:lvlText w:val="%6."/>
+      <w:lvlJc w:val="right"/>
+      <w:pPr>
+        <w:ind w:left="4320" w:hanging="180"/>
+      </w:pPr>
+    </w:lvl>
+    <w:lvl w:ilvl="6" w:tplc="0809000F" w:tentative="1">
+      <w:start w:val="1"/>
+      <w:numFmt w:val="decimal"/>
+      <w:lvlText w:val="%7."/>
+      <w:lvlJc w:val="left"/>
+      <w:pPr>
+        <w:ind w:left="5040" w:hanging="360"/>
+      </w:pPr>
+    </w:lvl>
+    <w:lvl w:ilvl="7" w:tplc="08090019" w:tentative="1">
+      <w:start w:val="1"/>
+      <w:numFmt w:val="lowerLetter"/>
+      <w:lvlText w:val="%8."/>
+      <w:lvlJc w:val="left"/>
+      <w:pPr>
+        <w:ind w:left="5760" w:hanging="360"/>
+      </w:pPr>
+    </w:lvl>
+    <w:lvl w:ilvl="8" w:tplc="0809001B" w:tentative="1">
+      <w:start w:val="1"/>
+      <w:numFmt w:val="lowerRoman"/>
+      <w:lvlText w:val="%9."/>
+      <w:lvlJc w:val="right"/>
+      <w:pPr>
+        <w:ind w:left="6480" w:hanging="180"/>
+      </w:pPr>
+    </w:lvl>
+  </w:abstractNum>
+  <w:abstractNum w:abstractNumId="7">
+    <w:nsid w:val="62244604"/>
+    <w:multiLevelType w:val="hybridMultilevel"/>
+    <w:tmpl w:val="B6324FA2"/>
+    <w:lvl w:ilvl="0" w:tplc="08090001">
+      <w:start w:val="1"/>
+      <w:numFmt w:val="bullet"/>
+      <w:lvlText w:val=""/>
+      <w:lvlJc w:val="left"/>
+      <w:pPr>
+        <w:ind w:left="720" w:hanging="360"/>
+      </w:pPr>
+      <w:rPr>
+        <w:rFonts w:ascii="Symbol" w:hAnsi="Symbol" w:hint="default"/>
+      </w:rPr>
+    </w:lvl>
+    <w:lvl w:ilvl="1" w:tplc="08090003" w:tentative="1">
+      <w:start w:val="1"/>
+      <w:numFmt w:val="bullet"/>
+      <w:lvlText w:val="o"/>
+      <w:lvlJc w:val="left"/>
+      <w:pPr>
+        <w:ind w:left="1440" w:hanging="360"/>
+      </w:pPr>
+      <w:rPr>
+        <w:rFonts w:ascii="Courier New" w:hAnsi="Courier New" w:cs="Courier New" w:hint="default"/>
+      </w:rPr>
+    </w:lvl>
+    <w:lvl w:ilvl="2" w:tplc="08090005" w:tentative="1">
+      <w:start w:val="1"/>
+      <w:numFmt w:val="bullet"/>
+      <w:lvlText w:val=""/>
+      <w:lvlJc w:val="left"/>
+      <w:pPr>
+        <w:ind w:left="2160" w:hanging="360"/>
+      </w:pPr>
+      <w:rPr>
+        <w:rFonts w:ascii="Wingdings" w:hAnsi="Wingdings" w:hint="default"/>
+      </w:rPr>
+    </w:lvl>
+    <w:lvl w:ilvl="3" w:tplc="08090001" w:tentative="1">
+      <w:start w:val="1"/>
+      <w:numFmt w:val="bullet"/>
+      <w:lvlText w:val=""/>
+      <w:lvlJc w:val="left"/>
+      <w:pPr>
+        <w:ind w:left="2880" w:hanging="360"/>
+      </w:pPr>
+      <w:rPr>
+        <w:rFonts w:ascii="Symbol" w:hAnsi="Symbol" w:hint="default"/>
+      </w:rPr>
+    </w:lvl>
+    <w:lvl w:ilvl="4" w:tplc="08090003" w:tentative="1">
+      <w:start w:val="1"/>
+      <w:numFmt w:val="bullet"/>
+      <w:lvlText w:val="o"/>
+      <w:lvlJc w:val="left"/>
+      <w:pPr>
+        <w:ind w:left="3600" w:hanging="360"/>
+      </w:pPr>
+      <w:rPr>
+        <w:rFonts w:ascii="Courier New" w:hAnsi="Courier New" w:cs="Courier New" w:hint="default"/>
+      </w:rPr>
+    </w:lvl>
+    <w:lvl w:ilvl="5" w:tplc="08090005" w:tentative="1">
+      <w:start w:val="1"/>
+      <w:numFmt w:val="bullet"/>
+      <w:lvlText w:val=""/>
+      <w:lvlJc w:val="left"/>
+      <w:pPr>
+        <w:ind w:left="4320" w:hanging="360"/>
+      </w:pPr>
+      <w:rPr>
+        <w:rFonts w:ascii="Wingdings" w:hAnsi="Wingdings" w:hint="default"/>
+      </w:rPr>
+    </w:lvl>
+    <w:lvl w:ilvl="6" w:tplc="08090001" w:tentative="1">
+      <w:start w:val="1"/>
+      <w:numFmt w:val="bullet"/>
+      <w:lvlText w:val=""/>
+      <w:lvlJc w:val="left"/>
+      <w:pPr>
+        <w:ind w:left="5040" w:hanging="360"/>
+      </w:pPr>
+      <w:rPr>
+        <w:rFonts w:ascii="Symbol" w:hAnsi="Symbol" w:hint="default"/>
+      </w:rPr>
+    </w:lvl>
+    <w:lvl w:ilvl="7" w:tplc="08090003" w:tentative="1">
+      <w:start w:val="1"/>
+      <w:numFmt w:val="bullet"/>
+      <w:lvlText w:val="o"/>
+      <w:lvlJc w:val="left"/>
+      <w:pPr>
+        <w:ind w:left="5760" w:hanging="360"/>
+      </w:pPr>
+      <w:rPr>
+        <w:rFonts w:ascii="Courier New" w:hAnsi="Courier New" w:cs="Courier New" w:hint="default"/>
+      </w:rPr>
+    </w:lvl>
+    <w:lvl w:ilvl="8" w:tplc="08090005" w:tentative="1">
+      <w:start w:val="1"/>
+      <w:numFmt w:val="bullet"/>
+      <w:lvlText w:val=""/>
+      <w:lvlJc w:val="left"/>
+      <w:pPr>
+        <w:ind w:left="6480" w:hanging="360"/>
+      </w:pPr>
+      <w:rPr>
+        <w:rFonts w:ascii="Wingdings" w:hAnsi="Wingdings" w:hint="default"/>
+      </w:rPr>
+    </w:lvl>
+  </w:abstractNum>
+  <w:abstractNum w:abstractNumId="8">
     <w:nsid w:val="7F8603AF"/>
     <w:multiLevelType w:val="hybridMultilevel"/>
     <w:tmpl w:val="F9DE78CA"/>
@@ -5658,25 +6460,31 @@
     </w:lvl>
   </w:abstractNum>
   <w:num w:numId="1">
-    <w:abstractNumId w:val="4"/>
+    <w:abstractNumId w:val="6"/>
   </w:num>
   <w:num w:numId="2">
-    <w:abstractNumId w:val="6"/>
+    <w:abstractNumId w:val="8"/>
   </w:num>
   <w:num w:numId="3">
-    <w:abstractNumId w:val="3"/>
+    <w:abstractNumId w:val="5"/>
   </w:num>
   <w:num w:numId="4">
     <w:abstractNumId w:val="0"/>
   </w:num>
   <w:num w:numId="5">
+    <w:abstractNumId w:val="4"/>
+  </w:num>
+  <w:num w:numId="6">
+    <w:abstractNumId w:val="7"/>
+  </w:num>
+  <w:num w:numId="7">
     <w:abstractNumId w:val="2"/>
   </w:num>
-  <w:num w:numId="6">
-    <w:abstractNumId w:val="5"/>
+  <w:num w:numId="8">
+    <w:abstractNumId w:val="1"/>
   </w:num>
-  <w:num w:numId="7">
-    <w:abstractNumId w:val="1"/>
+  <w:num w:numId="9">
+    <w:abstractNumId w:val="3"/>
   </w:num>
 </w:numbering>
 </file>
@@ -6527,6 +7335,7 @@
     <w:rsid w:val="005B1D20"/>
     <w:rsid w:val="007B0864"/>
     <w:rsid w:val="009159E1"/>
+    <w:rsid w:val="00993029"/>
     <w:rsid w:val="00A14967"/>
     <w:rsid w:val="00AF0D08"/>
     <w:rsid w:val="00BA65DA"/>
@@ -7291,7 +8100,7 @@
 </file>
 
 <file path=customXml/itemProps2.xml><?xml version="1.0" encoding="utf-8"?>
-<ds:datastoreItem xmlns:ds="http://schemas.openxmlformats.org/officeDocument/2006/customXml" ds:itemID="{9F9D5426-7F8D-4910-A612-2B535E263ACE}">
+<ds:datastoreItem xmlns:ds="http://schemas.openxmlformats.org/officeDocument/2006/customXml" ds:itemID="{DDD06451-0CE5-4962-A0F9-AA07BE42AD60}">
   <ds:schemaRefs>
     <ds:schemaRef ds:uri="http://schemas.openxmlformats.org/officeDocument/2006/bibliography"/>
   </ds:schemaRefs>

</xml_diff>

<commit_message>
add algo plus confusion matrix
</commit_message>
<xml_diff>
--- a/Machine_Learning_Assignment.docx
+++ b/Machine_Learning_Assignment.docx
@@ -162,6 +162,7 @@
             <w:dataBinding w:prefixMappings="xmlns:ns0='http://purl.org/dc/elements/1.1/' xmlns:ns1='http://schemas.openxmlformats.org/package/2006/metadata/core-properties' " w:xpath="/ns1:coreProperties[1]/ns0:subject[1]" w:storeItemID="{6C3C8BC8-F283-45AE-878A-BAB7291924A1}"/>
             <w:text/>
           </w:sdtPr>
+          <w:sdtEndPr/>
           <w:sdtContent>
             <w:p>
               <w:pPr>
@@ -285,6 +286,7 @@
                                     <w:calendar w:val="gregorian"/>
                                   </w:date>
                                 </w:sdtPr>
+                                <w:sdtEndPr/>
                                 <w:sdtContent>
                                   <w:p>
                                     <w:pPr>
@@ -384,6 +386,7 @@
                                     <w:dataBinding w:prefixMappings="xmlns:ns0='http://schemas.microsoft.com/office/2006/coverPageProps' " w:xpath="/ns0:CoverPageProperties[1]/ns0:CompanyAddress[1]" w:storeItemID="{55AF091B-3C7A-41E3-B477-F2FDAA23CFDA}"/>
                                     <w:text/>
                                   </w:sdtPr>
+                                  <w:sdtEndPr/>
                                   <w:sdtContent>
                                     <w:r>
                                       <w:rPr>
@@ -470,6 +473,7 @@
                               <w:calendar w:val="gregorian"/>
                             </w:date>
                           </w:sdtPr>
+                          <w:sdtEndPr/>
                           <w:sdtContent>
                             <w:p>
                               <w:pPr>
@@ -569,6 +573,7 @@
                               <w:dataBinding w:prefixMappings="xmlns:ns0='http://schemas.microsoft.com/office/2006/coverPageProps' " w:xpath="/ns0:CoverPageProperties[1]/ns0:CompanyAddress[1]" w:storeItemID="{55AF091B-3C7A-41E3-B477-F2FDAA23CFDA}"/>
                               <w:text/>
                             </w:sdtPr>
+                            <w:sdtEndPr/>
                             <w:sdtContent>
                               <w:r>
                                 <w:rPr>
@@ -4998,49 +5003,31 @@
     </w:p>
     <w:p>
       <w:r>
-        <w:t>Naive Bayes classifiers</w:t>
+        <w:t xml:space="preserve">Naive Bayes classifiers  based on supervised machine learning has  a collection of classification algorithms based on </w:t>
+      </w:r>
+      <w:r>
+        <w:rPr>
+          <w:b/>
+        </w:rPr>
+        <w:t>Bayes’</w:t>
       </w:r>
       <w:r>
         <w:t xml:space="preserve"> </w:t>
       </w:r>
       <w:r>
-        <w:t xml:space="preserve"> </w:t>
-      </w:r>
-      <w:r>
-        <w:t xml:space="preserve">based on supervised machine learning has </w:t>
-      </w:r>
-      <w:r>
-        <w:t xml:space="preserve"> a collection of classification algorithms based on </w:t>
-      </w:r>
-      <w:r>
-        <w:rPr>
-          <w:b/>
-        </w:rPr>
-        <w:t>Bayes’</w:t>
-      </w:r>
-      <w:r>
-        <w:t xml:space="preserve"> </w:t>
-      </w:r>
-      <w:r>
         <w:rPr>
           <w:b/>
         </w:rPr>
         <w:t>Theorem</w:t>
       </w:r>
       <w:r>
-        <w:t xml:space="preserve">. </w:t>
-      </w:r>
-      <w:r>
-        <w:t xml:space="preserve">These are collection of </w:t>
+        <w:t xml:space="preserve">. These are collection of </w:t>
       </w:r>
       <w:r>
         <w:t xml:space="preserve">algorithms </w:t>
       </w:r>
       <w:r>
-        <w:t xml:space="preserve"> that </w:t>
-      </w:r>
-      <w:r>
-        <w:t>share a common principle, i.e. every pair of features being classified is independent of each other.</w:t>
+        <w:t xml:space="preserve"> that share a common principle, i.e. every pair of features being classified is independent of each other.</w:t>
       </w:r>
     </w:p>
     <w:p>
@@ -5078,6 +5065,10 @@
     </w:p>
     <w:p>
       <w:r>
+        <w:rPr>
+          <w:noProof/>
+          <w:lang w:eastAsia="en-GB"/>
+        </w:rPr>
         <w:drawing>
           <wp:inline distT="0" distB="0" distL="0" distR="0" wp14:anchorId="6F15BDFB" wp14:editId="44A3F587">
             <wp:extent cx="5317305" cy="2294792"/>
@@ -5138,6 +5129,10 @@
     </w:p>
     <w:p>
       <w:r>
+        <w:rPr>
+          <w:noProof/>
+          <w:lang w:eastAsia="en-GB"/>
+        </w:rPr>
         <w:drawing>
           <wp:inline distT="0" distB="0" distL="0" distR="0" wp14:anchorId="67B8E84C" wp14:editId="3BB4A61E">
             <wp:extent cx="4060825" cy="647700"/>
@@ -5360,46 +5355,1474 @@
     </w:p>
     <w:p>
       <w:pPr>
+        <w:pStyle w:val="Heading2"/>
+      </w:pPr>
+      <w:r>
+        <w:t>A confusion matrix</w:t>
+      </w:r>
+    </w:p>
+    <w:p>
+      <w:r>
+        <w:t>To describe the performance of a classification models or a Classifier confusion matrix help for that. Confusion</w:t>
+      </w:r>
+      <w:r>
+        <w:t xml:space="preserve"> </w:t>
+      </w:r>
+      <w:r>
+        <w:t>matrix also</w:t>
+      </w:r>
+      <w:r>
+        <w:t xml:space="preserve"> known as an error matrix</w:t>
+      </w:r>
+      <w:r>
+        <w:t>.</w:t>
+      </w:r>
+      <w:r>
+        <w:t xml:space="preserve"> It helps us</w:t>
+      </w:r>
+      <w:r>
+        <w:t xml:space="preserve"> to</w:t>
+      </w:r>
+      <w:r>
+        <w:t xml:space="preserve"> find out, how ma</w:t>
+      </w:r>
+      <w:r>
+        <w:t>ny</w:t>
+      </w:r>
+      <w:r>
+        <w:t xml:space="preserve"> times our model has given correct or wrong output and of what type</w:t>
+      </w:r>
+      <w:r>
+        <w:t>.</w:t>
+      </w:r>
+      <w:r>
+        <w:t xml:space="preserve"> Hence, it is a very important tool for evaluating classification models</w:t>
+      </w:r>
+      <w:r>
+        <w:t>.</w:t>
+      </w:r>
+    </w:p>
+    <w:p>
+      <w:r>
+        <w:t xml:space="preserve">In confusion matrix </w:t>
+      </w:r>
+      <w:r>
+        <w:t>4 types of outcomes possible.</w:t>
+      </w:r>
+    </w:p>
+    <w:p>
+      <w:r>
+        <w:rPr>
+          <w:b/>
+        </w:rPr>
+        <w:t>TP: True Positive:</w:t>
+      </w:r>
+      <w:r>
+        <w:t xml:space="preserve"> Predicted values correctly predicted as actual positive</w:t>
+      </w:r>
+    </w:p>
+    <w:p>
+      <w:r>
+        <w:rPr>
+          <w:b/>
+        </w:rPr>
+        <w:t>FP: False Positive:</w:t>
+      </w:r>
+      <w:r>
+        <w:t xml:space="preserve"> Predicted values incorrectly predicted an actual positive. i.e., Negative values predicted as positive</w:t>
+      </w:r>
+    </w:p>
+    <w:p>
+      <w:r>
+        <w:rPr>
+          <w:b/>
+        </w:rPr>
+        <w:t>FN: False Negative:</w:t>
+      </w:r>
+      <w:r>
+        <w:t xml:space="preserve"> Positive values predicted as negative</w:t>
+      </w:r>
+    </w:p>
+    <w:p>
+      <w:r>
+        <w:rPr>
+          <w:b/>
+        </w:rPr>
+        <w:t>TN: True Negative</w:t>
+      </w:r>
+      <w:r>
+        <w:t>: Predicted values correctly predicted as an actual negative</w:t>
+      </w:r>
+    </w:p>
+    <w:p>
+      <w:r>
+        <w:tab/>
+      </w:r>
+      <w:r>
+        <w:rPr>
+          <w:noProof/>
+          <w:lang w:eastAsia="en-GB"/>
+        </w:rPr>
+        <w:drawing>
+          <wp:inline distT="0" distB="0" distL="0" distR="0">
+            <wp:extent cx="5731510" cy="2205665"/>
+            <wp:effectExtent l="0" t="0" r="2540" b="4445"/>
+            <wp:docPr id="14" name="Picture 14" descr="Screenshot_9"/>
+            <wp:cNvGraphicFramePr>
+              <a:graphicFrameLocks xmlns:a="http://schemas.openxmlformats.org/drawingml/2006/main" noChangeAspect="1"/>
+            </wp:cNvGraphicFramePr>
+            <a:graphic xmlns:a="http://schemas.openxmlformats.org/drawingml/2006/main">
+              <a:graphicData uri="http://schemas.openxmlformats.org/drawingml/2006/picture">
+                <pic:pic xmlns:pic="http://schemas.openxmlformats.org/drawingml/2006/picture">
+                  <pic:nvPicPr>
+                    <pic:cNvPr id="0" name="Picture 3" descr="Screenshot_9"/>
+                    <pic:cNvPicPr>
+                      <a:picLocks noChangeAspect="1" noChangeArrowheads="1"/>
+                    </pic:cNvPicPr>
+                  </pic:nvPicPr>
+                  <pic:blipFill>
+                    <a:blip r:embed="rId26">
+                      <a:extLst>
+                        <a:ext uri="{28A0092B-C50C-407E-A947-70E740481C1C}">
+                          <a14:useLocalDpi xmlns:a14="http://schemas.microsoft.com/office/drawing/2010/main" val="0"/>
+                        </a:ext>
+                      </a:extLst>
+                    </a:blip>
+                    <a:srcRect/>
+                    <a:stretch>
+                      <a:fillRect/>
+                    </a:stretch>
+                  </pic:blipFill>
+                  <pic:spPr bwMode="auto">
+                    <a:xfrm>
+                      <a:off x="0" y="0"/>
+                      <a:ext cx="5731510" cy="2205665"/>
+                    </a:xfrm>
+                    <a:prstGeom prst="rect">
+                      <a:avLst/>
+                    </a:prstGeom>
+                    <a:noFill/>
+                    <a:ln>
+                      <a:noFill/>
+                    </a:ln>
+                  </pic:spPr>
+                </pic:pic>
+              </a:graphicData>
+            </a:graphic>
+          </wp:inline>
+        </w:drawing>
+      </w:r>
+    </w:p>
+    <w:p/>
+    <w:p/>
+    <w:p>
+      <w:r>
+        <w:t xml:space="preserve">Very clear explanation we can found at </w:t>
+      </w:r>
+      <w:hyperlink r:id="rId27" w:history="1">
+        <w:r>
+          <w:rPr>
+            <w:rStyle w:val="Hyperlink"/>
+          </w:rPr>
+          <w:t>Confusion matrix</w:t>
+        </w:r>
+      </w:hyperlink>
+      <w:r>
+        <w:t xml:space="preserve"> </w:t>
+      </w:r>
+      <w:r>
+        <w:t>.</w:t>
+      </w:r>
+    </w:p>
+    <w:p/>
+    <w:p>
+      <w:r>
+        <w:lastRenderedPageBreak/>
+        <w:t xml:space="preserve">To </w:t>
+      </w:r>
+      <w:r>
+        <w:t>compute the accuracy test from the confusion matrix</w:t>
+      </w:r>
+      <w:r>
+        <w:t xml:space="preserve"> below formula is being in used</w:t>
+      </w:r>
+      <w:r>
+        <w:t>:</w:t>
+      </w:r>
+    </w:p>
+    <w:p>
+      <w:r>
+        <w:rPr>
+          <w:noProof/>
+          <w:lang w:eastAsia="en-GB"/>
+        </w:rPr>
+        <w:drawing>
+          <wp:inline distT="0" distB="0" distL="0" distR="0">
+            <wp:extent cx="4273062" cy="659130"/>
+            <wp:effectExtent l="0" t="0" r="0" b="7620"/>
+            <wp:docPr id="12" name="Picture 12" descr="032918_0938_DecisionTre3"/>
+            <wp:cNvGraphicFramePr>
+              <a:graphicFrameLocks xmlns:a="http://schemas.openxmlformats.org/drawingml/2006/main" noChangeAspect="1"/>
+            </wp:cNvGraphicFramePr>
+            <a:graphic xmlns:a="http://schemas.openxmlformats.org/drawingml/2006/main">
+              <a:graphicData uri="http://schemas.openxmlformats.org/drawingml/2006/picture">
+                <pic:pic xmlns:pic="http://schemas.openxmlformats.org/drawingml/2006/picture">
+                  <pic:nvPicPr>
+                    <pic:cNvPr id="0" name="Picture 1" descr="032918_0938_DecisionTre3"/>
+                    <pic:cNvPicPr>
+                      <a:picLocks noChangeAspect="1" noChangeArrowheads="1"/>
+                    </pic:cNvPicPr>
+                  </pic:nvPicPr>
+                  <pic:blipFill>
+                    <a:blip r:embed="rId28">
+                      <a:extLst>
+                        <a:ext uri="{28A0092B-C50C-407E-A947-70E740481C1C}">
+                          <a14:useLocalDpi xmlns:a14="http://schemas.microsoft.com/office/drawing/2010/main" val="0"/>
+                        </a:ext>
+                      </a:extLst>
+                    </a:blip>
+                    <a:srcRect/>
+                    <a:stretch>
+                      <a:fillRect/>
+                    </a:stretch>
+                  </pic:blipFill>
+                  <pic:spPr bwMode="auto">
+                    <a:xfrm>
+                      <a:off x="0" y="0"/>
+                      <a:ext cx="4277515" cy="659817"/>
+                    </a:xfrm>
+                    <a:prstGeom prst="rect">
+                      <a:avLst/>
+                    </a:prstGeom>
+                    <a:noFill/>
+                    <a:ln>
+                      <a:noFill/>
+                    </a:ln>
+                  </pic:spPr>
+                </pic:pic>
+              </a:graphicData>
+            </a:graphic>
+          </wp:inline>
+        </w:drawing>
+      </w:r>
+    </w:p>
+    <w:p>
+      <w:r>
+        <w:t xml:space="preserve"> Our model predict  </w:t>
+      </w:r>
+      <w:r>
+        <w:t>756</w:t>
+      </w:r>
+      <w:r>
+        <w:t xml:space="preserve"> </w:t>
+      </w:r>
+      <w:r>
+        <w:t xml:space="preserve">True Negatives and </w:t>
+      </w:r>
+      <w:r>
+        <w:t>815</w:t>
+      </w:r>
+      <w:r>
+        <w:t xml:space="preserve"> </w:t>
+      </w:r>
+      <w:r>
+        <w:t>True Positives!</w:t>
+      </w:r>
+    </w:p>
+    <w:p>
+      <w:r>
+        <w:t>#TN = 756</w:t>
+      </w:r>
+    </w:p>
+    <w:p>
+      <w:r>
+        <w:t>#FP = 10</w:t>
+      </w:r>
+    </w:p>
+    <w:p>
+      <w:r>
+        <w:t>#FN = 195</w:t>
+      </w:r>
+    </w:p>
+    <w:p>
+      <w:r>
+        <w:t>#TP = 815</w:t>
+      </w:r>
+    </w:p>
+    <w:p>
+      <w:r>
+        <w:rPr>
+          <w:noProof/>
+          <w:lang w:eastAsia="en-GB"/>
+        </w:rPr>
+        <w:drawing>
+          <wp:inline distT="0" distB="0" distL="0" distR="0" wp14:anchorId="7FB6C796" wp14:editId="249694F3">
+            <wp:extent cx="5731510" cy="4305300"/>
+            <wp:effectExtent l="0" t="0" r="2540" b="0"/>
+            <wp:docPr id="15" name="Picture 15"/>
+            <wp:cNvGraphicFramePr>
+              <a:graphicFrameLocks xmlns:a="http://schemas.openxmlformats.org/drawingml/2006/main" noChangeAspect="1"/>
+            </wp:cNvGraphicFramePr>
+            <a:graphic xmlns:a="http://schemas.openxmlformats.org/drawingml/2006/main">
+              <a:graphicData uri="http://schemas.openxmlformats.org/drawingml/2006/picture">
+                <pic:pic xmlns:pic="http://schemas.openxmlformats.org/drawingml/2006/picture">
+                  <pic:nvPicPr>
+                    <pic:cNvPr id="1" name=""/>
+                    <pic:cNvPicPr/>
+                  </pic:nvPicPr>
+                  <pic:blipFill>
+                    <a:blip r:embed="rId29"/>
+                    <a:stretch>
+                      <a:fillRect/>
+                    </a:stretch>
+                  </pic:blipFill>
+                  <pic:spPr>
+                    <a:xfrm>
+                      <a:off x="0" y="0"/>
+                      <a:ext cx="5731510" cy="4305300"/>
+                    </a:xfrm>
+                    <a:prstGeom prst="rect">
+                      <a:avLst/>
+                    </a:prstGeom>
+                  </pic:spPr>
+                </pic:pic>
+              </a:graphicData>
+            </a:graphic>
+          </wp:inline>
+        </w:drawing>
+      </w:r>
+    </w:p>
+    <w:p/>
+    <w:tbl>
+      <w:tblPr>
+        <w:tblStyle w:val="TableGrid"/>
+        <w:tblW w:w="0" w:type="auto"/>
+        <w:tblLook w:val="04A0" w:firstRow="1" w:lastRow="0" w:firstColumn="1" w:lastColumn="0" w:noHBand="0" w:noVBand="1"/>
+      </w:tblPr>
+      <w:tblGrid>
+        <w:gridCol w:w="2158"/>
+        <w:gridCol w:w="2349"/>
+        <w:gridCol w:w="2350"/>
+        <w:gridCol w:w="2159"/>
+      </w:tblGrid>
+      <w:tr>
+        <w:tc>
+          <w:tcPr>
+            <w:tcW w:w="2158" w:type="dxa"/>
+          </w:tcPr>
+          <w:p>
+            <w:pPr>
+              <w:rPr>
+                <w:b/>
+              </w:rPr>
+            </w:pPr>
+            <w:r>
+              <w:rPr>
+                <w:b/>
+              </w:rPr>
+              <w:t>N=1776</w:t>
+            </w:r>
+          </w:p>
+        </w:tc>
+        <w:tc>
+          <w:tcPr>
+            <w:tcW w:w="2349" w:type="dxa"/>
+          </w:tcPr>
+          <w:p>
+            <w:pPr>
+              <w:rPr>
+                <w:b/>
+              </w:rPr>
+            </w:pPr>
+            <w:r>
+              <w:rPr>
+                <w:b/>
+              </w:rPr>
+              <w:t>Predict No</w:t>
+            </w:r>
+          </w:p>
+        </w:tc>
+        <w:tc>
+          <w:tcPr>
+            <w:tcW w:w="2350" w:type="dxa"/>
+          </w:tcPr>
+          <w:p>
+            <w:pPr>
+              <w:rPr>
+                <w:b/>
+              </w:rPr>
+            </w:pPr>
+            <w:r>
+              <w:rPr>
+                <w:b/>
+              </w:rPr>
+              <w:t>Predict Yes</w:t>
+            </w:r>
+          </w:p>
+        </w:tc>
+        <w:tc>
+          <w:tcPr>
+            <w:tcW w:w="2159" w:type="dxa"/>
+          </w:tcPr>
+          <w:p/>
+        </w:tc>
+      </w:tr>
+      <w:tr>
+        <w:tc>
+          <w:tcPr>
+            <w:tcW w:w="2158" w:type="dxa"/>
+          </w:tcPr>
+          <w:p>
+            <w:r>
+              <w:t>Actual  No</w:t>
+            </w:r>
+          </w:p>
+        </w:tc>
+        <w:tc>
+          <w:tcPr>
+            <w:tcW w:w="2349" w:type="dxa"/>
+          </w:tcPr>
+          <w:p>
+            <w:r>
+              <w:t>TN = 756</w:t>
+            </w:r>
+          </w:p>
+        </w:tc>
+        <w:tc>
+          <w:tcPr>
+            <w:tcW w:w="2350" w:type="dxa"/>
+          </w:tcPr>
+          <w:p>
+            <w:r>
+              <w:t>FP = 10</w:t>
+            </w:r>
+          </w:p>
+        </w:tc>
+        <w:tc>
+          <w:tcPr>
+            <w:tcW w:w="2159" w:type="dxa"/>
+          </w:tcPr>
+          <w:p>
+            <w:pPr>
+              <w:rPr>
+                <w:b/>
+              </w:rPr>
+            </w:pPr>
+            <w:r>
+              <w:rPr>
+                <w:b/>
+              </w:rPr>
+              <w:t>766</w:t>
+            </w:r>
+          </w:p>
+        </w:tc>
+      </w:tr>
+      <w:tr>
+        <w:tc>
+          <w:tcPr>
+            <w:tcW w:w="2158" w:type="dxa"/>
+          </w:tcPr>
+          <w:p>
+            <w:r>
+              <w:t>Actual Yes</w:t>
+            </w:r>
+          </w:p>
+        </w:tc>
+        <w:tc>
+          <w:tcPr>
+            <w:tcW w:w="2349" w:type="dxa"/>
+          </w:tcPr>
+          <w:p>
+            <w:r>
+              <w:t>FN = 195</w:t>
+            </w:r>
+          </w:p>
+        </w:tc>
+        <w:tc>
+          <w:tcPr>
+            <w:tcW w:w="2350" w:type="dxa"/>
+          </w:tcPr>
+          <w:p>
+            <w:r>
+              <w:t>TP = 815</w:t>
+            </w:r>
+          </w:p>
+        </w:tc>
+        <w:tc>
+          <w:tcPr>
+            <w:tcW w:w="2159" w:type="dxa"/>
+          </w:tcPr>
+          <w:p>
+            <w:pPr>
+              <w:rPr>
+                <w:b/>
+              </w:rPr>
+            </w:pPr>
+            <w:r>
+              <w:rPr>
+                <w:b/>
+              </w:rPr>
+              <w:t>1010</w:t>
+            </w:r>
+          </w:p>
+        </w:tc>
+      </w:tr>
+      <w:tr>
+        <w:tc>
+          <w:tcPr>
+            <w:tcW w:w="2158" w:type="dxa"/>
+          </w:tcPr>
+          <w:p/>
+        </w:tc>
+        <w:tc>
+          <w:tcPr>
+            <w:tcW w:w="2349" w:type="dxa"/>
+          </w:tcPr>
+          <w:p>
+            <w:pPr>
+              <w:rPr>
+                <w:b/>
+              </w:rPr>
+            </w:pPr>
+            <w:r>
+              <w:rPr>
+                <w:b/>
+              </w:rPr>
+              <w:t>951</w:t>
+            </w:r>
+          </w:p>
+        </w:tc>
+        <w:tc>
+          <w:tcPr>
+            <w:tcW w:w="2350" w:type="dxa"/>
+          </w:tcPr>
+          <w:p>
+            <w:pPr>
+              <w:rPr>
+                <w:b/>
+              </w:rPr>
+            </w:pPr>
+            <w:r>
+              <w:rPr>
+                <w:b/>
+              </w:rPr>
+              <w:t>825</w:t>
+            </w:r>
+          </w:p>
+        </w:tc>
+        <w:tc>
+          <w:tcPr>
+            <w:tcW w:w="2159" w:type="dxa"/>
+          </w:tcPr>
+          <w:p/>
+        </w:tc>
+      </w:tr>
+      <w:tr>
+        <w:tc>
+          <w:tcPr>
+            <w:tcW w:w="2158" w:type="dxa"/>
+          </w:tcPr>
+          <w:p/>
+        </w:tc>
+        <w:tc>
+          <w:tcPr>
+            <w:tcW w:w="2349" w:type="dxa"/>
+          </w:tcPr>
+          <w:p/>
+        </w:tc>
+        <w:tc>
+          <w:tcPr>
+            <w:tcW w:w="2350" w:type="dxa"/>
+          </w:tcPr>
+          <w:p/>
+        </w:tc>
+        <w:tc>
+          <w:tcPr>
+            <w:tcW w:w="2159" w:type="dxa"/>
+          </w:tcPr>
+          <w:p/>
+        </w:tc>
+      </w:tr>
+    </w:tbl>
+    <w:p/>
+    <w:p>
+      <w:pPr>
         <w:pStyle w:val="Heading1"/>
+        <w:rPr>
+          <w:rFonts w:asciiTheme="minorHAnsi" w:eastAsiaTheme="minorHAnsi" w:hAnsiTheme="minorHAnsi" w:cstheme="minorBidi"/>
+          <w:color w:val="auto"/>
+          <w:sz w:val="22"/>
+          <w:szCs w:val="22"/>
+        </w:rPr>
       </w:pPr>
       <w:bookmarkStart w:id="19" w:name="_Toc90027419"/>
       <w:r>
+        <w:rPr>
+          <w:rFonts w:asciiTheme="minorHAnsi" w:eastAsiaTheme="minorHAnsi" w:hAnsiTheme="minorHAnsi" w:cstheme="minorBidi"/>
+          <w:color w:val="auto"/>
+          <w:sz w:val="22"/>
+          <w:szCs w:val="22"/>
+        </w:rPr>
+        <w:t>This is a list of rates that are often computed from a confusion matrix for a binary classifier:</w:t>
+      </w:r>
+    </w:p>
+    <w:p>
+      <w:r>
+        <w:rPr>
+          <w:b/>
+        </w:rPr>
+        <w:t>Accuracy</w:t>
+      </w:r>
+      <w:r>
+        <w:t xml:space="preserve">: </w:t>
+      </w:r>
+      <w:r>
+        <w:t>how often is the classifier correct?</w:t>
+      </w:r>
+    </w:p>
+    <w:p/>
+    <w:p>
+      <w:pPr>
+        <w:ind w:firstLine="720"/>
+        <w:rPr>
+          <w:b/>
+        </w:rPr>
+      </w:pPr>
+      <w:r>
+        <w:rPr>
+          <w:b/>
+        </w:rPr>
+        <w:t>(TP+TN)/total = (815+756)/1776 = 0.8845</w:t>
+      </w:r>
+    </w:p>
+    <w:p>
+      <w:pPr>
+        <w:rPr>
+          <w:b/>
+        </w:rPr>
+      </w:pPr>
+      <w:r>
+        <w:rPr>
+          <w:b/>
+        </w:rPr>
+        <w:t>Misclassification Rate</w:t>
+      </w:r>
+      <w:r>
+        <w:rPr>
+          <w:b/>
+        </w:rPr>
+        <w:t>:</w:t>
+      </w:r>
+      <w:r>
+        <w:t xml:space="preserve"> </w:t>
+      </w:r>
+      <w:r>
+        <w:t>How</w:t>
+      </w:r>
+      <w:r>
+        <w:t xml:space="preserve"> often is wrong?</w:t>
+      </w:r>
+    </w:p>
+    <w:p>
+      <w:pPr>
+        <w:ind w:firstLine="720"/>
+        <w:rPr>
+          <w:b/>
+        </w:rPr>
+      </w:pPr>
+      <w:r>
+        <w:rPr>
+          <w:b/>
+        </w:rPr>
+        <w:t xml:space="preserve"> </w:t>
+      </w:r>
+      <w:r>
+        <w:rPr>
+          <w:b/>
+        </w:rPr>
+        <w:t>(FP+FN)/total = (10+195)/1776 = 0.115.</w:t>
+      </w:r>
+    </w:p>
+    <w:p>
+      <w:pPr>
+        <w:ind w:firstLine="720"/>
+      </w:pPr>
+      <w:r>
+        <w:t>Equivalent to 1 minus accuracy also known as Error Rate.</w:t>
+      </w:r>
+    </w:p>
+    <w:p>
+      <w:r>
+        <w:rPr>
+          <w:b/>
+        </w:rPr>
+        <w:t>True Positive Rate</w:t>
+      </w:r>
+      <w:r>
+        <w:t>: When it's actually yes, how often does it predict yes?</w:t>
+      </w:r>
+    </w:p>
+    <w:p>
+      <w:pPr>
+        <w:ind w:firstLine="720"/>
+        <w:rPr>
+          <w:b/>
+        </w:rPr>
+      </w:pPr>
+      <w:r>
+        <w:rPr>
+          <w:b/>
+        </w:rPr>
+        <w:t>TP/actual yes = 815/</w:t>
+      </w:r>
+      <w:r>
+        <w:rPr>
+          <w:b/>
+        </w:rPr>
+        <w:t>825</w:t>
+      </w:r>
+      <w:r>
+        <w:rPr>
+          <w:b/>
+        </w:rPr>
+        <w:t xml:space="preserve"> = 0.98 </w:t>
+      </w:r>
+    </w:p>
+    <w:p>
+      <w:pPr>
+        <w:ind w:firstLine="720"/>
+      </w:pPr>
+      <w:r>
+        <w:t>A</w:t>
+      </w:r>
+      <w:r>
+        <w:t>lso known as "Sensitivity" or "Recall"</w:t>
+      </w:r>
+    </w:p>
+    <w:p>
+      <w:r>
+        <w:rPr>
+          <w:b/>
+        </w:rPr>
+        <w:t>False Positive Rate:</w:t>
+      </w:r>
+      <w:r>
+        <w:t xml:space="preserve"> When it's actually no, how often does it predict yes?</w:t>
+      </w:r>
+    </w:p>
+    <w:p>
+      <w:pPr>
+        <w:ind w:firstLine="720"/>
+        <w:rPr>
+          <w:b/>
+        </w:rPr>
+      </w:pPr>
+      <w:r>
+        <w:rPr>
+          <w:b/>
+        </w:rPr>
+        <w:t>FP/actual no = 10/</w:t>
+      </w:r>
+      <w:r>
+        <w:rPr>
+          <w:b/>
+        </w:rPr>
+        <w:t>951</w:t>
+      </w:r>
+      <w:r>
+        <w:rPr>
+          <w:b/>
+        </w:rPr>
+        <w:t xml:space="preserve"> = 0.0105</w:t>
+      </w:r>
+    </w:p>
+    <w:p>
+      <w:r>
+        <w:rPr>
+          <w:b/>
+        </w:rPr>
+        <w:t>True Negative Rate:</w:t>
+      </w:r>
+      <w:r>
+        <w:t xml:space="preserve"> When it's actually no, how often does it predict no?</w:t>
+      </w:r>
+    </w:p>
+    <w:p>
+      <w:pPr>
+        <w:ind w:firstLine="720"/>
+      </w:pPr>
+      <w:r>
+        <w:t>TN/actual no = 756/951</w:t>
+      </w:r>
+      <w:r>
+        <w:t>=</w:t>
+      </w:r>
+      <w:r>
+        <w:t xml:space="preserve"> 0.794</w:t>
+      </w:r>
+    </w:p>
+    <w:p>
+      <w:pPr>
+        <w:ind w:firstLine="720"/>
+      </w:pPr>
+      <w:r>
+        <w:t>E</w:t>
+      </w:r>
+      <w:r>
+        <w:t>quivalent to 1 minus False Positive Rate</w:t>
+      </w:r>
+      <w:r>
+        <w:t xml:space="preserve"> </w:t>
+      </w:r>
+      <w:r>
+        <w:t>also known as "Specificity"</w:t>
+      </w:r>
+    </w:p>
+    <w:p>
+      <w:pPr>
+        <w:ind w:firstLine="720"/>
+      </w:pPr>
+    </w:p>
+    <w:p/>
+    <w:p>
+      <w:r>
+        <w:t xml:space="preserve">After </w:t>
+      </w:r>
+      <w:r>
+        <w:t>calculating Confusing</w:t>
+      </w:r>
+      <w:r>
+        <w:t xml:space="preserve"> matrix the accuracy is </w:t>
+      </w:r>
+      <w:r>
+        <w:rPr>
+          <w:b/>
+        </w:rPr>
+        <w:t>0.884</w:t>
+      </w:r>
+      <w:r>
+        <w:rPr>
+          <w:b/>
+        </w:rPr>
+        <w:t xml:space="preserve">, </w:t>
+      </w:r>
+      <w:r>
+        <w:t>so its means that</w:t>
+      </w:r>
+      <w:r>
+        <w:rPr>
+          <w:b/>
+        </w:rPr>
+        <w:t xml:space="preserve"> </w:t>
+      </w:r>
+      <w:r>
+        <w:rPr>
+          <w:b/>
+        </w:rPr>
+        <w:t xml:space="preserve">Accuracy of our Gaussian Naive Bayes model </w:t>
+      </w:r>
+      <w:r>
+        <w:t>is good</w:t>
+      </w:r>
+    </w:p>
+    <w:p>
+      <w:pPr>
+        <w:pStyle w:val="Heading1"/>
+      </w:pPr>
+      <w:r>
+        <w:t>Extreme Gradient Boosting (XGBoost) Ensemble</w:t>
+      </w:r>
+    </w:p>
+    <w:p>
+      <w:r>
+        <w:t xml:space="preserve">XGBoost is a </w:t>
+      </w:r>
+      <w:r>
+        <w:rPr>
+          <w:b/>
+        </w:rPr>
+        <w:t>ensemble</w:t>
+      </w:r>
+      <w:r>
+        <w:t xml:space="preserve"> Machine Learning algorithm</w:t>
+      </w:r>
+      <w:r>
+        <w:t xml:space="preserve"> that overcome the Bias + Variance +Irreducible Error.</w:t>
+      </w:r>
+    </w:p>
+    <w:p>
+      <w:r>
+        <w:t xml:space="preserve">Ensemble has three method </w:t>
+      </w:r>
+      <w:r>
+        <w:rPr>
+          <w:b/>
+        </w:rPr>
+        <w:t>Bagging</w:t>
+      </w:r>
+      <w:r>
+        <w:t xml:space="preserve">, </w:t>
+      </w:r>
+      <w:r>
+        <w:rPr>
+          <w:b/>
+        </w:rPr>
+        <w:t>Booting</w:t>
+      </w:r>
+      <w:r>
+        <w:t xml:space="preserve"> and </w:t>
+      </w:r>
+      <w:r>
+        <w:rPr>
+          <w:b/>
+        </w:rPr>
+        <w:t>Stacking</w:t>
+      </w:r>
+      <w:r>
+        <w:t xml:space="preserve"> .</w:t>
+      </w:r>
+    </w:p>
+    <w:p>
+      <w:r>
+        <w:t>XGBoost applies a better regularization technique to reduce overfitting, and it is one of the differences from the gradient boosting</w:t>
+      </w:r>
+      <w:r>
+        <w:t>.</w:t>
+      </w:r>
+    </w:p>
+    <w:p>
+      <w:pPr>
+        <w:shd w:val="clear" w:color="auto" w:fill="FFFFFE"/>
+        <w:spacing w:line="285" w:lineRule="atLeast"/>
+        <w:rPr>
+          <w:rFonts w:ascii="Courier New" w:eastAsia="Times New Roman" w:hAnsi="Courier New" w:cs="Courier New"/>
+          <w:color w:val="5B9BD5" w:themeColor="accent1"/>
+          <w:sz w:val="21"/>
+          <w:szCs w:val="21"/>
+          <w:lang w:eastAsia="en-GB"/>
+        </w:rPr>
+      </w:pPr>
+      <w:r>
+        <w:tab/>
+      </w:r>
+      <w:r>
+        <w:rPr>
+          <w:rFonts w:ascii="Courier New" w:eastAsia="Times New Roman" w:hAnsi="Courier New" w:cs="Courier New"/>
+          <w:color w:val="5B9BD5" w:themeColor="accent1"/>
+          <w:sz w:val="21"/>
+          <w:szCs w:val="21"/>
+          <w:lang w:eastAsia="en-GB"/>
+        </w:rPr>
+        <w:t>XGBClassifier_eval_set = [(X_test, y_test)]</w:t>
+      </w:r>
+    </w:p>
+    <w:p>
+      <w:pPr>
+        <w:shd w:val="clear" w:color="auto" w:fill="FFFFFE"/>
+        <w:spacing w:after="0" w:line="285" w:lineRule="atLeast"/>
+        <w:rPr>
+          <w:rFonts w:ascii="Courier New" w:eastAsia="Times New Roman" w:hAnsi="Courier New" w:cs="Courier New"/>
+          <w:color w:val="5B9BD5" w:themeColor="accent1"/>
+          <w:sz w:val="21"/>
+          <w:szCs w:val="21"/>
+          <w:lang w:eastAsia="en-GB"/>
+        </w:rPr>
+      </w:pPr>
+    </w:p>
+    <w:p>
+      <w:pPr>
+        <w:shd w:val="clear" w:color="auto" w:fill="FFFFFE"/>
+        <w:spacing w:after="0" w:line="285" w:lineRule="atLeast"/>
+        <w:rPr>
+          <w:rFonts w:ascii="Courier New" w:eastAsia="Times New Roman" w:hAnsi="Courier New" w:cs="Courier New"/>
+          <w:color w:val="5B9BD5" w:themeColor="accent1"/>
+          <w:sz w:val="21"/>
+          <w:szCs w:val="21"/>
+          <w:lang w:eastAsia="en-GB"/>
+        </w:rPr>
+      </w:pPr>
+      <w:r>
+        <w:rPr>
+          <w:rFonts w:ascii="Courier New" w:eastAsia="Times New Roman" w:hAnsi="Courier New" w:cs="Courier New"/>
+          <w:color w:val="5B9BD5" w:themeColor="accent1"/>
+          <w:sz w:val="21"/>
+          <w:szCs w:val="21"/>
+          <w:lang w:eastAsia="en-GB"/>
+        </w:rPr>
+        <w:t>model_xgb = xgb.XGBClassifier(n_estimators=500,                          </w:t>
+      </w:r>
+    </w:p>
+    <w:p>
+      <w:pPr>
+        <w:shd w:val="clear" w:color="auto" w:fill="FFFFFE"/>
+        <w:spacing w:after="0" w:line="285" w:lineRule="atLeast"/>
+        <w:rPr>
+          <w:rFonts w:ascii="Courier New" w:eastAsia="Times New Roman" w:hAnsi="Courier New" w:cs="Courier New"/>
+          <w:color w:val="5B9BD5" w:themeColor="accent1"/>
+          <w:sz w:val="21"/>
+          <w:szCs w:val="21"/>
+          <w:lang w:eastAsia="en-GB"/>
+        </w:rPr>
+      </w:pPr>
+      <w:r>
+        <w:rPr>
+          <w:rFonts w:ascii="Courier New" w:eastAsia="Times New Roman" w:hAnsi="Courier New" w:cs="Courier New"/>
+          <w:color w:val="5B9BD5" w:themeColor="accent1"/>
+          <w:sz w:val="21"/>
+          <w:szCs w:val="21"/>
+          <w:lang w:eastAsia="en-GB"/>
+        </w:rPr>
+        <w:t>                          learning_rate=0.05,</w:t>
+      </w:r>
+    </w:p>
+    <w:p>
+      <w:pPr>
+        <w:shd w:val="clear" w:color="auto" w:fill="FFFFFE"/>
+        <w:spacing w:after="0" w:line="285" w:lineRule="atLeast"/>
+        <w:rPr>
+          <w:rFonts w:ascii="Courier New" w:eastAsia="Times New Roman" w:hAnsi="Courier New" w:cs="Courier New"/>
+          <w:color w:val="5B9BD5" w:themeColor="accent1"/>
+          <w:sz w:val="21"/>
+          <w:szCs w:val="21"/>
+          <w:lang w:eastAsia="en-GB"/>
+        </w:rPr>
+      </w:pPr>
+      <w:r>
+        <w:rPr>
+          <w:rFonts w:ascii="Courier New" w:eastAsia="Times New Roman" w:hAnsi="Courier New" w:cs="Courier New"/>
+          <w:color w:val="5B9BD5" w:themeColor="accent1"/>
+          <w:sz w:val="21"/>
+          <w:szCs w:val="21"/>
+          <w:lang w:eastAsia="en-GB"/>
+        </w:rPr>
+        <w:t>                          random_state=42,</w:t>
+      </w:r>
+    </w:p>
+    <w:p>
+      <w:pPr>
+        <w:shd w:val="clear" w:color="auto" w:fill="FFFFFE"/>
+        <w:spacing w:after="0" w:line="285" w:lineRule="atLeast"/>
+        <w:rPr>
+          <w:rFonts w:ascii="Courier New" w:eastAsia="Times New Roman" w:hAnsi="Courier New" w:cs="Courier New"/>
+          <w:color w:val="5B9BD5" w:themeColor="accent1"/>
+          <w:sz w:val="21"/>
+          <w:szCs w:val="21"/>
+          <w:lang w:eastAsia="en-GB"/>
+        </w:rPr>
+      </w:pPr>
+      <w:r>
+        <w:rPr>
+          <w:rFonts w:ascii="Courier New" w:eastAsia="Times New Roman" w:hAnsi="Courier New" w:cs="Courier New"/>
+          <w:color w:val="5B9BD5" w:themeColor="accent1"/>
+          <w:sz w:val="21"/>
+          <w:szCs w:val="21"/>
+          <w:lang w:eastAsia="en-GB"/>
+        </w:rPr>
+        <w:t>                          eval_set=XGBClassifier_eval_set,</w:t>
+      </w:r>
+    </w:p>
+    <w:p>
+      <w:pPr>
+        <w:shd w:val="clear" w:color="auto" w:fill="FFFFFE"/>
+        <w:spacing w:after="0" w:line="285" w:lineRule="atLeast"/>
+        <w:rPr>
+          <w:rFonts w:ascii="Courier New" w:eastAsia="Times New Roman" w:hAnsi="Courier New" w:cs="Courier New"/>
+          <w:color w:val="5B9BD5" w:themeColor="accent1"/>
+          <w:sz w:val="21"/>
+          <w:szCs w:val="21"/>
+          <w:lang w:eastAsia="en-GB"/>
+        </w:rPr>
+      </w:pPr>
+      <w:r>
+        <w:rPr>
+          <w:rFonts w:ascii="Courier New" w:eastAsia="Times New Roman" w:hAnsi="Courier New" w:cs="Courier New"/>
+          <w:color w:val="5B9BD5" w:themeColor="accent1"/>
+          <w:sz w:val="21"/>
+          <w:szCs w:val="21"/>
+          <w:lang w:eastAsia="en-GB"/>
+        </w:rPr>
+        <w:t>                          max_depth=3,</w:t>
+      </w:r>
+    </w:p>
+    <w:p>
+      <w:pPr>
+        <w:shd w:val="clear" w:color="auto" w:fill="FFFFFE"/>
+        <w:spacing w:after="0" w:line="285" w:lineRule="atLeast"/>
+        <w:rPr>
+          <w:rFonts w:ascii="Courier New" w:eastAsia="Times New Roman" w:hAnsi="Courier New" w:cs="Courier New"/>
+          <w:color w:val="5B9BD5" w:themeColor="accent1"/>
+          <w:sz w:val="21"/>
+          <w:szCs w:val="21"/>
+          <w:lang w:eastAsia="en-GB"/>
+        </w:rPr>
+      </w:pPr>
+      <w:r>
+        <w:rPr>
+          <w:rFonts w:ascii="Courier New" w:eastAsia="Times New Roman" w:hAnsi="Courier New" w:cs="Courier New"/>
+          <w:color w:val="5B9BD5" w:themeColor="accent1"/>
+          <w:sz w:val="21"/>
+          <w:szCs w:val="21"/>
+          <w:lang w:eastAsia="en-GB"/>
+        </w:rPr>
+        <w:t>                          eval_metric='merror',</w:t>
+      </w:r>
+    </w:p>
+    <w:p>
+      <w:pPr>
+        <w:shd w:val="clear" w:color="auto" w:fill="FFFFFE"/>
+        <w:spacing w:after="0" w:line="285" w:lineRule="atLeast"/>
+        <w:rPr>
+          <w:rFonts w:ascii="Courier New" w:eastAsia="Times New Roman" w:hAnsi="Courier New" w:cs="Courier New"/>
+          <w:color w:val="5B9BD5" w:themeColor="accent1"/>
+          <w:sz w:val="21"/>
+          <w:szCs w:val="21"/>
+          <w:lang w:eastAsia="en-GB"/>
+        </w:rPr>
+      </w:pPr>
+      <w:r>
+        <w:rPr>
+          <w:rFonts w:ascii="Courier New" w:eastAsia="Times New Roman" w:hAnsi="Courier New" w:cs="Courier New"/>
+          <w:color w:val="5B9BD5" w:themeColor="accent1"/>
+          <w:sz w:val="21"/>
+          <w:szCs w:val="21"/>
+          <w:lang w:eastAsia="en-GB"/>
+        </w:rPr>
+        <w:t>                          early_stopping_rounds=10,</w:t>
+      </w:r>
+    </w:p>
+    <w:p>
+      <w:pPr>
+        <w:shd w:val="clear" w:color="auto" w:fill="FFFFFE"/>
+        <w:spacing w:after="0" w:line="285" w:lineRule="atLeast"/>
+        <w:rPr>
+          <w:rFonts w:ascii="Courier New" w:eastAsia="Times New Roman" w:hAnsi="Courier New" w:cs="Courier New"/>
+          <w:color w:val="5B9BD5" w:themeColor="accent1"/>
+          <w:sz w:val="21"/>
+          <w:szCs w:val="21"/>
+          <w:lang w:eastAsia="en-GB"/>
+        </w:rPr>
+      </w:pPr>
+      <w:r>
+        <w:rPr>
+          <w:rFonts w:ascii="Courier New" w:eastAsia="Times New Roman" w:hAnsi="Courier New" w:cs="Courier New"/>
+          <w:color w:val="5B9BD5" w:themeColor="accent1"/>
+          <w:sz w:val="21"/>
+          <w:szCs w:val="21"/>
+          <w:lang w:eastAsia="en-GB"/>
+        </w:rPr>
+        <w:t>                          verbose=True,</w:t>
+      </w:r>
+    </w:p>
+    <w:p>
+      <w:pPr>
+        <w:shd w:val="clear" w:color="auto" w:fill="FFFFFE"/>
+        <w:spacing w:after="0" w:line="285" w:lineRule="atLeast"/>
+        <w:rPr>
+          <w:rFonts w:ascii="Courier New" w:eastAsia="Times New Roman" w:hAnsi="Courier New" w:cs="Courier New"/>
+          <w:color w:val="5B9BD5" w:themeColor="accent1"/>
+          <w:sz w:val="21"/>
+          <w:szCs w:val="21"/>
+          <w:lang w:eastAsia="en-GB"/>
+        </w:rPr>
+      </w:pPr>
+      <w:r>
+        <w:rPr>
+          <w:rFonts w:ascii="Courier New" w:eastAsia="Times New Roman" w:hAnsi="Courier New" w:cs="Courier New"/>
+          <w:color w:val="5B9BD5" w:themeColor="accent1"/>
+          <w:sz w:val="21"/>
+          <w:szCs w:val="21"/>
+          <w:lang w:eastAsia="en-GB"/>
+        </w:rPr>
+        <w:t>                          n_jobs=-1)</w:t>
+      </w:r>
+    </w:p>
+    <w:p>
+      <w:pPr>
+        <w:shd w:val="clear" w:color="auto" w:fill="FFFFFE"/>
+        <w:spacing w:after="0" w:line="285" w:lineRule="atLeast"/>
+        <w:rPr>
+          <w:rFonts w:ascii="Courier New" w:eastAsia="Times New Roman" w:hAnsi="Courier New" w:cs="Courier New"/>
+          <w:color w:val="5B9BD5" w:themeColor="accent1"/>
+          <w:sz w:val="21"/>
+          <w:szCs w:val="21"/>
+          <w:lang w:eastAsia="en-GB"/>
+        </w:rPr>
+      </w:pPr>
+    </w:p>
+    <w:p>
+      <w:pPr>
+        <w:shd w:val="clear" w:color="auto" w:fill="FFFFFE"/>
+        <w:spacing w:after="0" w:line="285" w:lineRule="atLeast"/>
+        <w:ind w:left="720"/>
+        <w:rPr>
+          <w:rFonts w:ascii="Courier New" w:eastAsia="Times New Roman" w:hAnsi="Courier New" w:cs="Courier New"/>
+          <w:color w:val="5B9BD5" w:themeColor="accent1"/>
+          <w:sz w:val="21"/>
+          <w:szCs w:val="21"/>
+          <w:lang w:eastAsia="en-GB"/>
+        </w:rPr>
+      </w:pPr>
+      <w:r>
+        <w:rPr>
+          <w:rFonts w:ascii="Courier New" w:eastAsia="Times New Roman" w:hAnsi="Courier New" w:cs="Courier New"/>
+          <w:color w:val="5B9BD5" w:themeColor="accent1"/>
+          <w:sz w:val="21"/>
+          <w:szCs w:val="21"/>
+          <w:lang w:eastAsia="en-GB"/>
+        </w:rPr>
+        <w:lastRenderedPageBreak/>
+        <w:t>model_xgb.fit(X_train, y_train);</w:t>
+      </w:r>
+    </w:p>
+    <w:p>
+      <w:pPr>
+        <w:shd w:val="clear" w:color="auto" w:fill="FFFFFE"/>
+        <w:spacing w:after="0" w:line="285" w:lineRule="atLeast"/>
+        <w:ind w:left="720"/>
+        <w:rPr>
+          <w:rFonts w:ascii="Courier New" w:eastAsia="Times New Roman" w:hAnsi="Courier New" w:cs="Courier New"/>
+          <w:color w:val="5B9BD5" w:themeColor="accent1"/>
+          <w:sz w:val="21"/>
+          <w:szCs w:val="21"/>
+          <w:lang w:eastAsia="en-GB"/>
+        </w:rPr>
+      </w:pPr>
+      <w:r>
+        <w:rPr>
+          <w:rFonts w:ascii="Courier New" w:eastAsia="Times New Roman" w:hAnsi="Courier New" w:cs="Courier New"/>
+          <w:color w:val="5B9BD5" w:themeColor="accent1"/>
+          <w:sz w:val="21"/>
+          <w:szCs w:val="21"/>
+          <w:lang w:eastAsia="en-GB"/>
+        </w:rPr>
+        <w:t>print("XGBoost Classifier Test Accuracy:", model_xgb.score(X_test, y_test))</w:t>
+      </w:r>
+    </w:p>
+    <w:p/>
+    <w:p>
+      <w:pPr>
+        <w:rPr>
+          <w:rFonts w:ascii="Courier New" w:hAnsi="Courier New" w:cs="Courier New"/>
+          <w:color w:val="000000" w:themeColor="text1"/>
+          <w:sz w:val="21"/>
+          <w:szCs w:val="21"/>
+          <w:shd w:val="clear" w:color="auto" w:fill="FFFFFF"/>
+        </w:rPr>
+      </w:pPr>
+      <w:r>
+        <w:rPr>
+          <w:rFonts w:ascii="Courier New" w:hAnsi="Courier New" w:cs="Courier New"/>
+          <w:b/>
+          <w:color w:val="000000" w:themeColor="text1"/>
+          <w:sz w:val="21"/>
+          <w:szCs w:val="21"/>
+          <w:shd w:val="clear" w:color="auto" w:fill="FFFFFF"/>
+        </w:rPr>
+        <w:t>Accuracy</w:t>
+      </w:r>
+      <w:r>
+        <w:rPr>
+          <w:rFonts w:ascii="Courier New" w:hAnsi="Courier New" w:cs="Courier New"/>
+          <w:color w:val="000000" w:themeColor="text1"/>
+          <w:sz w:val="21"/>
+          <w:szCs w:val="21"/>
+          <w:shd w:val="clear" w:color="auto" w:fill="FFFFFF"/>
+        </w:rPr>
+        <w:t>:</w:t>
+      </w:r>
+      <w:r>
+        <w:rPr>
+          <w:rFonts w:ascii="Courier New" w:hAnsi="Courier New" w:cs="Courier New"/>
+          <w:color w:val="000000" w:themeColor="text1"/>
+          <w:sz w:val="21"/>
+          <w:szCs w:val="21"/>
+          <w:shd w:val="clear" w:color="auto" w:fill="FFFFFF"/>
+        </w:rPr>
+        <w:t xml:space="preserve"> XGBoost Classifier Test Accuracy: </w:t>
+      </w:r>
+      <w:r>
+        <w:rPr>
+          <w:rFonts w:ascii="Courier New" w:hAnsi="Courier New" w:cs="Courier New"/>
+          <w:b/>
+          <w:color w:val="000000" w:themeColor="text1"/>
+          <w:sz w:val="21"/>
+          <w:szCs w:val="21"/>
+          <w:shd w:val="clear" w:color="auto" w:fill="FFFFFF"/>
+        </w:rPr>
+        <w:t>0.956081081081081</w:t>
+      </w:r>
+    </w:p>
+    <w:p>
+      <w:r>
+        <w:t xml:space="preserve">Below are the </w:t>
+      </w:r>
+      <w:r>
+        <w:t>confusion matrix</w:t>
+      </w:r>
+    </w:p>
+    <w:p>
+      <w:pPr>
+        <w:rPr>
+          <w:color w:val="000000" w:themeColor="text1"/>
+        </w:rPr>
+      </w:pPr>
+      <w:r>
+        <w:rPr>
+          <w:noProof/>
+          <w:lang w:eastAsia="en-GB"/>
+        </w:rPr>
+        <w:drawing>
+          <wp:inline distT="0" distB="0" distL="0" distR="0" wp14:anchorId="62827E19" wp14:editId="190B8C5B">
+            <wp:extent cx="5048250" cy="2831123"/>
+            <wp:effectExtent l="0" t="0" r="0" b="7620"/>
+            <wp:docPr id="17" name="Picture 17"/>
+            <wp:cNvGraphicFramePr>
+              <a:graphicFrameLocks xmlns:a="http://schemas.openxmlformats.org/drawingml/2006/main" noChangeAspect="1"/>
+            </wp:cNvGraphicFramePr>
+            <a:graphic xmlns:a="http://schemas.openxmlformats.org/drawingml/2006/main">
+              <a:graphicData uri="http://schemas.openxmlformats.org/drawingml/2006/picture">
+                <pic:pic xmlns:pic="http://schemas.openxmlformats.org/drawingml/2006/picture">
+                  <pic:nvPicPr>
+                    <pic:cNvPr id="1" name=""/>
+                    <pic:cNvPicPr/>
+                  </pic:nvPicPr>
+                  <pic:blipFill>
+                    <a:blip r:embed="rId30"/>
+                    <a:stretch>
+                      <a:fillRect/>
+                    </a:stretch>
+                  </pic:blipFill>
+                  <pic:spPr>
+                    <a:xfrm>
+                      <a:off x="0" y="0"/>
+                      <a:ext cx="5051085" cy="2832713"/>
+                    </a:xfrm>
+                    <a:prstGeom prst="rect">
+                      <a:avLst/>
+                    </a:prstGeom>
+                  </pic:spPr>
+                </pic:pic>
+              </a:graphicData>
+            </a:graphic>
+          </wp:inline>
+        </w:drawing>
+      </w:r>
+    </w:p>
+    <w:p>
+      <w:pPr>
+        <w:rPr>
+          <w:color w:val="000000" w:themeColor="text1"/>
+        </w:rPr>
+      </w:pPr>
+    </w:p>
+    <w:p>
+      <w:r>
+        <w:rPr>
+          <w:noProof/>
+          <w:lang w:eastAsia="en-GB"/>
+        </w:rPr>
+        <w:drawing>
+          <wp:inline distT="0" distB="0" distL="0" distR="0" wp14:anchorId="63967F5E" wp14:editId="72C97655">
+            <wp:extent cx="3982915" cy="523875"/>
+            <wp:effectExtent l="0" t="0" r="0" b="0"/>
+            <wp:docPr id="16" name="Picture 16"/>
+            <wp:cNvGraphicFramePr>
+              <a:graphicFrameLocks xmlns:a="http://schemas.openxmlformats.org/drawingml/2006/main" noChangeAspect="1"/>
+            </wp:cNvGraphicFramePr>
+            <a:graphic xmlns:a="http://schemas.openxmlformats.org/drawingml/2006/main">
+              <a:graphicData uri="http://schemas.openxmlformats.org/drawingml/2006/picture">
+                <pic:pic xmlns:pic="http://schemas.openxmlformats.org/drawingml/2006/picture">
+                  <pic:nvPicPr>
+                    <pic:cNvPr id="1" name=""/>
+                    <pic:cNvPicPr/>
+                  </pic:nvPicPr>
+                  <pic:blipFill>
+                    <a:blip r:embed="rId31"/>
+                    <a:stretch>
+                      <a:fillRect/>
+                    </a:stretch>
+                  </pic:blipFill>
+                  <pic:spPr>
+                    <a:xfrm>
+                      <a:off x="0" y="0"/>
+                      <a:ext cx="3995952" cy="525590"/>
+                    </a:xfrm>
+                    <a:prstGeom prst="rect">
+                      <a:avLst/>
+                    </a:prstGeom>
+                  </pic:spPr>
+                </pic:pic>
+              </a:graphicData>
+            </a:graphic>
+          </wp:inline>
+        </w:drawing>
+      </w:r>
+    </w:p>
+    <w:p/>
+    <w:p/>
+    <w:p>
+      <w:pPr>
+        <w:pStyle w:val="Heading2"/>
+      </w:pPr>
+      <w:r>
+        <w:t>K-mean Clustering</w:t>
+      </w:r>
+    </w:p>
+    <w:p>
+      <w:r>
+        <w:t xml:space="preserve">“Clustering” is the process of grouping similar entities together. </w:t>
+      </w:r>
+      <w:r>
+        <w:t>U</w:t>
+      </w:r>
+      <w:r>
+        <w:t>nsupervised machine learning technique is to find similarities in the data point and group similar data points together.</w:t>
+      </w:r>
+    </w:p>
+    <w:p>
+      <w:r>
+        <w:t>The Kmeans algorithm is a repetitive algorithm that tries to divide the database into predetermined special subgroups (clusters), which do not overlap because each data point belongs to a single group. Try to make the data points in the cluster as similar as possible, while making the clusters as different (by far) as possible.</w:t>
+      </w:r>
+    </w:p>
+    <w:p>
+      <w:pPr>
+        <w:pStyle w:val="Heading1"/>
+      </w:pPr>
+      <w:r>
         <w:t>Analysis and Results</w:t>
       </w:r>
       <w:bookmarkEnd w:id="19"/>
     </w:p>
-    <w:p>
-      <w:bookmarkStart w:id="20" w:name="_GoBack"/>
+    <w:p/>
+    <w:p>
+      <w:pPr>
+        <w:pStyle w:val="Heading1"/>
+      </w:pPr>
+      <w:bookmarkStart w:id="20" w:name="_Toc90027420"/>
+      <w:r>
+        <w:t>Conclusions</w:t>
+      </w:r>
       <w:bookmarkEnd w:id="20"/>
     </w:p>
+    <w:p/>
     <w:p>
       <w:pPr>
         <w:pStyle w:val="Heading1"/>
       </w:pPr>
-      <w:bookmarkStart w:id="21" w:name="_Toc90027420"/>
-      <w:r>
-        <w:t>Conclusions</w:t>
+      <w:bookmarkStart w:id="21" w:name="_Toc90027421"/>
+      <w:r>
+        <w:lastRenderedPageBreak/>
+        <w:t>References</w:t>
       </w:r>
       <w:bookmarkEnd w:id="21"/>
     </w:p>
-    <w:p/>
-    <w:p>
-      <w:pPr>
-        <w:pStyle w:val="Heading1"/>
-      </w:pPr>
-      <w:bookmarkStart w:id="22" w:name="_Toc90027421"/>
-      <w:r>
-        <w:t>References</w:t>
-      </w:r>
-      <w:bookmarkEnd w:id="22"/>
-    </w:p>
     <w:p>
       <w:pPr>
         <w:rPr>
           <w:color w:val="5B9BD5" w:themeColor="accent1"/>
         </w:rPr>
       </w:pPr>
-      <w:hyperlink r:id="rId26" w:history="1">
+      <w:hyperlink r:id="rId32" w:history="1">
         <w:r>
           <w:rPr>
             <w:rStyle w:val="Hyperlink"/>
@@ -5422,7 +6845,26 @@
         <w:t>https://towardsdatascience.com/feature-selection-correlation-and-p-value-da8921bfb3cf</w:t>
       </w:r>
     </w:p>
-    <w:p/>
+    <w:p>
+      <w:hyperlink r:id="rId33" w:history="1">
+        <w:r>
+          <w:rPr>
+            <w:rStyle w:val="Hyperlink"/>
+          </w:rPr>
+          <w:t>https://www.dataschool.io/simple-guide-to-confusion-matrix-terminology/</w:t>
+        </w:r>
+      </w:hyperlink>
+    </w:p>
+    <w:p>
+      <w:r>
+        <w:t>https://www.analyticsvidhya.com/blog/2019/08/comprehensive-guide-k-means-clustering</w:t>
+      </w:r>
+      <w:bookmarkStart w:id="22" w:name="_GoBack"/>
+      <w:bookmarkEnd w:id="22"/>
+      <w:r>
+        <w:t>/</w:t>
+      </w:r>
+    </w:p>
     <w:p>
       <w:pPr>
         <w:pStyle w:val="Heading1"/>
@@ -5436,12 +6878,12 @@
     <w:p/>
     <w:p/>
     <w:sectPr>
-      <w:headerReference w:type="even" r:id="rId27"/>
-      <w:headerReference w:type="default" r:id="rId28"/>
-      <w:footerReference w:type="even" r:id="rId29"/>
-      <w:footerReference w:type="default" r:id="rId30"/>
-      <w:headerReference w:type="first" r:id="rId31"/>
-      <w:footerReference w:type="first" r:id="rId32"/>
+      <w:headerReference w:type="even" r:id="rId34"/>
+      <w:headerReference w:type="default" r:id="rId35"/>
+      <w:footerReference w:type="even" r:id="rId36"/>
+      <w:footerReference w:type="default" r:id="rId37"/>
+      <w:headerReference w:type="first" r:id="rId38"/>
+      <w:footerReference w:type="first" r:id="rId39"/>
       <w:pgSz w:w="11906" w:h="16838"/>
       <w:pgMar w:top="1440" w:right="1440" w:bottom="1440" w:left="1440" w:header="708" w:footer="708" w:gutter="0"/>
       <w:pgNumType w:start="0"/>
@@ -5792,9 +7234,9 @@
     </w:lvl>
   </w:abstractNum>
   <w:abstractNum w:abstractNumId="2">
-    <w:nsid w:val="2C056A86"/>
+    <w:nsid w:val="219756D1"/>
     <w:multiLevelType w:val="hybridMultilevel"/>
-    <w:tmpl w:val="E1787A4C"/>
+    <w:tmpl w:val="CF687684"/>
     <w:lvl w:ilvl="0" w:tplc="08090001">
       <w:start w:val="1"/>
       <w:numFmt w:val="bullet"/>
@@ -5905,16 +7347,16 @@
     </w:lvl>
   </w:abstractNum>
   <w:abstractNum w:abstractNumId="3">
-    <w:nsid w:val="322C019B"/>
+    <w:nsid w:val="2C056A86"/>
     <w:multiLevelType w:val="hybridMultilevel"/>
-    <w:tmpl w:val="76B45F32"/>
+    <w:tmpl w:val="E1787A4C"/>
     <w:lvl w:ilvl="0" w:tplc="08090001">
       <w:start w:val="1"/>
       <w:numFmt w:val="bullet"/>
       <w:lvlText w:val=""/>
       <w:lvlJc w:val="left"/>
       <w:pPr>
-        <w:ind w:left="1080" w:hanging="360"/>
+        <w:ind w:left="720" w:hanging="360"/>
       </w:pPr>
       <w:rPr>
         <w:rFonts w:ascii="Symbol" w:hAnsi="Symbol" w:hint="default"/>
@@ -5926,7 +7368,7 @@
       <w:lvlText w:val="o"/>
       <w:lvlJc w:val="left"/>
       <w:pPr>
-        <w:ind w:left="1800" w:hanging="360"/>
+        <w:ind w:left="1440" w:hanging="360"/>
       </w:pPr>
       <w:rPr>
         <w:rFonts w:ascii="Courier New" w:hAnsi="Courier New" w:cs="Courier New" w:hint="default"/>
@@ -5938,7 +7380,7 @@
       <w:lvlText w:val=""/>
       <w:lvlJc w:val="left"/>
       <w:pPr>
-        <w:ind w:left="2520" w:hanging="360"/>
+        <w:ind w:left="2160" w:hanging="360"/>
       </w:pPr>
       <w:rPr>
         <w:rFonts w:ascii="Wingdings" w:hAnsi="Wingdings" w:hint="default"/>
@@ -5950,7 +7392,7 @@
       <w:lvlText w:val=""/>
       <w:lvlJc w:val="left"/>
       <w:pPr>
-        <w:ind w:left="3240" w:hanging="360"/>
+        <w:ind w:left="2880" w:hanging="360"/>
       </w:pPr>
       <w:rPr>
         <w:rFonts w:ascii="Symbol" w:hAnsi="Symbol" w:hint="default"/>
@@ -5962,7 +7404,7 @@
       <w:lvlText w:val="o"/>
       <w:lvlJc w:val="left"/>
       <w:pPr>
-        <w:ind w:left="3960" w:hanging="360"/>
+        <w:ind w:left="3600" w:hanging="360"/>
       </w:pPr>
       <w:rPr>
         <w:rFonts w:ascii="Courier New" w:hAnsi="Courier New" w:cs="Courier New" w:hint="default"/>
@@ -5974,7 +7416,7 @@
       <w:lvlText w:val=""/>
       <w:lvlJc w:val="left"/>
       <w:pPr>
-        <w:ind w:left="4680" w:hanging="360"/>
+        <w:ind w:left="4320" w:hanging="360"/>
       </w:pPr>
       <w:rPr>
         <w:rFonts w:ascii="Wingdings" w:hAnsi="Wingdings" w:hint="default"/>
@@ -5986,7 +7428,7 @@
       <w:lvlText w:val=""/>
       <w:lvlJc w:val="left"/>
       <w:pPr>
-        <w:ind w:left="5400" w:hanging="360"/>
+        <w:ind w:left="5040" w:hanging="360"/>
       </w:pPr>
       <w:rPr>
         <w:rFonts w:ascii="Symbol" w:hAnsi="Symbol" w:hint="default"/>
@@ -5998,7 +7440,7 @@
       <w:lvlText w:val="o"/>
       <w:lvlJc w:val="left"/>
       <w:pPr>
-        <w:ind w:left="6120" w:hanging="360"/>
+        <w:ind w:left="5760" w:hanging="360"/>
       </w:pPr>
       <w:rPr>
         <w:rFonts w:ascii="Courier New" w:hAnsi="Courier New" w:cs="Courier New" w:hint="default"/>
@@ -6010,7 +7452,7 @@
       <w:lvlText w:val=""/>
       <w:lvlJc w:val="left"/>
       <w:pPr>
-        <w:ind w:left="6840" w:hanging="360"/>
+        <w:ind w:left="6480" w:hanging="360"/>
       </w:pPr>
       <w:rPr>
         <w:rFonts w:ascii="Wingdings" w:hAnsi="Wingdings" w:hint="default"/>
@@ -6018,16 +7460,16 @@
     </w:lvl>
   </w:abstractNum>
   <w:abstractNum w:abstractNumId="4">
-    <w:nsid w:val="43FC5D36"/>
+    <w:nsid w:val="322C019B"/>
     <w:multiLevelType w:val="hybridMultilevel"/>
-    <w:tmpl w:val="54548190"/>
+    <w:tmpl w:val="76B45F32"/>
     <w:lvl w:ilvl="0" w:tplc="08090001">
       <w:start w:val="1"/>
       <w:numFmt w:val="bullet"/>
       <w:lvlText w:val=""/>
       <w:lvlJc w:val="left"/>
       <w:pPr>
-        <w:ind w:left="720" w:hanging="360"/>
+        <w:ind w:left="1080" w:hanging="360"/>
       </w:pPr>
       <w:rPr>
         <w:rFonts w:ascii="Symbol" w:hAnsi="Symbol" w:hint="default"/>
@@ -6039,7 +7481,7 @@
       <w:lvlText w:val="o"/>
       <w:lvlJc w:val="left"/>
       <w:pPr>
-        <w:ind w:left="1440" w:hanging="360"/>
+        <w:ind w:left="1800" w:hanging="360"/>
       </w:pPr>
       <w:rPr>
         <w:rFonts w:ascii="Courier New" w:hAnsi="Courier New" w:cs="Courier New" w:hint="default"/>
@@ -6051,7 +7493,7 @@
       <w:lvlText w:val=""/>
       <w:lvlJc w:val="left"/>
       <w:pPr>
-        <w:ind w:left="2160" w:hanging="360"/>
+        <w:ind w:left="2520" w:hanging="360"/>
       </w:pPr>
       <w:rPr>
         <w:rFonts w:ascii="Wingdings" w:hAnsi="Wingdings" w:hint="default"/>
@@ -6063,7 +7505,7 @@
       <w:lvlText w:val=""/>
       <w:lvlJc w:val="left"/>
       <w:pPr>
-        <w:ind w:left="2880" w:hanging="360"/>
+        <w:ind w:left="3240" w:hanging="360"/>
       </w:pPr>
       <w:rPr>
         <w:rFonts w:ascii="Symbol" w:hAnsi="Symbol" w:hint="default"/>
@@ -6075,7 +7517,7 @@
       <w:lvlText w:val="o"/>
       <w:lvlJc w:val="left"/>
       <w:pPr>
-        <w:ind w:left="3600" w:hanging="360"/>
+        <w:ind w:left="3960" w:hanging="360"/>
       </w:pPr>
       <w:rPr>
         <w:rFonts w:ascii="Courier New" w:hAnsi="Courier New" w:cs="Courier New" w:hint="default"/>
@@ -6087,7 +7529,7 @@
       <w:lvlText w:val=""/>
       <w:lvlJc w:val="left"/>
       <w:pPr>
-        <w:ind w:left="4320" w:hanging="360"/>
+        <w:ind w:left="4680" w:hanging="360"/>
       </w:pPr>
       <w:rPr>
         <w:rFonts w:ascii="Wingdings" w:hAnsi="Wingdings" w:hint="default"/>
@@ -6099,7 +7541,7 @@
       <w:lvlText w:val=""/>
       <w:lvlJc w:val="left"/>
       <w:pPr>
-        <w:ind w:left="5040" w:hanging="360"/>
+        <w:ind w:left="5400" w:hanging="360"/>
       </w:pPr>
       <w:rPr>
         <w:rFonts w:ascii="Symbol" w:hAnsi="Symbol" w:hint="default"/>
@@ -6111,7 +7553,7 @@
       <w:lvlText w:val="o"/>
       <w:lvlJc w:val="left"/>
       <w:pPr>
-        <w:ind w:left="5760" w:hanging="360"/>
+        <w:ind w:left="6120" w:hanging="360"/>
       </w:pPr>
       <w:rPr>
         <w:rFonts w:ascii="Courier New" w:hAnsi="Courier New" w:cs="Courier New" w:hint="default"/>
@@ -6123,7 +7565,7 @@
       <w:lvlText w:val=""/>
       <w:lvlJc w:val="left"/>
       <w:pPr>
-        <w:ind w:left="6480" w:hanging="360"/>
+        <w:ind w:left="6840" w:hanging="360"/>
       </w:pPr>
       <w:rPr>
         <w:rFonts w:ascii="Wingdings" w:hAnsi="Wingdings" w:hint="default"/>
@@ -6131,9 +7573,9 @@
     </w:lvl>
   </w:abstractNum>
   <w:abstractNum w:abstractNumId="5">
-    <w:nsid w:val="4D266CE0"/>
+    <w:nsid w:val="43FC5D36"/>
     <w:multiLevelType w:val="hybridMultilevel"/>
-    <w:tmpl w:val="1B82D408"/>
+    <w:tmpl w:val="54548190"/>
     <w:lvl w:ilvl="0" w:tplc="08090001">
       <w:start w:val="1"/>
       <w:numFmt w:val="bullet"/>
@@ -6244,95 +7686,9 @@
     </w:lvl>
   </w:abstractNum>
   <w:abstractNum w:abstractNumId="6">
-    <w:nsid w:val="4DFA244F"/>
+    <w:nsid w:val="4D266CE0"/>
     <w:multiLevelType w:val="hybridMultilevel"/>
-    <w:tmpl w:val="6792CDB6"/>
-    <w:lvl w:ilvl="0" w:tplc="0809000F">
-      <w:start w:val="1"/>
-      <w:numFmt w:val="decimal"/>
-      <w:lvlText w:val="%1."/>
-      <w:lvlJc w:val="left"/>
-      <w:pPr>
-        <w:ind w:left="720" w:hanging="360"/>
-      </w:pPr>
-    </w:lvl>
-    <w:lvl w:ilvl="1" w:tplc="08090019" w:tentative="1">
-      <w:start w:val="1"/>
-      <w:numFmt w:val="lowerLetter"/>
-      <w:lvlText w:val="%2."/>
-      <w:lvlJc w:val="left"/>
-      <w:pPr>
-        <w:ind w:left="1440" w:hanging="360"/>
-      </w:pPr>
-    </w:lvl>
-    <w:lvl w:ilvl="2" w:tplc="0809001B" w:tentative="1">
-      <w:start w:val="1"/>
-      <w:numFmt w:val="lowerRoman"/>
-      <w:lvlText w:val="%3."/>
-      <w:lvlJc w:val="right"/>
-      <w:pPr>
-        <w:ind w:left="2160" w:hanging="180"/>
-      </w:pPr>
-    </w:lvl>
-    <w:lvl w:ilvl="3" w:tplc="0809000F" w:tentative="1">
-      <w:start w:val="1"/>
-      <w:numFmt w:val="decimal"/>
-      <w:lvlText w:val="%4."/>
-      <w:lvlJc w:val="left"/>
-      <w:pPr>
-        <w:ind w:left="2880" w:hanging="360"/>
-      </w:pPr>
-    </w:lvl>
-    <w:lvl w:ilvl="4" w:tplc="08090019" w:tentative="1">
-      <w:start w:val="1"/>
-      <w:numFmt w:val="lowerLetter"/>
-      <w:lvlText w:val="%5."/>
-      <w:lvlJc w:val="left"/>
-      <w:pPr>
-        <w:ind w:left="3600" w:hanging="360"/>
-      </w:pPr>
-    </w:lvl>
-    <w:lvl w:ilvl="5" w:tplc="0809001B" w:tentative="1">
-      <w:start w:val="1"/>
-      <w:numFmt w:val="lowerRoman"/>
-      <w:lvlText w:val="%6."/>
-      <w:lvlJc w:val="right"/>
-      <w:pPr>
-        <w:ind w:left="4320" w:hanging="180"/>
-      </w:pPr>
-    </w:lvl>
-    <w:lvl w:ilvl="6" w:tplc="0809000F" w:tentative="1">
-      <w:start w:val="1"/>
-      <w:numFmt w:val="decimal"/>
-      <w:lvlText w:val="%7."/>
-      <w:lvlJc w:val="left"/>
-      <w:pPr>
-        <w:ind w:left="5040" w:hanging="360"/>
-      </w:pPr>
-    </w:lvl>
-    <w:lvl w:ilvl="7" w:tplc="08090019" w:tentative="1">
-      <w:start w:val="1"/>
-      <w:numFmt w:val="lowerLetter"/>
-      <w:lvlText w:val="%8."/>
-      <w:lvlJc w:val="left"/>
-      <w:pPr>
-        <w:ind w:left="5760" w:hanging="360"/>
-      </w:pPr>
-    </w:lvl>
-    <w:lvl w:ilvl="8" w:tplc="0809001B" w:tentative="1">
-      <w:start w:val="1"/>
-      <w:numFmt w:val="lowerRoman"/>
-      <w:lvlText w:val="%9."/>
-      <w:lvlJc w:val="right"/>
-      <w:pPr>
-        <w:ind w:left="6480" w:hanging="180"/>
-      </w:pPr>
-    </w:lvl>
-  </w:abstractNum>
-  <w:abstractNum w:abstractNumId="7">
-    <w:nsid w:val="62244604"/>
-    <w:multiLevelType w:val="hybridMultilevel"/>
-    <w:tmpl w:val="B6324FA2"/>
+    <w:tmpl w:val="1B82D408"/>
     <w:lvl w:ilvl="0" w:tplc="08090001">
       <w:start w:val="1"/>
       <w:numFmt w:val="bullet"/>
@@ -6442,7 +7798,319 @@
       </w:rPr>
     </w:lvl>
   </w:abstractNum>
+  <w:abstractNum w:abstractNumId="7">
+    <w:nsid w:val="4DFA244F"/>
+    <w:multiLevelType w:val="hybridMultilevel"/>
+    <w:tmpl w:val="6792CDB6"/>
+    <w:lvl w:ilvl="0" w:tplc="0809000F">
+      <w:start w:val="1"/>
+      <w:numFmt w:val="decimal"/>
+      <w:lvlText w:val="%1."/>
+      <w:lvlJc w:val="left"/>
+      <w:pPr>
+        <w:ind w:left="720" w:hanging="360"/>
+      </w:pPr>
+    </w:lvl>
+    <w:lvl w:ilvl="1" w:tplc="08090019" w:tentative="1">
+      <w:start w:val="1"/>
+      <w:numFmt w:val="lowerLetter"/>
+      <w:lvlText w:val="%2."/>
+      <w:lvlJc w:val="left"/>
+      <w:pPr>
+        <w:ind w:left="1440" w:hanging="360"/>
+      </w:pPr>
+    </w:lvl>
+    <w:lvl w:ilvl="2" w:tplc="0809001B" w:tentative="1">
+      <w:start w:val="1"/>
+      <w:numFmt w:val="lowerRoman"/>
+      <w:lvlText w:val="%3."/>
+      <w:lvlJc w:val="right"/>
+      <w:pPr>
+        <w:ind w:left="2160" w:hanging="180"/>
+      </w:pPr>
+    </w:lvl>
+    <w:lvl w:ilvl="3" w:tplc="0809000F" w:tentative="1">
+      <w:start w:val="1"/>
+      <w:numFmt w:val="decimal"/>
+      <w:lvlText w:val="%4."/>
+      <w:lvlJc w:val="left"/>
+      <w:pPr>
+        <w:ind w:left="2880" w:hanging="360"/>
+      </w:pPr>
+    </w:lvl>
+    <w:lvl w:ilvl="4" w:tplc="08090019" w:tentative="1">
+      <w:start w:val="1"/>
+      <w:numFmt w:val="lowerLetter"/>
+      <w:lvlText w:val="%5."/>
+      <w:lvlJc w:val="left"/>
+      <w:pPr>
+        <w:ind w:left="3600" w:hanging="360"/>
+      </w:pPr>
+    </w:lvl>
+    <w:lvl w:ilvl="5" w:tplc="0809001B" w:tentative="1">
+      <w:start w:val="1"/>
+      <w:numFmt w:val="lowerRoman"/>
+      <w:lvlText w:val="%6."/>
+      <w:lvlJc w:val="right"/>
+      <w:pPr>
+        <w:ind w:left="4320" w:hanging="180"/>
+      </w:pPr>
+    </w:lvl>
+    <w:lvl w:ilvl="6" w:tplc="0809000F" w:tentative="1">
+      <w:start w:val="1"/>
+      <w:numFmt w:val="decimal"/>
+      <w:lvlText w:val="%7."/>
+      <w:lvlJc w:val="left"/>
+      <w:pPr>
+        <w:ind w:left="5040" w:hanging="360"/>
+      </w:pPr>
+    </w:lvl>
+    <w:lvl w:ilvl="7" w:tplc="08090019" w:tentative="1">
+      <w:start w:val="1"/>
+      <w:numFmt w:val="lowerLetter"/>
+      <w:lvlText w:val="%8."/>
+      <w:lvlJc w:val="left"/>
+      <w:pPr>
+        <w:ind w:left="5760" w:hanging="360"/>
+      </w:pPr>
+    </w:lvl>
+    <w:lvl w:ilvl="8" w:tplc="0809001B" w:tentative="1">
+      <w:start w:val="1"/>
+      <w:numFmt w:val="lowerRoman"/>
+      <w:lvlText w:val="%9."/>
+      <w:lvlJc w:val="right"/>
+      <w:pPr>
+        <w:ind w:left="6480" w:hanging="180"/>
+      </w:pPr>
+    </w:lvl>
+  </w:abstractNum>
   <w:abstractNum w:abstractNumId="8">
+    <w:nsid w:val="568C0ED1"/>
+    <w:multiLevelType w:val="hybridMultilevel"/>
+    <w:tmpl w:val="107E03FC"/>
+    <w:lvl w:ilvl="0" w:tplc="08090001">
+      <w:start w:val="1"/>
+      <w:numFmt w:val="bullet"/>
+      <w:lvlText w:val=""/>
+      <w:lvlJc w:val="left"/>
+      <w:pPr>
+        <w:ind w:left="720" w:hanging="360"/>
+      </w:pPr>
+      <w:rPr>
+        <w:rFonts w:ascii="Symbol" w:hAnsi="Symbol" w:hint="default"/>
+      </w:rPr>
+    </w:lvl>
+    <w:lvl w:ilvl="1" w:tplc="08090003" w:tentative="1">
+      <w:start w:val="1"/>
+      <w:numFmt w:val="bullet"/>
+      <w:lvlText w:val="o"/>
+      <w:lvlJc w:val="left"/>
+      <w:pPr>
+        <w:ind w:left="1440" w:hanging="360"/>
+      </w:pPr>
+      <w:rPr>
+        <w:rFonts w:ascii="Courier New" w:hAnsi="Courier New" w:cs="Courier New" w:hint="default"/>
+      </w:rPr>
+    </w:lvl>
+    <w:lvl w:ilvl="2" w:tplc="08090005" w:tentative="1">
+      <w:start w:val="1"/>
+      <w:numFmt w:val="bullet"/>
+      <w:lvlText w:val=""/>
+      <w:lvlJc w:val="left"/>
+      <w:pPr>
+        <w:ind w:left="2160" w:hanging="360"/>
+      </w:pPr>
+      <w:rPr>
+        <w:rFonts w:ascii="Wingdings" w:hAnsi="Wingdings" w:hint="default"/>
+      </w:rPr>
+    </w:lvl>
+    <w:lvl w:ilvl="3" w:tplc="08090001" w:tentative="1">
+      <w:start w:val="1"/>
+      <w:numFmt w:val="bullet"/>
+      <w:lvlText w:val=""/>
+      <w:lvlJc w:val="left"/>
+      <w:pPr>
+        <w:ind w:left="2880" w:hanging="360"/>
+      </w:pPr>
+      <w:rPr>
+        <w:rFonts w:ascii="Symbol" w:hAnsi="Symbol" w:hint="default"/>
+      </w:rPr>
+    </w:lvl>
+    <w:lvl w:ilvl="4" w:tplc="08090003" w:tentative="1">
+      <w:start w:val="1"/>
+      <w:numFmt w:val="bullet"/>
+      <w:lvlText w:val="o"/>
+      <w:lvlJc w:val="left"/>
+      <w:pPr>
+        <w:ind w:left="3600" w:hanging="360"/>
+      </w:pPr>
+      <w:rPr>
+        <w:rFonts w:ascii="Courier New" w:hAnsi="Courier New" w:cs="Courier New" w:hint="default"/>
+      </w:rPr>
+    </w:lvl>
+    <w:lvl w:ilvl="5" w:tplc="08090005" w:tentative="1">
+      <w:start w:val="1"/>
+      <w:numFmt w:val="bullet"/>
+      <w:lvlText w:val=""/>
+      <w:lvlJc w:val="left"/>
+      <w:pPr>
+        <w:ind w:left="4320" w:hanging="360"/>
+      </w:pPr>
+      <w:rPr>
+        <w:rFonts w:ascii="Wingdings" w:hAnsi="Wingdings" w:hint="default"/>
+      </w:rPr>
+    </w:lvl>
+    <w:lvl w:ilvl="6" w:tplc="08090001" w:tentative="1">
+      <w:start w:val="1"/>
+      <w:numFmt w:val="bullet"/>
+      <w:lvlText w:val=""/>
+      <w:lvlJc w:val="left"/>
+      <w:pPr>
+        <w:ind w:left="5040" w:hanging="360"/>
+      </w:pPr>
+      <w:rPr>
+        <w:rFonts w:ascii="Symbol" w:hAnsi="Symbol" w:hint="default"/>
+      </w:rPr>
+    </w:lvl>
+    <w:lvl w:ilvl="7" w:tplc="08090003" w:tentative="1">
+      <w:start w:val="1"/>
+      <w:numFmt w:val="bullet"/>
+      <w:lvlText w:val="o"/>
+      <w:lvlJc w:val="left"/>
+      <w:pPr>
+        <w:ind w:left="5760" w:hanging="360"/>
+      </w:pPr>
+      <w:rPr>
+        <w:rFonts w:ascii="Courier New" w:hAnsi="Courier New" w:cs="Courier New" w:hint="default"/>
+      </w:rPr>
+    </w:lvl>
+    <w:lvl w:ilvl="8" w:tplc="08090005" w:tentative="1">
+      <w:start w:val="1"/>
+      <w:numFmt w:val="bullet"/>
+      <w:lvlText w:val=""/>
+      <w:lvlJc w:val="left"/>
+      <w:pPr>
+        <w:ind w:left="6480" w:hanging="360"/>
+      </w:pPr>
+      <w:rPr>
+        <w:rFonts w:ascii="Wingdings" w:hAnsi="Wingdings" w:hint="default"/>
+      </w:rPr>
+    </w:lvl>
+  </w:abstractNum>
+  <w:abstractNum w:abstractNumId="9">
+    <w:nsid w:val="62244604"/>
+    <w:multiLevelType w:val="hybridMultilevel"/>
+    <w:tmpl w:val="B6324FA2"/>
+    <w:lvl w:ilvl="0" w:tplc="08090001">
+      <w:start w:val="1"/>
+      <w:numFmt w:val="bullet"/>
+      <w:lvlText w:val=""/>
+      <w:lvlJc w:val="left"/>
+      <w:pPr>
+        <w:ind w:left="720" w:hanging="360"/>
+      </w:pPr>
+      <w:rPr>
+        <w:rFonts w:ascii="Symbol" w:hAnsi="Symbol" w:hint="default"/>
+      </w:rPr>
+    </w:lvl>
+    <w:lvl w:ilvl="1" w:tplc="08090003" w:tentative="1">
+      <w:start w:val="1"/>
+      <w:numFmt w:val="bullet"/>
+      <w:lvlText w:val="o"/>
+      <w:lvlJc w:val="left"/>
+      <w:pPr>
+        <w:ind w:left="1440" w:hanging="360"/>
+      </w:pPr>
+      <w:rPr>
+        <w:rFonts w:ascii="Courier New" w:hAnsi="Courier New" w:cs="Courier New" w:hint="default"/>
+      </w:rPr>
+    </w:lvl>
+    <w:lvl w:ilvl="2" w:tplc="08090005" w:tentative="1">
+      <w:start w:val="1"/>
+      <w:numFmt w:val="bullet"/>
+      <w:lvlText w:val=""/>
+      <w:lvlJc w:val="left"/>
+      <w:pPr>
+        <w:ind w:left="2160" w:hanging="360"/>
+      </w:pPr>
+      <w:rPr>
+        <w:rFonts w:ascii="Wingdings" w:hAnsi="Wingdings" w:hint="default"/>
+      </w:rPr>
+    </w:lvl>
+    <w:lvl w:ilvl="3" w:tplc="08090001" w:tentative="1">
+      <w:start w:val="1"/>
+      <w:numFmt w:val="bullet"/>
+      <w:lvlText w:val=""/>
+      <w:lvlJc w:val="left"/>
+      <w:pPr>
+        <w:ind w:left="2880" w:hanging="360"/>
+      </w:pPr>
+      <w:rPr>
+        <w:rFonts w:ascii="Symbol" w:hAnsi="Symbol" w:hint="default"/>
+      </w:rPr>
+    </w:lvl>
+    <w:lvl w:ilvl="4" w:tplc="08090003" w:tentative="1">
+      <w:start w:val="1"/>
+      <w:numFmt w:val="bullet"/>
+      <w:lvlText w:val="o"/>
+      <w:lvlJc w:val="left"/>
+      <w:pPr>
+        <w:ind w:left="3600" w:hanging="360"/>
+      </w:pPr>
+      <w:rPr>
+        <w:rFonts w:ascii="Courier New" w:hAnsi="Courier New" w:cs="Courier New" w:hint="default"/>
+      </w:rPr>
+    </w:lvl>
+    <w:lvl w:ilvl="5" w:tplc="08090005" w:tentative="1">
+      <w:start w:val="1"/>
+      <w:numFmt w:val="bullet"/>
+      <w:lvlText w:val=""/>
+      <w:lvlJc w:val="left"/>
+      <w:pPr>
+        <w:ind w:left="4320" w:hanging="360"/>
+      </w:pPr>
+      <w:rPr>
+        <w:rFonts w:ascii="Wingdings" w:hAnsi="Wingdings" w:hint="default"/>
+      </w:rPr>
+    </w:lvl>
+    <w:lvl w:ilvl="6" w:tplc="08090001" w:tentative="1">
+      <w:start w:val="1"/>
+      <w:numFmt w:val="bullet"/>
+      <w:lvlText w:val=""/>
+      <w:lvlJc w:val="left"/>
+      <w:pPr>
+        <w:ind w:left="5040" w:hanging="360"/>
+      </w:pPr>
+      <w:rPr>
+        <w:rFonts w:ascii="Symbol" w:hAnsi="Symbol" w:hint="default"/>
+      </w:rPr>
+    </w:lvl>
+    <w:lvl w:ilvl="7" w:tplc="08090003" w:tentative="1">
+      <w:start w:val="1"/>
+      <w:numFmt w:val="bullet"/>
+      <w:lvlText w:val="o"/>
+      <w:lvlJc w:val="left"/>
+      <w:pPr>
+        <w:ind w:left="5760" w:hanging="360"/>
+      </w:pPr>
+      <w:rPr>
+        <w:rFonts w:ascii="Courier New" w:hAnsi="Courier New" w:cs="Courier New" w:hint="default"/>
+      </w:rPr>
+    </w:lvl>
+    <w:lvl w:ilvl="8" w:tplc="08090005" w:tentative="1">
+      <w:start w:val="1"/>
+      <w:numFmt w:val="bullet"/>
+      <w:lvlText w:val=""/>
+      <w:lvlJc w:val="left"/>
+      <w:pPr>
+        <w:ind w:left="6480" w:hanging="360"/>
+      </w:pPr>
+      <w:rPr>
+        <w:rFonts w:ascii="Wingdings" w:hAnsi="Wingdings" w:hint="default"/>
+      </w:rPr>
+    </w:lvl>
+  </w:abstractNum>
+  <w:abstractNum w:abstractNumId="10">
     <w:nsid w:val="7F8603AF"/>
     <w:multiLevelType w:val="hybridMultilevel"/>
     <w:tmpl w:val="F9DE78CA"/>
@@ -6529,31 +8197,37 @@
     </w:lvl>
   </w:abstractNum>
   <w:num w:numId="1">
-    <w:abstractNumId w:val="6"/>
+    <w:abstractNumId w:val="7"/>
   </w:num>
   <w:num w:numId="2">
-    <w:abstractNumId w:val="8"/>
+    <w:abstractNumId w:val="10"/>
   </w:num>
   <w:num w:numId="3">
-    <w:abstractNumId w:val="5"/>
+    <w:abstractNumId w:val="6"/>
   </w:num>
   <w:num w:numId="4">
     <w:abstractNumId w:val="0"/>
   </w:num>
   <w:num w:numId="5">
-    <w:abstractNumId w:val="4"/>
+    <w:abstractNumId w:val="5"/>
   </w:num>
   <w:num w:numId="6">
-    <w:abstractNumId w:val="7"/>
+    <w:abstractNumId w:val="9"/>
   </w:num>
   <w:num w:numId="7">
-    <w:abstractNumId w:val="2"/>
+    <w:abstractNumId w:val="3"/>
   </w:num>
   <w:num w:numId="8">
     <w:abstractNumId w:val="1"/>
   </w:num>
   <w:num w:numId="9">
-    <w:abstractNumId w:val="3"/>
+    <w:abstractNumId w:val="4"/>
+  </w:num>
+  <w:num w:numId="10">
+    <w:abstractNumId w:val="2"/>
+  </w:num>
+  <w:num w:numId="11">
+    <w:abstractNumId w:val="8"/>
   </w:num>
 </w:numbering>
 </file>
@@ -7043,6 +8717,7 @@
   <w:style w:type="character" w:default="1" w:styleId="DefaultParagraphFont">
     <w:name w:val="Default Paragraph Font"/>
     <w:uiPriority w:val="1"/>
+    <w:semiHidden/>
     <w:unhideWhenUsed/>
   </w:style>
   <w:style w:type="table" w:default="1" w:styleId="TableNormal">
@@ -7435,6 +9110,7 @@
     <w:rsid w:val="00AF0D08"/>
     <w:rsid w:val="00BA65DA"/>
     <w:rsid w:val="00CB754E"/>
+    <w:rsid w:val="00E14623"/>
     <w:rsid w:val="00F05609"/>
     <w:rsid w:val="00F711F9"/>
     <w:rsid w:val="00FE471D"/>
@@ -8196,7 +9872,7 @@
 </file>
 
 <file path=customXml/itemProps2.xml><?xml version="1.0" encoding="utf-8"?>
-<ds:datastoreItem xmlns:ds="http://schemas.openxmlformats.org/officeDocument/2006/customXml" ds:itemID="{E4B69363-D993-4F8F-A918-AE79CB75B1D3}">
+<ds:datastoreItem xmlns:ds="http://schemas.openxmlformats.org/officeDocument/2006/customXml" ds:itemID="{D3746EB7-B07F-4ABB-B419-9EE2B8CC2778}">
   <ds:schemaRefs>
     <ds:schemaRef ds:uri="http://schemas.openxmlformats.org/officeDocument/2006/bibliography"/>
   </ds:schemaRefs>

</xml_diff>